<commit_message>
Klijent-server komunikacija u realnom vremenu
</commit_message>
<xml_diff>
--- a/aleksandar-stojanovic-diplomski.docx
+++ b/aleksandar-stojanovic-diplomski.docx
@@ -69,7 +69,7 @@
                 <v:shape id="ole_rId2" type="_x0000_tole_rId2" style="width:52.05pt;height:52.05pt;mso-wrap-distance-right:0pt" filled="f" o:ole="">
                   <v:imagedata r:id="rId3" o:title=""/>
                 </v:shape>
-                <o:OLEObject Type="Embed" ProgID="CorelDraw.Graphic.7" ShapeID="ole_rId2" DrawAspect="Content" ObjectID="_2124242678" r:id="rId2"/>
+                <o:OLEObject Type="Embed" ProgID="CorelDraw.Graphic.7" ShapeID="ole_rId2" DrawAspect="Content" ObjectID="_1511546405" r:id="rId2"/>
               </w:object>
             </w:r>
           </w:p>
@@ -226,10 +226,10 @@
           <w:lang w:val="sr-RS"/>
         </w:rPr>
       </w:r>
-      <w:bookmarkStart w:id="0" w:name="_Toc74351910"/>
-      <w:bookmarkStart w:id="1" w:name="_Toc71118734"/>
-      <w:bookmarkStart w:id="2" w:name="_Toc74351910"/>
-      <w:bookmarkStart w:id="3" w:name="_Toc71118734"/>
+      <w:bookmarkStart w:id="0" w:name="_Toc71118734"/>
+      <w:bookmarkStart w:id="1" w:name="_Toc74351910"/>
+      <w:bookmarkStart w:id="2" w:name="_Toc71118734"/>
+      <w:bookmarkStart w:id="3" w:name="_Toc74351910"/>
       <w:bookmarkEnd w:id="2"/>
       <w:bookmarkEnd w:id="3"/>
     </w:p>
@@ -2625,10 +2625,10 @@
               </w:rPr>
               <w:fldChar w:fldCharType="end"/>
             </w:r>
-            <w:bookmarkStart w:id="12" w:name="__Fieldmark__15894_4235158151"/>
-            <w:bookmarkStart w:id="13" w:name="__Fieldmark__1400_4235158151"/>
-            <w:bookmarkStart w:id="14" w:name="__Fieldmark__5338_1202167922"/>
-            <w:bookmarkStart w:id="15" w:name="__Fieldmark__1399_3424966227"/>
+            <w:bookmarkStart w:id="12" w:name="__Fieldmark__5338_1202167922"/>
+            <w:bookmarkStart w:id="13" w:name="__Fieldmark__1399_3424966227"/>
+            <w:bookmarkStart w:id="14" w:name="__Fieldmark__15894_4235158151"/>
+            <w:bookmarkStart w:id="15" w:name="__Fieldmark__1400_4235158151"/>
             <w:bookmarkEnd w:id="12"/>
             <w:bookmarkEnd w:id="13"/>
             <w:bookmarkEnd w:id="14"/>
@@ -8713,15 +8713,15 @@
         </w:rPr>
       </w:pPr>
       <w:bookmarkStart w:id="21" w:name="__RefHeading___Toc17093_4235158151"/>
-      <w:bookmarkStart w:id="22" w:name="_Toc71118735"/>
-      <w:bookmarkStart w:id="23" w:name="_Toc74351910_Copy_1_Copy_1"/>
-      <w:bookmarkStart w:id="24" w:name="_Toc141549103"/>
-      <w:bookmarkStart w:id="25" w:name="_Toc71118734_Copy_1"/>
-      <w:bookmarkStart w:id="26" w:name="_Toc74351923"/>
+      <w:bookmarkStart w:id="22" w:name="_Toc74351910_Copy_1_Copy_1"/>
+      <w:bookmarkStart w:id="23" w:name="_Toc74351923"/>
+      <w:bookmarkStart w:id="24" w:name="_Toc71118735"/>
+      <w:bookmarkStart w:id="25" w:name="_Toc141549103"/>
+      <w:bookmarkStart w:id="26" w:name="_Toc71118734_Copy_1"/>
       <w:bookmarkEnd w:id="21"/>
       <w:bookmarkEnd w:id="22"/>
       <w:bookmarkEnd w:id="23"/>
-      <w:bookmarkEnd w:id="25"/>
+      <w:bookmarkEnd w:id="24"/>
       <w:bookmarkEnd w:id="26"/>
       <w:r>
         <w:rPr>
@@ -8729,7 +8729,7 @@
         </w:rPr>
         <w:t>Увод</w:t>
       </w:r>
-      <w:bookmarkEnd w:id="24"/>
+      <w:bookmarkEnd w:id="25"/>
     </w:p>
     <w:p>
       <w:pPr>
@@ -9761,9 +9761,692 @@
     </w:p>
     <w:p>
       <w:pPr>
+        <w:pStyle w:val="Obiantekst"/>
+        <w:rPr>
+          <w:lang w:val="sr-RS"/>
+        </w:rPr>
+      </w:pPr>
+      <w:r>
+        <w:rPr/>
+        <w:tab/>
+      </w:r>
+      <w:r>
+        <w:rPr/>
+        <w:t>У случајевима коришћења</w:t>
+      </w:r>
+      <w:r>
+        <w:rPr/>
+        <w:t xml:space="preserve"> где је потребно да сервер обавести клијента у случају неког догађаја,</w:t>
+      </w:r>
+      <w:r>
+        <w:rPr/>
+        <w:t xml:space="preserve"> класична http комуникација која се заснива на захтеву клијента и одговору </w:t>
+      </w:r>
+      <w:r>
+        <w:rPr/>
+        <w:t>сервера није одговарајућа. У тим случајевима прелази се на друге видове комуникације попут комуникације  помоћу web socket-а.</w:t>
+      </w:r>
+    </w:p>
+    <w:p>
+      <w:pPr>
+        <w:pStyle w:val="Heading2"/>
+        <w:rPr>
+          <w:lang w:val="sr-RS"/>
+        </w:rPr>
+      </w:pPr>
+      <w:r>
+        <w:rPr/>
+        <w:t>Web socke</w:t>
+      </w:r>
+      <w:r>
+        <w:rPr/>
+        <w:t>t</w:t>
+      </w:r>
+    </w:p>
+    <w:p>
+      <w:pPr>
+        <w:pStyle w:val="Obiantekst"/>
+        <w:rPr>
+          <w:lang w:val="sr-RS"/>
+        </w:rPr>
+      </w:pPr>
+      <w:r>
+        <w:rPr/>
+        <w:tab/>
+        <w:t>Web socket</w:t>
+      </w:r>
+      <w:r>
+        <w:rPr/>
+        <w:t xml:space="preserve"> протокол</w:t>
+      </w:r>
+      <w:r>
+        <w:rPr/>
+        <w:t xml:space="preserve"> [3]</w:t>
+      </w:r>
+      <w:r>
+        <w:rPr/>
+        <w:t xml:space="preserve"> омогућава двосмерну комуникацију између клијента</w:t>
+      </w:r>
+      <w:r>
+        <w:rPr/>
+        <w:t xml:space="preserve">, са непоузданим кодом,  и </w:t>
+      </w:r>
+      <w:r>
+        <w:rPr/>
+        <w:t>удаљен</w:t>
+      </w:r>
+      <w:r>
+        <w:rPr/>
+        <w:t>и</w:t>
+      </w:r>
+      <w:r>
+        <w:rPr/>
+        <w:t xml:space="preserve">м </w:t>
+      </w:r>
+      <w:r>
+        <w:rPr/>
+        <w:t xml:space="preserve">сервером </w:t>
+      </w:r>
+      <w:r>
+        <w:rPr/>
+        <w:t xml:space="preserve">који је прихватио комуникацију. </w:t>
+      </w:r>
+      <w:r>
+        <w:rPr/>
+        <w:t xml:space="preserve">Безбедносни </w:t>
+      </w:r>
+      <w:r>
+        <w:rPr/>
+        <w:t>модел који се користи</w:t>
+      </w:r>
+      <w:r>
+        <w:rPr/>
+        <w:t xml:space="preserve"> је модел </w:t>
+      </w:r>
+      <w:r>
+        <w:rPr/>
+        <w:t>заснован на пореклу</w:t>
+      </w:r>
+      <w:r>
+        <w:rPr/>
+        <w:t xml:space="preserve"> [7] </w:t>
+      </w:r>
+      <w:r>
+        <w:rPr/>
+        <w:t xml:space="preserve">који </w:t>
+      </w:r>
+      <w:r>
+        <w:rPr/>
+        <w:t>често користе</w:t>
+      </w:r>
+      <w:r>
+        <w:rPr/>
+        <w:t xml:space="preserve"> веб претраживач</w:t>
+      </w:r>
+      <w:r>
+        <w:rPr/>
+        <w:t>и</w:t>
+      </w:r>
+      <w:r>
+        <w:rPr/>
+        <w:t>. Циљ</w:t>
+      </w:r>
+      <w:r>
+        <w:rPr/>
+        <w:t xml:space="preserve"> </w:t>
+      </w:r>
+      <w:r>
+        <w:rPr/>
+        <w:t>ов</w:t>
+      </w:r>
+      <w:r>
+        <w:rPr/>
+        <w:t>е</w:t>
+      </w:r>
+      <w:r>
+        <w:rPr/>
+        <w:t xml:space="preserve"> технологиј</w:t>
+      </w:r>
+      <w:r>
+        <w:rPr/>
+        <w:t>е је</w:t>
+      </w:r>
+      <w:r>
+        <w:rPr/>
+        <w:t xml:space="preserve"> да обезбеди механизам за </w:t>
+      </w:r>
+      <w:r>
+        <w:rPr/>
+        <w:t xml:space="preserve"> </w:t>
+      </w:r>
+      <w:r>
+        <w:rPr/>
+        <w:t>апликације</w:t>
+      </w:r>
+      <w:r>
+        <w:rPr/>
+        <w:t xml:space="preserve"> унутар web претраживача</w:t>
+      </w:r>
+      <w:r>
+        <w:rPr/>
+        <w:t xml:space="preserve"> којима је потребна двосмерна комуникација са серверима</w:t>
+      </w:r>
+      <w:r>
+        <w:rPr/>
+        <w:t>,</w:t>
+      </w:r>
+      <w:r>
+        <w:rPr/>
+        <w:t xml:space="preserve"> </w:t>
+      </w:r>
+      <w:r>
+        <w:rPr/>
+        <w:t>не ослањајући се</w:t>
+      </w:r>
+      <w:r>
+        <w:rPr/>
+        <w:t xml:space="preserve"> на отварање више </w:t>
+      </w:r>
+      <w:r>
+        <w:rPr/>
+        <w:t>http</w:t>
+      </w:r>
+      <w:r>
+        <w:rPr/>
+        <w:t xml:space="preserve"> </w:t>
+      </w:r>
+      <w:r>
+        <w:rPr/>
+        <w:t>конекција. Протокол се успоставља "унапређивањем" класичне http конекције. Web socket конекција</w:t>
+      </w:r>
+      <w:r>
+        <w:rPr>
+          <w:lang w:val="sr-RS"/>
+        </w:rPr>
+        <w:t xml:space="preserve"> траје све док је било кој</w:t>
+      </w:r>
+      <w:r>
+        <w:rPr>
+          <w:lang w:val="sr-RS"/>
+        </w:rPr>
+        <w:t>и о</w:t>
+      </w:r>
+      <w:r>
+        <w:rPr>
+          <w:lang w:val="sr-RS"/>
+        </w:rPr>
+        <w:t>д учесника</w:t>
+      </w:r>
+      <w:r>
+        <w:rPr>
+          <w:lang w:val="sr-RS"/>
+        </w:rPr>
+        <w:t xml:space="preserve"> не</w:t>
+      </w:r>
+      <w:r>
+        <w:rPr>
+          <w:lang w:val="sr-RS"/>
+        </w:rPr>
+        <w:t xml:space="preserve"> прекине. Када једна страна прекине везу, друга страна неће моћи да комуницира јер се веза аутоматски прекида</w:t>
+      </w:r>
+      <w:r>
+        <w:rPr>
+          <w:lang w:val="sr-RS"/>
+        </w:rPr>
+        <w:t>.</w:t>
+      </w:r>
+    </w:p>
+    <w:p>
+      <w:pPr>
+        <w:pStyle w:val="Obiantekst"/>
+        <w:rPr>
+          <w:lang w:val="sr-RS"/>
+        </w:rPr>
+      </w:pPr>
+      <w:r>
+        <w:rPr>
+          <w:lang w:val="sr-RS"/>
+        </w:rPr>
+      </w:r>
+      <w:r>
+        <mc:AlternateContent>
+          <mc:Choice Requires="wps">
+            <w:drawing>
+              <wp:inline distT="0" distB="0" distL="0" distR="0">
+                <wp:extent cx="3681095" cy="2289175"/>
+                <wp:effectExtent l="0" t="0" r="0" b="0"/>
+                <wp:docPr id="31" name="Frame47"/>
+                <a:graphic xmlns:a="http://schemas.openxmlformats.org/drawingml/2006/main">
+                  <a:graphicData uri="http://schemas.microsoft.com/office/word/2010/wordprocessingShape">
+                    <wps:wsp>
+                      <wps:cNvSpPr txBox="1"/>
+                      <wps:spPr>
+                        <a:xfrm>
+                          <a:off x="0" y="0"/>
+                          <a:ext cx="3681095" cy="2289175"/>
+                        </a:xfrm>
+                        <a:prstGeom prst="rect"/>
+                        <a:solidFill>
+                          <a:srgbClr val="FFFFFF"/>
+                        </a:solidFill>
+                      </wps:spPr>
+                      <wps:txbx>
+                        <w:txbxContent>
+                          <w:p>
+                            <w:pPr>
+                              <w:pStyle w:val="Labelaslike"/>
+                              <w:spacing w:before="60" w:after="60"/>
+                              <w:ind w:hanging="0"/>
+                              <w:jc w:val="center"/>
+                              <w:rPr/>
+                            </w:pPr>
+                            <w:r>
+                              <w:rPr/>
+                              <w:drawing>
+                                <wp:inline distT="0" distB="0" distL="0" distR="0">
+                                  <wp:extent cx="3681095" cy="2081530"/>
+                                  <wp:effectExtent l="0" t="0" r="0" b="0"/>
+                                  <wp:docPr id="32" name="Image1" descr=""/>
+                                  <wp:cNvGraphicFramePr>
+                                    <a:graphicFrameLocks xmlns:a="http://schemas.openxmlformats.org/drawingml/2006/main" noChangeAspect="1"/>
+                                  </wp:cNvGraphicFramePr>
+                                  <a:graphic xmlns:a="http://schemas.openxmlformats.org/drawingml/2006/main">
+                                    <a:graphicData uri="http://schemas.openxmlformats.org/drawingml/2006/picture">
+                                      <pic:pic xmlns:pic="http://schemas.openxmlformats.org/drawingml/2006/picture">
+                                        <pic:nvPicPr>
+                                          <pic:cNvPr id="32" name="Image1" descr=""/>
+                                          <pic:cNvPicPr>
+                                            <a:picLocks noChangeAspect="1" noChangeArrowheads="1"/>
+                                          </pic:cNvPicPr>
+                                        </pic:nvPicPr>
+                                        <pic:blipFill>
+                                          <a:blip r:embed="rId30"/>
+                                          <a:stretch>
+                                            <a:fillRect/>
+                                          </a:stretch>
+                                        </pic:blipFill>
+                                        <pic:spPr bwMode="auto">
+                                          <a:xfrm>
+                                            <a:off x="0" y="0"/>
+                                            <a:ext cx="3681095" cy="2081530"/>
+                                          </a:xfrm>
+                                          <a:prstGeom prst="rect">
+                                            <a:avLst/>
+                                          </a:prstGeom>
+                                        </pic:spPr>
+                                      </pic:pic>
+                                    </a:graphicData>
+                                  </a:graphic>
+                                </wp:inline>
+                              </w:drawing>
+                              <w:t xml:space="preserve">Слика 3.1. </w:t>
+                            </w:r>
+                            <w:r>
+                              <w:rPr/>
+                              <w:t>У</w:t>
+                            </w:r>
+                            <w:r>
+                              <w:rPr/>
+                              <w:t>спостављање и затварање web socket конекције</w:t>
+                            </w:r>
+                            <w:r>
+                              <w:rPr/>
+                              <w:t xml:space="preserve">  [4]</w:t>
+                            </w:r>
+                          </w:p>
+                        </w:txbxContent>
+                      </wps:txbx>
+                      <wps:bodyPr anchor="t" lIns="0" tIns="0" rIns="0" bIns="0">
+                        <a:noAutofit/>
+                      </wps:bodyPr>
+                    </wps:wsp>
+                  </a:graphicData>
+                </a:graphic>
+              </wp:inline>
+            </w:drawing>
+          </mc:Choice>
+          <mc:Fallback>
+            <w:pict>
+              <v:rect style="position:absolute;rotation:-0;width:289.85pt;height:180.25pt;mso-wrap-distance-left:5.7pt;mso-wrap-distance-right:5.7pt;mso-wrap-distance-top:0pt;mso-wrap-distance-bottom:0pt;margin-top:-180.25pt;mso-position-vertical:top;mso-position-vertical-relative:text;margin-left:0pt;mso-position-horizontal-relative:text">
+                <v:textbox inset="0in,0in,0in,0in">
+                  <w:txbxContent>
+                    <w:p>
+                      <w:pPr>
+                        <w:pStyle w:val="Labelaslike"/>
+                        <w:spacing w:before="60" w:after="60"/>
+                        <w:ind w:hanging="0"/>
+                        <w:jc w:val="center"/>
+                        <w:rPr/>
+                      </w:pPr>
+                      <w:r>
+                        <w:rPr/>
+                        <w:drawing>
+                          <wp:inline distT="0" distB="0" distL="0" distR="0">
+                            <wp:extent cx="3681095" cy="2081530"/>
+                            <wp:effectExtent l="0" t="0" r="0" b="0"/>
+                            <wp:docPr id="33" name="Image1" descr=""/>
+                            <wp:cNvGraphicFramePr>
+                              <a:graphicFrameLocks xmlns:a="http://schemas.openxmlformats.org/drawingml/2006/main" noChangeAspect="1"/>
+                            </wp:cNvGraphicFramePr>
+                            <a:graphic xmlns:a="http://schemas.openxmlformats.org/drawingml/2006/main">
+                              <a:graphicData uri="http://schemas.openxmlformats.org/drawingml/2006/picture">
+                                <pic:pic xmlns:pic="http://schemas.openxmlformats.org/drawingml/2006/picture">
+                                  <pic:nvPicPr>
+                                    <pic:cNvPr id="33" name="Image1" descr=""/>
+                                    <pic:cNvPicPr>
+                                      <a:picLocks noChangeAspect="1" noChangeArrowheads="1"/>
+                                    </pic:cNvPicPr>
+                                  </pic:nvPicPr>
+                                  <pic:blipFill>
+                                    <a:blip r:embed="rId31"/>
+                                    <a:stretch>
+                                      <a:fillRect/>
+                                    </a:stretch>
+                                  </pic:blipFill>
+                                  <pic:spPr bwMode="auto">
+                                    <a:xfrm>
+                                      <a:off x="0" y="0"/>
+                                      <a:ext cx="3681095" cy="2081530"/>
+                                    </a:xfrm>
+                                    <a:prstGeom prst="rect">
+                                      <a:avLst/>
+                                    </a:prstGeom>
+                                  </pic:spPr>
+                                </pic:pic>
+                              </a:graphicData>
+                            </a:graphic>
+                          </wp:inline>
+                        </w:drawing>
+                        <w:t xml:space="preserve">Слика 3.1. </w:t>
+                      </w:r>
+                      <w:r>
+                        <w:rPr/>
+                        <w:t>У</w:t>
+                      </w:r>
+                      <w:r>
+                        <w:rPr/>
+                        <w:t>спостављање и затварање web socket конекције</w:t>
+                      </w:r>
+                      <w:r>
+                        <w:rPr/>
+                        <w:t xml:space="preserve">  [4]</w:t>
+                      </w:r>
+                    </w:p>
+                  </w:txbxContent>
+                </v:textbox>
+                <w10:wrap type="square"/>
+              </v:rect>
+            </w:pict>
+          </mc:Fallback>
+        </mc:AlternateContent>
+      </w:r>
+    </w:p>
+    <w:p>
+      <w:pPr>
+        <w:pStyle w:val="Obiantekst"/>
+        <w:rPr>
+          <w:lang w:val="sr-RS"/>
+        </w:rPr>
+      </w:pPr>
+      <w:r>
+        <w:rPr/>
+        <w:tab/>
+        <w:t xml:space="preserve">Будући да серверска апликација мора имати имплементирану логику за примање, обраду и слање порука прослеђених путем web socket-a, битно је изабрати програмски језик који би омогућио конкурентан приступ овим захтевима. Један од језика који ово омогућује је Go [5]  помоћу </w:t>
+      </w:r>
+      <w:r>
+        <w:rPr/>
+        <w:t>го</w:t>
+      </w:r>
+      <w:r>
+        <w:rPr/>
+        <w:t>рутина и канала [6].</w:t>
+      </w:r>
+    </w:p>
+    <w:p>
+      <w:pPr>
+        <w:pStyle w:val="Heading2"/>
+        <w:rPr>
+          <w:lang w:val="sr-RS"/>
+        </w:rPr>
+      </w:pPr>
+      <w:r>
+        <w:rPr/>
+        <w:t xml:space="preserve">Конкурентно програмирање у </w:t>
+      </w:r>
+      <w:r>
+        <w:rPr/>
+        <w:t>Go</w:t>
+      </w:r>
+      <w:r>
+        <w:rPr/>
+        <w:t>-у</w:t>
+      </w:r>
+    </w:p>
+    <w:p>
+      <w:pPr>
+        <w:pStyle w:val="Obiantekst"/>
+        <w:rPr>
+          <w:lang w:val="sr-RS"/>
+        </w:rPr>
+      </w:pPr>
+      <w:r>
+        <w:rPr/>
+        <w:tab/>
+      </w:r>
+      <w:r>
+        <w:rPr/>
+        <w:t xml:space="preserve">Конкурентно програмирање у многим </w:t>
+      </w:r>
+      <w:r>
+        <w:rPr/>
+        <w:t>програмским језицима отежано је детаљима</w:t>
+      </w:r>
+      <w:r>
+        <w:rPr/>
+        <w:t xml:space="preserve"> потреб</w:t>
+      </w:r>
+      <w:r>
+        <w:rPr/>
+        <w:t>ним</w:t>
+      </w:r>
+      <w:r>
+        <w:rPr/>
+        <w:t xml:space="preserve"> за имплементацију исправног приступа </w:t>
+      </w:r>
+      <w:r>
+        <w:rPr/>
+        <w:t>дељеним</w:t>
+      </w:r>
+      <w:r>
+        <w:rPr/>
+        <w:t xml:space="preserve"> </w:t>
+      </w:r>
+      <w:r>
+        <w:rPr/>
+        <w:t>ресурсима</w:t>
+      </w:r>
+      <w:r>
+        <w:rPr/>
+        <w:t xml:space="preserve">. </w:t>
+      </w:r>
+      <w:r>
+        <w:rPr/>
+        <w:t>Go</w:t>
+      </w:r>
+      <w:r>
+        <w:rPr/>
+        <w:t xml:space="preserve"> подстиче другачији приступ у којем се </w:t>
+      </w:r>
+      <w:r>
+        <w:rPr/>
+        <w:t>дељени ресурси</w:t>
+      </w:r>
+      <w:r>
+        <w:rPr/>
+        <w:t xml:space="preserve"> преносе </w:t>
+      </w:r>
+      <w:r>
+        <w:rPr/>
+        <w:t>кроз</w:t>
+      </w:r>
+      <w:r>
+        <w:rPr/>
+        <w:t xml:space="preserve"> канал</w:t>
+      </w:r>
+      <w:r>
+        <w:rPr/>
+        <w:t>е</w:t>
+      </w:r>
+      <w:r>
+        <w:rPr/>
+        <w:t xml:space="preserve"> и, у ствари, никада активно не деле одвојене нити извршења. Само једна </w:t>
+      </w:r>
+      <w:r>
+        <w:rPr/>
+        <w:t>го</w:t>
+      </w:r>
+      <w:r>
+        <w:rPr/>
+        <w:t xml:space="preserve">рутина има приступ </w:t>
+      </w:r>
+      <w:r>
+        <w:rPr/>
+        <w:t>ресурсу</w:t>
+      </w:r>
+      <w:r>
+        <w:rPr/>
+        <w:t xml:space="preserve"> у било ком тренутку. Трке </w:t>
+      </w:r>
+      <w:r>
+        <w:rPr/>
+        <w:t>за ресурсима</w:t>
+      </w:r>
+      <w:r>
+        <w:rPr/>
+        <w:t xml:space="preserve"> </w:t>
+      </w:r>
+      <w:r>
+        <w:rPr/>
+        <w:t>су превентоване овим дизајном</w:t>
+      </w:r>
+      <w:r>
+        <w:rPr/>
+        <w:t>.</w:t>
+      </w:r>
+    </w:p>
+    <w:p>
+      <w:pPr>
+        <w:pStyle w:val="Obiantekst"/>
+        <w:rPr>
+          <w:lang w:val="sr-RS"/>
+        </w:rPr>
+      </w:pPr>
+      <w:r>
+        <w:rPr/>
+        <w:tab/>
+        <w:t>Горутине носе такав назив јер постојећи термини попут нит, корутина, процес итд,  преносе нетачне конотације. Горутина има једноставан модел: то је функција која се извршава истовремено са другим горутинама у истом адресном простору. Лагане су, коштају мало више од доделе простора на стеку. Горутине су мултиплексиране на више нити оперативног система, тако да ако се једна блокира, на пример док се чека на улаз или излаз, друге настављају да раде. Њихов дизајн крије многе сложености креирања нити и њиховог управљања.</w:t>
+      </w:r>
+    </w:p>
+    <w:p>
+      <w:pPr>
+        <w:pStyle w:val="Obiantekst"/>
+        <w:rPr>
+          <w:lang w:val="sr-RS"/>
+        </w:rPr>
+      </w:pPr>
+      <w:r>
+        <w:rPr/>
+        <w:tab/>
+        <w:t>Канал у Go програмском језику је ништа више него механизам</w:t>
+      </w:r>
+      <w:r>
+        <w:rPr/>
+        <w:t xml:space="preserve"> </w:t>
+      </w:r>
+      <w:r>
+        <w:rPr/>
+        <w:t xml:space="preserve">за размену </w:t>
+      </w:r>
+      <w:r>
+        <w:rPr/>
+        <w:t>ресурса</w:t>
+      </w:r>
+      <w:r>
+        <w:rPr/>
+        <w:t xml:space="preserve"> између различитих горутина</w:t>
+      </w:r>
+      <w:r>
+        <w:rPr/>
+        <w:t>. Горутина може да чита и да пише у канал. Операције читања и писања у канал су блокирајуће у смислу да део кода који је писао у канал неће наставити са извршавањем док нека друга горутина не прочита податак који је уписан у канал, аналогно томе, код који чита из канала неће наставити са извршавањем све док се  у каналу из кога чита не нађе податак који може да прочита.</w:t>
+      </w:r>
+    </w:p>
+    <w:p>
+      <w:pPr>
         <w:sectPr>
-          <w:headerReference w:type="default" r:id="rId30"/>
-          <w:footerReference w:type="default" r:id="rId31"/>
+          <w:headerReference w:type="default" r:id="rId32"/>
+          <w:headerReference w:type="first" r:id="rId33"/>
+          <w:footerReference w:type="default" r:id="rId34"/>
+          <w:footerReference w:type="first" r:id="rId35"/>
+          <w:type w:val="nextPage"/>
+          <w:pgSz w:w="10318" w:h="14570"/>
+          <w:pgMar w:left="2449" w:right="1151" w:gutter="0" w:header="1021" w:top="1304" w:footer="1021" w:bottom="1304"/>
+          <w:pgNumType w:fmt="decimal"/>
+          <w:formProt w:val="false"/>
+          <w:titlePg/>
+          <w:textDirection w:val="lrTb"/>
+          <w:docGrid w:type="default" w:linePitch="360" w:charSpace="0"/>
+        </w:sectPr>
+        <w:pStyle w:val="Obiantekst"/>
+        <w:rPr>
+          <w:lang w:val="sr-RS"/>
+        </w:rPr>
+      </w:pPr>
+      <w:r>
+        <w:rPr/>
+      </w:r>
+    </w:p>
+    <w:p>
+      <w:pPr>
+        <w:pStyle w:val="Heading1"/>
+        <w:ind w:left="357" w:hanging="357"/>
+        <w:rPr>
+          <w:lang w:val="sr-RS"/>
+        </w:rPr>
+      </w:pPr>
+      <w:bookmarkStart w:id="29" w:name="__RefHeading___Toc17099_4235158151"/>
+      <w:bookmarkStart w:id="30" w:name="_Toc141549108"/>
+      <w:bookmarkEnd w:id="29"/>
+      <w:r>
+        <w:rPr>
+          <w:lang w:val="sr-RS"/>
+        </w:rPr>
+        <w:t>А</w:t>
+      </w:r>
+      <w:bookmarkEnd w:id="30"/>
+      <w:r>
+        <w:rPr>
+          <w:lang w:val="sr-RS"/>
+        </w:rPr>
+        <w:t xml:space="preserve">пликација за организацију и </w:t>
+      </w:r>
+      <w:r>
+        <w:rPr>
+          <w:lang w:val="sr-RS"/>
+        </w:rPr>
+        <w:t>спровођење</w:t>
+      </w:r>
+      <w:r>
+        <w:rPr>
+          <w:lang w:val="sr-RS"/>
+        </w:rPr>
+        <w:t xml:space="preserve"> гимнастичких такмичења</w:t>
+      </w:r>
+    </w:p>
+    <w:p>
+      <w:pPr>
+        <w:sectPr>
+          <w:headerReference w:type="default" r:id="rId36"/>
+          <w:footerReference w:type="default" r:id="rId37"/>
           <w:type w:val="oddPage"/>
           <w:pgSz w:w="10318" w:h="14570"/>
           <w:pgMar w:left="2449" w:right="1151" w:gutter="0" w:header="1021" w:top="1304" w:footer="1021" w:bottom="1304"/>
@@ -9782,7 +10465,7 @@
         <w:rPr>
           <w:lang w:val="sr-RS"/>
         </w:rPr>
-        <w:t>веб сокети, го канали, рутине и џин(?)</w:t>
+        <w:t>Овде иде читава спецификација са дијаграмима, токови података итд.</w:t>
       </w:r>
     </w:p>
     <w:p>
@@ -9793,40 +10476,48 @@
           <w:lang w:val="sr-RS"/>
         </w:rPr>
       </w:pPr>
-      <w:bookmarkStart w:id="29" w:name="__RefHeading___Toc17099_4235158151"/>
-      <w:bookmarkStart w:id="30" w:name="_Toc141549108"/>
-      <w:bookmarkEnd w:id="29"/>
+      <w:bookmarkStart w:id="31" w:name="__RefHeading___Toc17101_4235158151"/>
+      <w:bookmarkStart w:id="32" w:name="_Toc141549115"/>
+      <w:bookmarkEnd w:id="31"/>
       <w:r>
         <w:rPr>
           <w:lang w:val="sr-RS"/>
         </w:rPr>
-        <w:t>А</w:t>
-      </w:r>
-      <w:bookmarkEnd w:id="30"/>
-      <w:r>
+        <w:t>Имплементација</w:t>
+      </w:r>
+      <w:bookmarkEnd w:id="32"/>
+    </w:p>
+    <w:p>
+      <w:pPr>
+        <w:pStyle w:val="TextBody"/>
+        <w:ind w:left="357" w:hanging="357"/>
         <w:rPr>
           <w:lang w:val="sr-RS"/>
         </w:rPr>
-        <w:t xml:space="preserve">пликација за организацију и </w:t>
-      </w:r>
-      <w:r>
+      </w:pPr>
+      <w:r>
+        <w:rPr/>
+        <w:t>овде покажи како си испрограмирао ограничења у опти и читаво то моделовање</w:t>
+      </w:r>
+    </w:p>
+    <w:p>
+      <w:pPr>
+        <w:pStyle w:val="TextBody"/>
+        <w:ind w:left="357" w:hanging="357"/>
         <w:rPr>
           <w:lang w:val="sr-RS"/>
         </w:rPr>
-        <w:t>спровођење</w:t>
-      </w:r>
-      <w:r>
-        <w:rPr>
-          <w:lang w:val="sr-RS"/>
-        </w:rPr>
-        <w:t xml:space="preserve"> гимнастичких такмичења</w:t>
+      </w:pPr>
+      <w:r>
+        <w:rPr/>
+        <w:t>Такође како си направио веб сокет сервер иде гас</w:t>
       </w:r>
     </w:p>
     <w:p>
       <w:pPr>
         <w:sectPr>
-          <w:headerReference w:type="default" r:id="rId32"/>
-          <w:footerReference w:type="default" r:id="rId33"/>
+          <w:headerReference w:type="default" r:id="rId38"/>
+          <w:footerReference w:type="default" r:id="rId39"/>
           <w:type w:val="oddPage"/>
           <w:pgSz w:w="10318" w:h="14570"/>
           <w:pgMar w:left="2449" w:right="1151" w:gutter="0" w:header="1021" w:top="1304" w:footer="1021" w:bottom="1304"/>
@@ -9842,77 +10533,6 @@
         </w:rPr>
       </w:pPr>
       <w:r>
-        <w:rPr>
-          <w:lang w:val="sr-RS"/>
-        </w:rPr>
-        <w:t>Овде иде читава спецификација са дијаграмима, токови података итд.</w:t>
-      </w:r>
-    </w:p>
-    <w:p>
-      <w:pPr>
-        <w:pStyle w:val="Heading1"/>
-        <w:ind w:left="357" w:hanging="357"/>
-        <w:rPr>
-          <w:lang w:val="sr-RS"/>
-        </w:rPr>
-      </w:pPr>
-      <w:bookmarkStart w:id="31" w:name="__RefHeading___Toc17101_4235158151"/>
-      <w:bookmarkStart w:id="32" w:name="_Toc141549115"/>
-      <w:bookmarkEnd w:id="31"/>
-      <w:r>
-        <w:rPr>
-          <w:lang w:val="sr-RS"/>
-        </w:rPr>
-        <w:t>Имплементација</w:t>
-      </w:r>
-      <w:bookmarkEnd w:id="32"/>
-    </w:p>
-    <w:p>
-      <w:pPr>
-        <w:pStyle w:val="TextBody"/>
-        <w:ind w:left="357" w:hanging="357"/>
-        <w:rPr>
-          <w:lang w:val="sr-RS"/>
-        </w:rPr>
-      </w:pPr>
-      <w:r>
-        <w:rPr/>
-        <w:t>овде покажи како си испрограмирао ограничења у опти и читаво то моделовање</w:t>
-      </w:r>
-    </w:p>
-    <w:p>
-      <w:pPr>
-        <w:pStyle w:val="TextBody"/>
-        <w:ind w:left="357" w:hanging="357"/>
-        <w:rPr>
-          <w:lang w:val="sr-RS"/>
-        </w:rPr>
-      </w:pPr>
-      <w:r>
-        <w:rPr/>
-        <w:t>Такође како си направио веб сокет сервер иде гас</w:t>
-      </w:r>
-    </w:p>
-    <w:p>
-      <w:pPr>
-        <w:sectPr>
-          <w:headerReference w:type="default" r:id="rId34"/>
-          <w:footerReference w:type="default" r:id="rId35"/>
-          <w:type w:val="oddPage"/>
-          <w:pgSz w:w="10318" w:h="14570"/>
-          <w:pgMar w:left="2449" w:right="1151" w:gutter="0" w:header="1021" w:top="1304" w:footer="1021" w:bottom="1304"/>
-          <w:pgNumType w:fmt="decimal"/>
-          <w:formProt w:val="false"/>
-          <w:textDirection w:val="lrTb"/>
-          <w:docGrid w:type="default" w:linePitch="360" w:charSpace="0"/>
-        </w:sectPr>
-        <w:pStyle w:val="TextBody"/>
-        <w:ind w:left="357" w:hanging="357"/>
-        <w:rPr>
-          <w:lang w:val="sr-RS"/>
-        </w:rPr>
-      </w:pPr>
-      <w:r>
         <w:rPr/>
         <w:t>ако буде требало страна може се убацити аутх сервис и још понешто има свега мралеуууу</w:t>
       </w:r>
@@ -10012,8 +10632,8 @@
     <w:p>
       <w:pPr>
         <w:sectPr>
-          <w:headerReference w:type="default" r:id="rId36"/>
-          <w:footerReference w:type="default" r:id="rId37"/>
+          <w:headerReference w:type="default" r:id="rId40"/>
+          <w:footerReference w:type="default" r:id="rId41"/>
           <w:type w:val="oddPage"/>
           <w:pgSz w:w="10318" w:h="14570"/>
           <w:pgMar w:left="2449" w:right="1151" w:gutter="0" w:header="1021" w:top="1304" w:footer="1021" w:bottom="1304"/>
@@ -10147,8 +10767,8 @@
     <w:p>
       <w:pPr>
         <w:sectPr>
-          <w:headerReference w:type="default" r:id="rId38"/>
-          <w:footerReference w:type="default" r:id="rId39"/>
+          <w:headerReference w:type="default" r:id="rId42"/>
+          <w:footerReference w:type="default" r:id="rId43"/>
           <w:type w:val="oddPage"/>
           <w:pgSz w:w="10318" w:h="14570"/>
           <w:pgMar w:left="2449" w:right="1151" w:gutter="0" w:header="1021" w:top="1304" w:footer="1021" w:bottom="1304"/>
@@ -10177,8 +10797,8 @@
     <w:p>
       <w:pPr>
         <w:sectPr>
-          <w:headerReference w:type="default" r:id="rId40"/>
-          <w:footerReference w:type="default" r:id="rId41"/>
+          <w:headerReference w:type="default" r:id="rId44"/>
+          <w:footerReference w:type="default" r:id="rId45"/>
           <w:type w:val="nextPage"/>
           <w:pgSz w:w="10318" w:h="14570"/>
           <w:pgMar w:left="2449" w:right="1151" w:gutter="0" w:header="1021" w:top="1440" w:footer="1021" w:bottom="2552"/>
@@ -10292,7 +10912,7 @@
         </w:rPr>
         <w:t xml:space="preserve">Недертиминистики проблеми и НП-комплетни проблеми </w:t>
       </w:r>
-      <w:hyperlink r:id="rId42">
+      <w:hyperlink r:id="rId46">
         <w:r>
           <w:rPr>
             <w:rStyle w:val="InternetLink"/>
@@ -10315,7 +10935,7 @@
         </w:rPr>
         <w:t xml:space="preserve">; </w:t>
       </w:r>
-      <w:hyperlink r:id="rId43">
+      <w:hyperlink r:id="rId47">
         <w:r>
           <w:rPr>
             <w:rStyle w:val="InternetLink"/>
@@ -10338,7 +10958,7 @@
         </w:rPr>
         <w:t xml:space="preserve"> (1979). </w:t>
       </w:r>
-      <w:hyperlink r:id="rId44">
+      <w:hyperlink r:id="rId48">
         <w:r>
           <w:rPr>
             <w:rStyle w:val="InternetLink"/>
@@ -10380,8 +11000,207 @@
         </w:rPr>
       </w:pPr>
       <w:r>
-        <w:rPr/>
-      </w:r>
+        <w:rPr>
+          <w:rStyle w:val="InternetLink"/>
+          <w:color w:val="auto"/>
+          <w:u w:val="none"/>
+          <w:lang w:val="sr-RS"/>
+        </w:rPr>
+        <w:t xml:space="preserve">Web socket протокол  </w:t>
+      </w:r>
+      <w:hyperlink r:id="rId49">
+        <w:r>
+          <w:rPr>
+            <w:rStyle w:val="InternetLink"/>
+            <w:rFonts w:eastAsia="" w:cs=""/>
+            <w:kern w:val="0"/>
+            <w:sz w:val="22"/>
+            <w:szCs w:val="22"/>
+            <w:lang w:val="sr-RS" w:eastAsia="en-US" w:bidi="ar-SA"/>
+          </w:rPr>
+          <w:t>https://www.rfc-editor.org/rfc/rfc6455</w:t>
+        </w:r>
+      </w:hyperlink>
+    </w:p>
+    <w:p>
+      <w:pPr>
+        <w:pStyle w:val="ListParagraph"/>
+        <w:numPr>
+          <w:ilvl w:val="0"/>
+          <w:numId w:val="5"/>
+        </w:numPr>
+        <w:spacing w:before="0" w:after="120"/>
+        <w:contextualSpacing w:val="false"/>
+        <w:jc w:val="left"/>
+        <w:rPr>
+          <w:rStyle w:val="InternetLink"/>
+          <w:color w:val="auto"/>
+          <w:u w:val="none"/>
+          <w:lang w:val="sr-RS"/>
+        </w:rPr>
+      </w:pPr>
+      <w:r>
+        <w:rPr>
+          <w:rStyle w:val="InternetLink"/>
+          <w:color w:val="auto"/>
+          <w:u w:val="none"/>
+          <w:lang w:val="sr-RS"/>
+        </w:rPr>
+        <w:t xml:space="preserve">Web socket конекција </w:t>
+      </w:r>
+      <w:hyperlink r:id="rId50">
+        <w:r>
+          <w:rPr>
+            <w:rStyle w:val="InternetLink"/>
+            <w:color w:val="auto"/>
+            <w:u w:val="none"/>
+            <w:lang w:val="sr-RS"/>
+          </w:rPr>
+          <w:t>https://www.wallarm.com/what/a-simple-explanation-of-what-a-websocket-is</w:t>
+        </w:r>
+      </w:hyperlink>
+    </w:p>
+    <w:p>
+      <w:pPr>
+        <w:pStyle w:val="ListParagraph"/>
+        <w:numPr>
+          <w:ilvl w:val="0"/>
+          <w:numId w:val="5"/>
+        </w:numPr>
+        <w:spacing w:before="0" w:after="120"/>
+        <w:contextualSpacing w:val="false"/>
+        <w:jc w:val="left"/>
+        <w:rPr>
+          <w:rStyle w:val="InternetLink"/>
+          <w:color w:val="auto"/>
+          <w:u w:val="none"/>
+          <w:lang w:val="sr-RS"/>
+        </w:rPr>
+      </w:pPr>
+      <w:r>
+        <w:rPr>
+          <w:rStyle w:val="InternetLink"/>
+          <w:color w:val="auto"/>
+          <w:u w:val="none"/>
+          <w:lang w:val="sr-RS"/>
+        </w:rPr>
+        <w:t xml:space="preserve">Go </w:t>
+      </w:r>
+      <w:hyperlink r:id="rId51">
+        <w:r>
+          <w:rPr>
+            <w:rStyle w:val="InternetLink"/>
+            <w:color w:val="auto"/>
+            <w:u w:val="none"/>
+            <w:lang w:val="sr-RS"/>
+          </w:rPr>
+          <w:t>https://go.dev/doc/</w:t>
+        </w:r>
+      </w:hyperlink>
+    </w:p>
+    <w:p>
+      <w:pPr>
+        <w:pStyle w:val="ListParagraph"/>
+        <w:numPr>
+          <w:ilvl w:val="0"/>
+          <w:numId w:val="5"/>
+        </w:numPr>
+        <w:spacing w:before="0" w:after="120"/>
+        <w:contextualSpacing w:val="false"/>
+        <w:jc w:val="left"/>
+        <w:rPr>
+          <w:rStyle w:val="InternetLink"/>
+          <w:color w:val="auto"/>
+          <w:u w:val="none"/>
+          <w:lang w:val="sr-RS"/>
+        </w:rPr>
+      </w:pPr>
+      <w:r>
+        <w:rPr>
+          <w:rStyle w:val="InternetLink"/>
+          <w:color w:val="auto"/>
+          <w:u w:val="none"/>
+          <w:lang w:val="sr-RS"/>
+        </w:rPr>
+        <w:t xml:space="preserve">Конкурентност у Go-у </w:t>
+      </w:r>
+      <w:r>
+        <w:fldChar w:fldCharType="begin"/>
+      </w:r>
+      <w:r>
+        <w:rPr>
+          <w:rStyle w:val="InternetLink"/>
+          <w:u w:val="none"/>
+          <w:color w:val="auto"/>
+          <w:lang w:val="sr-RS"/>
+        </w:rPr>
+        <w:instrText xml:space="preserve"> HYPERLINK "https://go.dev/doc/effective_go" \l "concurrency"</w:instrText>
+      </w:r>
+      <w:r>
+        <w:rPr>
+          <w:rStyle w:val="InternetLink"/>
+          <w:u w:val="none"/>
+          <w:color w:val="auto"/>
+          <w:lang w:val="sr-RS"/>
+        </w:rPr>
+        <w:fldChar w:fldCharType="separate"/>
+      </w:r>
+      <w:r>
+        <w:rPr>
+          <w:rStyle w:val="InternetLink"/>
+          <w:color w:val="auto"/>
+          <w:u w:val="none"/>
+          <w:lang w:val="sr-RS"/>
+        </w:rPr>
+        <w:t>https://go.dev/doc/effective_go#concurrency</w:t>
+      </w:r>
+      <w:r>
+        <w:rPr>
+          <w:rStyle w:val="InternetLink"/>
+          <w:u w:val="none"/>
+          <w:color w:val="auto"/>
+          <w:lang w:val="sr-RS"/>
+        </w:rPr>
+        <w:fldChar w:fldCharType="end"/>
+      </w:r>
+    </w:p>
+    <w:p>
+      <w:pPr>
+        <w:pStyle w:val="ListParagraph"/>
+        <w:numPr>
+          <w:ilvl w:val="0"/>
+          <w:numId w:val="5"/>
+        </w:numPr>
+        <w:spacing w:before="0" w:after="120"/>
+        <w:contextualSpacing w:val="false"/>
+        <w:jc w:val="left"/>
+        <w:rPr>
+          <w:rStyle w:val="InternetLink"/>
+          <w:color w:val="auto"/>
+          <w:u w:val="none"/>
+          <w:lang w:val="sr-RS"/>
+        </w:rPr>
+      </w:pPr>
+      <w:r>
+        <w:rPr>
+          <w:rStyle w:val="InternetLink"/>
+          <w:color w:val="auto"/>
+          <w:u w:val="none"/>
+          <w:lang w:val="sr-RS"/>
+        </w:rPr>
+        <w:t xml:space="preserve">Same-origin policy </w:t>
+      </w:r>
+      <w:hyperlink r:id="rId52">
+        <w:r>
+          <w:rPr>
+            <w:rStyle w:val="InternetLink"/>
+            <w:color w:val="auto"/>
+            <w:u w:val="none"/>
+            <w:lang w:val="sr-RS"/>
+          </w:rPr>
+          <w:t>https://developer.mozilla.org/en-US/docs/Web/Security/Same-origin_policy</w:t>
+        </w:r>
+      </w:hyperlink>
     </w:p>
     <w:p>
       <w:pPr>
@@ -10468,8 +11287,8 @@
     <w:p>
       <w:pPr>
         <w:sectPr>
-          <w:headerReference w:type="default" r:id="rId45"/>
-          <w:footerReference w:type="default" r:id="rId46"/>
+          <w:headerReference w:type="default" r:id="rId53"/>
+          <w:footerReference w:type="default" r:id="rId54"/>
           <w:type w:val="oddPage"/>
           <w:pgSz w:w="10318" w:h="14570"/>
           <w:pgMar w:left="2449" w:right="1151" w:gutter="0" w:header="1021" w:top="1304" w:footer="1021" w:bottom="1304"/>
@@ -10549,10 +11368,10 @@
       </w:r>
     </w:p>
     <w:sectPr>
-      <w:headerReference w:type="default" r:id="rId47"/>
-      <w:headerReference w:type="first" r:id="rId48"/>
-      <w:footerReference w:type="default" r:id="rId49"/>
-      <w:footerReference w:type="first" r:id="rId50"/>
+      <w:headerReference w:type="default" r:id="rId55"/>
+      <w:headerReference w:type="first" r:id="rId56"/>
+      <w:footerReference w:type="default" r:id="rId57"/>
+      <w:footerReference w:type="first" r:id="rId58"/>
       <w:type w:val="nextPage"/>
       <w:pgSz w:w="10318" w:h="14570"/>
       <w:pgMar w:left="2449" w:right="1151" w:gutter="0" w:header="1021" w:top="1304" w:footer="1021" w:bottom="1304"/>
@@ -10717,7 +11536,7 @@
       <mc:AlternateContent>
         <mc:Choice Requires="wps">
           <w:drawing>
-            <wp:anchor behindDoc="0" distT="0" distB="0" distL="0" distR="0" simplePos="0" locked="0" layoutInCell="0" allowOverlap="1" relativeHeight="42">
+            <wp:anchor behindDoc="0" distT="0" distB="0" distL="0" distR="0" simplePos="0" locked="0" layoutInCell="0" allowOverlap="1" relativeHeight="48">
               <wp:simplePos x="0" y="0"/>
               <wp:positionH relativeFrom="page">
                 <wp:posOffset>3612515</wp:posOffset>
@@ -10835,7 +11654,7 @@
       <mc:AlternateContent>
         <mc:Choice Requires="wps">
           <w:drawing>
-            <wp:anchor behindDoc="0" distT="0" distB="0" distL="0" distR="0" simplePos="0" locked="0" layoutInCell="0" allowOverlap="1" relativeHeight="60">
+            <wp:anchor behindDoc="0" distT="0" distB="0" distL="0" distR="0" simplePos="0" locked="0" layoutInCell="0" allowOverlap="1" relativeHeight="66">
               <wp:simplePos x="0" y="0"/>
               <wp:positionH relativeFrom="page">
                 <wp:posOffset>3612515</wp:posOffset>
@@ -10953,7 +11772,7 @@
       <mc:AlternateContent>
         <mc:Choice Requires="wps">
           <w:drawing>
-            <wp:anchor behindDoc="0" distT="0" distB="0" distL="0" distR="0" simplePos="0" locked="0" layoutInCell="0" allowOverlap="1" relativeHeight="64">
+            <wp:anchor behindDoc="0" distT="0" distB="0" distL="0" distR="0" simplePos="0" locked="0" layoutInCell="0" allowOverlap="1" relativeHeight="42">
               <wp:simplePos x="0" y="0"/>
               <wp:positionH relativeFrom="page">
                 <wp:posOffset>3612515</wp:posOffset>
@@ -10964,7 +11783,125 @@
               <wp:extent cx="14605" cy="14605"/>
               <wp:effectExtent l="0" t="0" r="0" b="0"/>
               <wp:wrapSquare wrapText="bothSides"/>
-              <wp:docPr id="33" name="Frame 14"/>
+              <wp:docPr id="38" name="Frame 10"/>
+              <a:graphic xmlns:a="http://schemas.openxmlformats.org/drawingml/2006/main">
+                <a:graphicData uri="http://schemas.microsoft.com/office/word/2010/wordprocessingShape">
+                  <wps:wsp>
+                    <wps:cNvSpPr/>
+                    <wps:spPr>
+                      <a:xfrm>
+                        <a:off x="0" y="0"/>
+                        <a:ext cx="14760" cy="14760"/>
+                      </a:xfrm>
+                      <a:prstGeom prst="rect">
+                        <a:avLst/>
+                      </a:prstGeom>
+                      <a:noFill/>
+                      <a:ln w="0">
+                        <a:noFill/>
+                      </a:ln>
+                    </wps:spPr>
+                    <wps:style>
+                      <a:lnRef idx="0"/>
+                      <a:fillRef idx="0"/>
+                      <a:effectRef idx="0"/>
+                      <a:fontRef idx="minor"/>
+                    </wps:style>
+                    <wps:txbx>
+                      <w:txbxContent>
+                        <w:p>
+                          <w:pPr>
+                            <w:pStyle w:val="Footer"/>
+                            <w:rPr>
+                              <w:rStyle w:val="Pagenumber"/>
+                              <w:sz w:val="2"/>
+                              <w:szCs w:val="2"/>
+                            </w:rPr>
+                          </w:pPr>
+                          <w:r>
+                            <w:rPr>
+                              <w:sz w:val="2"/>
+                              <w:szCs w:val="2"/>
+                            </w:rPr>
+                          </w:r>
+                        </w:p>
+                      </w:txbxContent>
+                    </wps:txbx>
+                    <wps:bodyPr lIns="0" rIns="0" tIns="0" bIns="0" anchor="t">
+                      <a:spAutoFit/>
+                    </wps:bodyPr>
+                  </wps:wsp>
+                </a:graphicData>
+              </a:graphic>
+            </wp:anchor>
+          </w:drawing>
+        </mc:Choice>
+        <mc:Fallback>
+          <w:pict>
+            <v:rect id="shape_0" ID="Frame 10" path="m0,0l-2147483645,0l-2147483645,-2147483646l0,-2147483646xe" stroked="f" o:allowincell="f" style="position:absolute;margin-left:284.45pt;margin-top:5.2pt;width:1.1pt;height:1.1pt;mso-wrap-style:none;v-text-anchor:middle;mso-position-horizontal-relative:page">
+              <v:fill o:detectmouseclick="t" on="false"/>
+              <v:stroke color="#3465a4" joinstyle="round" endcap="flat"/>
+              <v:textbox>
+                <w:txbxContent>
+                  <w:p>
+                    <w:pPr>
+                      <w:pStyle w:val="Footer"/>
+                      <w:rPr>
+                        <w:rStyle w:val="Pagenumber"/>
+                        <w:sz w:val="2"/>
+                        <w:szCs w:val="2"/>
+                      </w:rPr>
+                    </w:pPr>
+                    <w:r>
+                      <w:rPr>
+                        <w:sz w:val="2"/>
+                        <w:szCs w:val="2"/>
+                      </w:rPr>
+                    </w:r>
+                  </w:p>
+                </w:txbxContent>
+              </v:textbox>
+              <w10:wrap type="square"/>
+            </v:rect>
+          </w:pict>
+        </mc:Fallback>
+      </mc:AlternateContent>
+    </w:r>
+  </w:p>
+</w:ftr>
+</file>
+
+<file path=word/footer14.xml><?xml version="1.0" encoding="utf-8"?>
+<w:ftr xmlns:o="urn:schemas-microsoft-com:office:office" xmlns:r="http://schemas.openxmlformats.org/officeDocument/2006/relationships" xmlns:v="urn:schemas-microsoft-com:vml" xmlns:w="http://schemas.openxmlformats.org/wordprocessingml/2006/main" xmlns:w10="urn:schemas-microsoft-com:office:word" xmlns:wp="http://schemas.openxmlformats.org/drawingml/2006/wordprocessingDrawing" xmlns:wps="http://schemas.microsoft.com/office/word/2010/wordprocessingShape" xmlns:wpg="http://schemas.microsoft.com/office/word/2010/wordprocessingGroup" xmlns:mc="http://schemas.openxmlformats.org/markup-compatibility/2006" xmlns:wp14="http://schemas.microsoft.com/office/word/2010/wordprocessingDrawing" xmlns:w14="http://schemas.microsoft.com/office/word/2010/wordml" xmlns:w15="http://schemas.microsoft.com/office/word/2012/wordml" mc:Ignorable="w14 wp14 w15">
+  <w:p>
+    <w:pPr>
+      <w:pStyle w:val="Footer"/>
+      <w:jc w:val="center"/>
+      <w:rPr>
+        <w:sz w:val="2"/>
+        <w:szCs w:val="2"/>
+      </w:rPr>
+    </w:pPr>
+    <w:r>
+      <w:rPr>
+        <w:sz w:val="2"/>
+        <w:szCs w:val="2"/>
+      </w:rPr>
+      <mc:AlternateContent>
+        <mc:Choice Requires="wps">
+          <w:drawing>
+            <wp:anchor behindDoc="0" distT="0" distB="0" distL="0" distR="0" simplePos="0" locked="0" layoutInCell="0" allowOverlap="1" relativeHeight="70">
+              <wp:simplePos x="0" y="0"/>
+              <wp:positionH relativeFrom="page">
+                <wp:posOffset>3612515</wp:posOffset>
+              </wp:positionH>
+              <wp:positionV relativeFrom="paragraph">
+                <wp:posOffset>66040</wp:posOffset>
+              </wp:positionV>
+              <wp:extent cx="14605" cy="14605"/>
+              <wp:effectExtent l="0" t="0" r="0" b="0"/>
+              <wp:wrapSquare wrapText="bothSides"/>
+              <wp:docPr id="40" name="Frame 14"/>
               <a:graphic xmlns:a="http://schemas.openxmlformats.org/drawingml/2006/main">
                 <a:graphicData uri="http://schemas.microsoft.com/office/word/2010/wordprocessingShape">
                   <wps:wsp>
@@ -11052,7 +11989,7 @@
 </w:ftr>
 </file>
 
-<file path=word/footer14.xml><?xml version="1.0" encoding="utf-8"?>
+<file path=word/footer15.xml><?xml version="1.0" encoding="utf-8"?>
 <w:ftr xmlns:o="urn:schemas-microsoft-com:office:office" xmlns:r="http://schemas.openxmlformats.org/officeDocument/2006/relationships" xmlns:v="urn:schemas-microsoft-com:vml" xmlns:w="http://schemas.openxmlformats.org/wordprocessingml/2006/main" xmlns:w10="urn:schemas-microsoft-com:office:word" xmlns:wp="http://schemas.openxmlformats.org/drawingml/2006/wordprocessingDrawing" xmlns:wps="http://schemas.microsoft.com/office/word/2010/wordprocessingShape" xmlns:wpg="http://schemas.microsoft.com/office/word/2010/wordprocessingGroup" xmlns:mc="http://schemas.openxmlformats.org/markup-compatibility/2006" xmlns:wp14="http://schemas.microsoft.com/office/word/2010/wordprocessingDrawing" xmlns:w14="http://schemas.microsoft.com/office/word/2010/wordml" xmlns:w15="http://schemas.microsoft.com/office/word/2012/wordml" mc:Ignorable="w14 wp14 w15">
   <w:p>
     <w:pPr>
@@ -11071,7 +12008,7 @@
       <mc:AlternateContent>
         <mc:Choice Requires="wps">
           <w:drawing>
-            <wp:anchor behindDoc="0" distT="0" distB="0" distL="0" distR="0" simplePos="0" locked="0" layoutInCell="0" allowOverlap="1" relativeHeight="68">
+            <wp:anchor behindDoc="0" distT="0" distB="0" distL="0" distR="0" simplePos="0" locked="0" layoutInCell="0" allowOverlap="1" relativeHeight="74">
               <wp:simplePos x="0" y="0"/>
               <wp:positionH relativeFrom="page">
                 <wp:posOffset>3612515</wp:posOffset>
@@ -11082,7 +12019,7 @@
               <wp:extent cx="14605" cy="14605"/>
               <wp:effectExtent l="0" t="0" r="0" b="0"/>
               <wp:wrapSquare wrapText="bothSides"/>
-              <wp:docPr id="37" name="Frame 16"/>
+              <wp:docPr id="44" name="Frame 16"/>
               <a:graphic xmlns:a="http://schemas.openxmlformats.org/drawingml/2006/main">
                 <a:graphicData uri="http://schemas.microsoft.com/office/word/2010/wordprocessingShape">
                   <wps:wsp>
@@ -11170,7 +12107,7 @@
 </w:ftr>
 </file>
 
-<file path=word/footer15.xml><?xml version="1.0" encoding="utf-8"?>
+<file path=word/footer16.xml><?xml version="1.0" encoding="utf-8"?>
 <w:ftr xmlns:o="urn:schemas-microsoft-com:office:office" xmlns:r="http://schemas.openxmlformats.org/officeDocument/2006/relationships" xmlns:v="urn:schemas-microsoft-com:vml" xmlns:w="http://schemas.openxmlformats.org/wordprocessingml/2006/main" xmlns:w10="urn:schemas-microsoft-com:office:word" xmlns:wp="http://schemas.openxmlformats.org/drawingml/2006/wordprocessingDrawing" xmlns:wps="http://schemas.microsoft.com/office/word/2010/wordprocessingShape" xmlns:wpg="http://schemas.microsoft.com/office/word/2010/wordprocessingGroup" xmlns:mc="http://schemas.openxmlformats.org/markup-compatibility/2006" xmlns:wp14="http://schemas.microsoft.com/office/word/2010/wordprocessingDrawing" xmlns:w14="http://schemas.microsoft.com/office/word/2010/wordml" xmlns:w15="http://schemas.microsoft.com/office/word/2012/wordml" mc:Ignorable="w14 wp14 w15">
   <w:p>
     <w:pPr>
@@ -11189,7 +12126,7 @@
       <mc:AlternateContent>
         <mc:Choice Requires="wps">
           <w:drawing>
-            <wp:anchor behindDoc="0" distT="0" distB="0" distL="0" distR="0" simplePos="0" locked="0" layoutInCell="0" allowOverlap="1" relativeHeight="72">
+            <wp:anchor behindDoc="0" distT="0" distB="0" distL="0" distR="0" simplePos="0" locked="0" layoutInCell="0" allowOverlap="1" relativeHeight="78">
               <wp:simplePos x="0" y="0"/>
               <wp:positionH relativeFrom="page">
                 <wp:posOffset>3612515</wp:posOffset>
@@ -11200,7 +12137,7 @@
               <wp:extent cx="14605" cy="14605"/>
               <wp:effectExtent l="0" t="0" r="0" b="0"/>
               <wp:wrapSquare wrapText="bothSides"/>
-              <wp:docPr id="41" name="Frame 18"/>
+              <wp:docPr id="48" name="Frame 18"/>
               <a:graphic xmlns:a="http://schemas.openxmlformats.org/drawingml/2006/main">
                 <a:graphicData uri="http://schemas.microsoft.com/office/word/2010/wordprocessingShape">
                   <wps:wsp>
@@ -11288,7 +12225,7 @@
 </w:ftr>
 </file>
 
-<file path=word/footer16.xml><?xml version="1.0" encoding="utf-8"?>
+<file path=word/footer17.xml><?xml version="1.0" encoding="utf-8"?>
 <w:ftr xmlns:o="urn:schemas-microsoft-com:office:office" xmlns:r="http://schemas.openxmlformats.org/officeDocument/2006/relationships" xmlns:v="urn:schemas-microsoft-com:vml" xmlns:w="http://schemas.openxmlformats.org/wordprocessingml/2006/main" xmlns:w10="urn:schemas-microsoft-com:office:word" xmlns:wp="http://schemas.openxmlformats.org/drawingml/2006/wordprocessingDrawing" xmlns:wps="http://schemas.microsoft.com/office/word/2010/wordprocessingShape" xmlns:wpg="http://schemas.microsoft.com/office/word/2010/wordprocessingGroup" xmlns:mc="http://schemas.openxmlformats.org/markup-compatibility/2006" xmlns:wp14="http://schemas.microsoft.com/office/word/2010/wordprocessingDrawing" xmlns:w14="http://schemas.microsoft.com/office/word/2010/wordml" xmlns:w15="http://schemas.microsoft.com/office/word/2012/wordml" mc:Ignorable="w14 wp14 w15">
   <w:p>
     <w:pPr>
@@ -11307,7 +12244,7 @@
       <mc:AlternateContent>
         <mc:Choice Requires="wps">
           <w:drawing>
-            <wp:anchor behindDoc="0" distT="0" distB="0" distL="0" distR="0" simplePos="0" locked="0" layoutInCell="0" allowOverlap="1" relativeHeight="77">
+            <wp:anchor behindDoc="0" distT="0" distB="0" distL="0" distR="0" simplePos="0" locked="0" layoutInCell="0" allowOverlap="1" relativeHeight="83">
               <wp:simplePos x="0" y="0"/>
               <wp:positionH relativeFrom="page">
                 <wp:posOffset>3612515</wp:posOffset>
@@ -11318,7 +12255,7 @@
               <wp:extent cx="14605" cy="14605"/>
               <wp:effectExtent l="0" t="0" r="0" b="0"/>
               <wp:wrapSquare wrapText="bothSides"/>
-              <wp:docPr id="45" name="Frame 20"/>
+              <wp:docPr id="52" name="Frame 20"/>
               <a:graphic xmlns:a="http://schemas.openxmlformats.org/drawingml/2006/main">
                 <a:graphicData uri="http://schemas.microsoft.com/office/word/2010/wordprocessingShape">
                   <wps:wsp>
@@ -11406,7 +12343,7 @@
 </w:ftr>
 </file>
 
-<file path=word/footer17.xml><?xml version="1.0" encoding="utf-8"?>
+<file path=word/footer18.xml><?xml version="1.0" encoding="utf-8"?>
 <w:ftr xmlns:o="urn:schemas-microsoft-com:office:office" xmlns:r="http://schemas.openxmlformats.org/officeDocument/2006/relationships" xmlns:v="urn:schemas-microsoft-com:vml" xmlns:w="http://schemas.openxmlformats.org/wordprocessingml/2006/main" xmlns:w10="urn:schemas-microsoft-com:office:word" xmlns:wp="http://schemas.openxmlformats.org/drawingml/2006/wordprocessingDrawing" xmlns:wps="http://schemas.microsoft.com/office/word/2010/wordprocessingShape" xmlns:wpg="http://schemas.microsoft.com/office/word/2010/wordprocessingGroup" xmlns:mc="http://schemas.openxmlformats.org/markup-compatibility/2006" xmlns:wp14="http://schemas.microsoft.com/office/word/2010/wordprocessingDrawing" xmlns:w14="http://schemas.microsoft.com/office/word/2010/wordml" xmlns:w15="http://schemas.microsoft.com/office/word/2012/wordml" mc:Ignorable="w14 wp14 w15">
   <w:p>
     <w:pPr>
@@ -11425,7 +12362,7 @@
       <mc:AlternateContent>
         <mc:Choice Requires="wps">
           <w:drawing>
-            <wp:anchor behindDoc="0" distT="0" distB="0" distL="0" distR="0" simplePos="0" locked="0" layoutInCell="0" allowOverlap="1" relativeHeight="81">
+            <wp:anchor behindDoc="0" distT="0" distB="0" distL="0" distR="0" simplePos="0" locked="0" layoutInCell="0" allowOverlap="1" relativeHeight="87">
               <wp:simplePos x="0" y="0"/>
               <wp:positionH relativeFrom="page">
                 <wp:posOffset>3612515</wp:posOffset>
@@ -11436,7 +12373,7 @@
               <wp:extent cx="14605" cy="14605"/>
               <wp:effectExtent l="0" t="0" r="0" b="0"/>
               <wp:wrapSquare wrapText="bothSides"/>
-              <wp:docPr id="49" name="Frame 22"/>
+              <wp:docPr id="56" name="Frame 22"/>
               <a:graphic xmlns:a="http://schemas.openxmlformats.org/drawingml/2006/main">
                 <a:graphicData uri="http://schemas.microsoft.com/office/word/2010/wordprocessingShape">
                   <wps:wsp>
@@ -11524,7 +12461,7 @@
 </w:ftr>
 </file>
 
-<file path=word/footer18.xml><?xml version="1.0" encoding="utf-8"?>
+<file path=word/footer19.xml><?xml version="1.0" encoding="utf-8"?>
 <w:ftr xmlns:o="urn:schemas-microsoft-com:office:office" xmlns:r="http://schemas.openxmlformats.org/officeDocument/2006/relationships" xmlns:v="urn:schemas-microsoft-com:vml" xmlns:w="http://schemas.openxmlformats.org/wordprocessingml/2006/main" xmlns:w10="urn:schemas-microsoft-com:office:word" xmlns:wp="http://schemas.openxmlformats.org/drawingml/2006/wordprocessingDrawing" xmlns:wps="http://schemas.microsoft.com/office/word/2010/wordprocessingShape" xmlns:wpg="http://schemas.microsoft.com/office/word/2010/wordprocessingGroup" xmlns:mc="http://schemas.openxmlformats.org/markup-compatibility/2006" xmlns:wp14="http://schemas.microsoft.com/office/word/2010/wordprocessingDrawing" xmlns:w14="http://schemas.microsoft.com/office/word/2010/wordml" xmlns:w15="http://schemas.microsoft.com/office/word/2012/wordml" mc:Ignorable="w14 wp14 w15">
   <w:p>
     <w:pPr>
@@ -11554,7 +12491,7 @@
               <wp:extent cx="14605" cy="14605"/>
               <wp:effectExtent l="0" t="0" r="0" b="0"/>
               <wp:wrapSquare wrapText="bothSides"/>
-              <wp:docPr id="53" name="Frame33"/>
+              <wp:docPr id="60" name="Frame33"/>
               <a:graphic xmlns:a="http://schemas.openxmlformats.org/drawingml/2006/main">
                 <a:graphicData uri="http://schemas.microsoft.com/office/word/2010/wordprocessingShape">
                   <wps:wsp>
@@ -11642,7 +12579,21 @@
 </w:ftr>
 </file>
 
-<file path=word/footer19.xml><?xml version="1.0" encoding="utf-8"?>
+<file path=word/footer2.xml><?xml version="1.0" encoding="utf-8"?>
+<w:ftr xmlns:o="urn:schemas-microsoft-com:office:office" xmlns:r="http://schemas.openxmlformats.org/officeDocument/2006/relationships" xmlns:v="urn:schemas-microsoft-com:vml" xmlns:w="http://schemas.openxmlformats.org/wordprocessingml/2006/main" xmlns:w10="urn:schemas-microsoft-com:office:word" xmlns:wp="http://schemas.openxmlformats.org/drawingml/2006/wordprocessingDrawing" xmlns:wps="http://schemas.microsoft.com/office/word/2010/wordprocessingShape" xmlns:wpg="http://schemas.microsoft.com/office/word/2010/wordprocessingGroup" xmlns:mc="http://schemas.openxmlformats.org/markup-compatibility/2006" xmlns:wp14="http://schemas.microsoft.com/office/word/2010/wordprocessingDrawing" xmlns:w14="http://schemas.microsoft.com/office/word/2010/wordml" xmlns:w15="http://schemas.microsoft.com/office/word/2012/wordml" mc:Ignorable="w14 wp14 w15">
+  <w:p>
+    <w:pPr>
+      <w:pStyle w:val="Footer"/>
+      <w:rPr/>
+    </w:pPr>
+    <w:r>
+      <w:rPr/>
+    </w:r>
+  </w:p>
+</w:ftr>
+</file>
+
+<file path=word/footer20.xml><?xml version="1.0" encoding="utf-8"?>
 <w:ftr xmlns:o="urn:schemas-microsoft-com:office:office" xmlns:r="http://schemas.openxmlformats.org/officeDocument/2006/relationships" xmlns:v="urn:schemas-microsoft-com:vml" xmlns:w="http://schemas.openxmlformats.org/wordprocessingml/2006/main" xmlns:w10="urn:schemas-microsoft-com:office:word" xmlns:wp="http://schemas.openxmlformats.org/drawingml/2006/wordprocessingDrawing" xmlns:wps="http://schemas.microsoft.com/office/word/2010/wordprocessingShape" xmlns:wpg="http://schemas.microsoft.com/office/word/2010/wordprocessingGroup" xmlns:mc="http://schemas.openxmlformats.org/markup-compatibility/2006" xmlns:wp14="http://schemas.microsoft.com/office/word/2010/wordprocessingDrawing" xmlns:w14="http://schemas.microsoft.com/office/word/2010/wordml" xmlns:w15="http://schemas.microsoft.com/office/word/2012/wordml" mc:Ignorable="w14 wp14 w15">
   <w:p>
     <w:pPr>
@@ -11661,7 +12612,7 @@
       <mc:AlternateContent>
         <mc:Choice Requires="wps">
           <w:drawing>
-            <wp:anchor behindDoc="0" distT="0" distB="0" distL="0" distR="0" simplePos="0" locked="0" layoutInCell="0" allowOverlap="1" relativeHeight="85">
+            <wp:anchor behindDoc="0" distT="0" distB="0" distL="0" distR="0" simplePos="0" locked="0" layoutInCell="0" allowOverlap="1" relativeHeight="91">
               <wp:simplePos x="0" y="0"/>
               <wp:positionH relativeFrom="page">
                 <wp:posOffset>3612515</wp:posOffset>
@@ -11672,7 +12623,7 @@
               <wp:extent cx="14605" cy="14605"/>
               <wp:effectExtent l="0" t="0" r="0" b="0"/>
               <wp:wrapSquare wrapText="bothSides"/>
-              <wp:docPr id="57" name="Frame 24"/>
+              <wp:docPr id="64" name="Frame 24"/>
               <a:graphic xmlns:a="http://schemas.openxmlformats.org/drawingml/2006/main">
                 <a:graphicData uri="http://schemas.microsoft.com/office/word/2010/wordprocessingShape">
                   <wps:wsp>
@@ -11760,21 +12711,7 @@
 </w:ftr>
 </file>
 
-<file path=word/footer2.xml><?xml version="1.0" encoding="utf-8"?>
-<w:ftr xmlns:o="urn:schemas-microsoft-com:office:office" xmlns:r="http://schemas.openxmlformats.org/officeDocument/2006/relationships" xmlns:v="urn:schemas-microsoft-com:vml" xmlns:w="http://schemas.openxmlformats.org/wordprocessingml/2006/main" xmlns:w10="urn:schemas-microsoft-com:office:word" xmlns:wp="http://schemas.openxmlformats.org/drawingml/2006/wordprocessingDrawing" xmlns:wps="http://schemas.microsoft.com/office/word/2010/wordprocessingShape" xmlns:wpg="http://schemas.microsoft.com/office/word/2010/wordprocessingGroup" xmlns:mc="http://schemas.openxmlformats.org/markup-compatibility/2006" xmlns:wp14="http://schemas.microsoft.com/office/word/2010/wordprocessingDrawing" xmlns:w14="http://schemas.microsoft.com/office/word/2010/wordml" xmlns:w15="http://schemas.microsoft.com/office/word/2012/wordml" mc:Ignorable="w14 wp14 w15">
-  <w:p>
-    <w:pPr>
-      <w:pStyle w:val="Footer"/>
-      <w:rPr/>
-    </w:pPr>
-    <w:r>
-      <w:rPr/>
-    </w:r>
-  </w:p>
-</w:ftr>
-</file>
-
-<file path=word/footer20.xml><?xml version="1.0" encoding="utf-8"?>
+<file path=word/footer21.xml><?xml version="1.0" encoding="utf-8"?>
 <w:ftr xmlns:o="urn:schemas-microsoft-com:office:office" xmlns:r="http://schemas.openxmlformats.org/officeDocument/2006/relationships" xmlns:v="urn:schemas-microsoft-com:vml" xmlns:w="http://schemas.openxmlformats.org/wordprocessingml/2006/main" xmlns:w10="urn:schemas-microsoft-com:office:word" xmlns:wp="http://schemas.openxmlformats.org/drawingml/2006/wordprocessingDrawing" xmlns:wps="http://schemas.microsoft.com/office/word/2010/wordprocessingShape" xmlns:wpg="http://schemas.microsoft.com/office/word/2010/wordprocessingGroup" xmlns:mc="http://schemas.openxmlformats.org/markup-compatibility/2006" xmlns:wp14="http://schemas.microsoft.com/office/word/2010/wordprocessingDrawing" xmlns:w14="http://schemas.microsoft.com/office/word/2010/wordml" xmlns:w15="http://schemas.microsoft.com/office/word/2012/wordml" mc:Ignorable="w14 wp14 w15">
   <w:p>
     <w:pPr>
@@ -11804,7 +12741,7 @@
               <wp:extent cx="14605" cy="14605"/>
               <wp:effectExtent l="0" t="0" r="0" b="0"/>
               <wp:wrapSquare wrapText="bothSides"/>
-              <wp:docPr id="63" name="Frame43"/>
+              <wp:docPr id="70" name="Frame43"/>
               <a:graphic xmlns:a="http://schemas.openxmlformats.org/drawingml/2006/main">
                 <a:graphicData uri="http://schemas.microsoft.com/office/word/2010/wordprocessingShape">
                   <wps:wsp>
@@ -11892,7 +12829,7 @@
 </w:ftr>
 </file>
 
-<file path=word/footer21.xml><?xml version="1.0" encoding="utf-8"?>
+<file path=word/footer22.xml><?xml version="1.0" encoding="utf-8"?>
 <w:ftr xmlns:o="urn:schemas-microsoft-com:office:office" xmlns:r="http://schemas.openxmlformats.org/officeDocument/2006/relationships" xmlns:v="urn:schemas-microsoft-com:vml" xmlns:w="http://schemas.openxmlformats.org/wordprocessingml/2006/main" xmlns:w10="urn:schemas-microsoft-com:office:word" xmlns:wp="http://schemas.openxmlformats.org/drawingml/2006/wordprocessingDrawing" xmlns:wps="http://schemas.microsoft.com/office/word/2010/wordprocessingShape" xmlns:wpg="http://schemas.microsoft.com/office/word/2010/wordprocessingGroup" xmlns:mc="http://schemas.openxmlformats.org/markup-compatibility/2006" xmlns:wp14="http://schemas.microsoft.com/office/word/2010/wordprocessingDrawing" xmlns:w14="http://schemas.microsoft.com/office/word/2010/wordml" xmlns:w15="http://schemas.microsoft.com/office/word/2012/wordml" mc:Ignorable="w14 wp14 w15">
   <w:p>
     <w:pPr>
@@ -11922,7 +12859,7 @@
               <wp:extent cx="14605" cy="14605"/>
               <wp:effectExtent l="0" t="0" r="0" b="0"/>
               <wp:wrapSquare wrapText="bothSides"/>
-              <wp:docPr id="65" name="Frame 20"/>
+              <wp:docPr id="72" name="Frame 20"/>
               <a:graphic xmlns:a="http://schemas.openxmlformats.org/drawingml/2006/main">
                 <a:graphicData uri="http://schemas.microsoft.com/office/word/2010/wordprocessingShape">
                   <wps:wsp>
@@ -12459,7 +13396,7 @@
       <mc:AlternateContent>
         <mc:Choice Requires="wps">
           <w:drawing>
-            <wp:anchor behindDoc="0" distT="0" distB="0" distL="0" distR="0" simplePos="0" locked="0" layoutInCell="0" allowOverlap="1" relativeHeight="56">
+            <wp:anchor behindDoc="0" distT="0" distB="0" distL="0" distR="0" simplePos="0" locked="0" layoutInCell="0" allowOverlap="1" relativeHeight="62">
               <wp:simplePos x="0" y="0"/>
               <wp:positionH relativeFrom="page">
                 <wp:posOffset>3612515</wp:posOffset>
@@ -12877,7 +13814,7 @@
       <mc:AlternateContent>
         <mc:Choice Requires="wps">
           <w:drawing>
-            <wp:anchor behindDoc="0" distT="0" distB="0" distL="0" distR="0" simplePos="0" locked="0" layoutInCell="0" allowOverlap="1" relativeHeight="35">
+            <wp:anchor behindDoc="0" distT="0" distB="0" distL="0" distR="0" simplePos="0" locked="0" layoutInCell="0" allowOverlap="1" relativeHeight="38">
               <wp:simplePos x="0" y="0"/>
               <wp:positionH relativeFrom="margin">
                 <wp:align>outside</wp:align>
@@ -12947,7 +13884,7 @@
                               <w:rStyle w:val="Pagenumber"/>
                               <w:color w:val="000000"/>
                             </w:rPr>
-                            <w:t>15</w:t>
+                            <w:t>16</w:t>
                           </w:r>
                           <w:r>
                             <w:rPr>
@@ -13008,7 +13945,7 @@
                         <w:rStyle w:val="Pagenumber"/>
                         <w:color w:val="000000"/>
                       </w:rPr>
-                      <w:t>15</w:t>
+                      <w:t>16</w:t>
                     </w:r>
                     <w:r>
                       <w:rPr>
@@ -13047,7 +13984,7 @@
       <mc:AlternateContent>
         <mc:Choice Requires="wps">
           <w:drawing>
-            <wp:anchor behindDoc="0" distT="0" distB="0" distL="0" distR="0" simplePos="0" locked="0" layoutInCell="0" allowOverlap="1" relativeHeight="58">
+            <wp:anchor behindDoc="0" distT="0" distB="0" distL="0" distR="0" simplePos="0" locked="0" layoutInCell="0" allowOverlap="1" relativeHeight="64">
               <wp:simplePos x="0" y="0"/>
               <wp:positionH relativeFrom="margin">
                 <wp:align>outside</wp:align>
@@ -13217,7 +14154,7 @@
       <mc:AlternateContent>
         <mc:Choice Requires="wps">
           <w:drawing>
-            <wp:anchor behindDoc="0" distT="0" distB="0" distL="0" distR="0" simplePos="0" locked="0" layoutInCell="0" allowOverlap="1" relativeHeight="62">
+            <wp:anchor behindDoc="0" distT="0" distB="0" distL="0" distR="0" simplePos="0" locked="0" layoutInCell="0" allowOverlap="1" relativeHeight="32">
               <wp:simplePos x="0" y="0"/>
               <wp:positionH relativeFrom="margin">
                 <wp:align>outside</wp:align>
@@ -13228,7 +14165,177 @@
               <wp:extent cx="127635" cy="145415"/>
               <wp:effectExtent l="0" t="0" r="0" b="0"/>
               <wp:wrapSquare wrapText="bothSides"/>
-              <wp:docPr id="31" name="Frame 13"/>
+              <wp:docPr id="34" name="Frame 9"/>
+              <a:graphic xmlns:a="http://schemas.openxmlformats.org/drawingml/2006/main">
+                <a:graphicData uri="http://schemas.microsoft.com/office/word/2010/wordprocessingShape">
+                  <wps:wsp>
+                    <wps:cNvSpPr/>
+                    <wps:spPr>
+                      <a:xfrm>
+                        <a:off x="0" y="0"/>
+                        <a:ext cx="127800" cy="145440"/>
+                      </a:xfrm>
+                      <a:prstGeom prst="rect">
+                        <a:avLst/>
+                      </a:prstGeom>
+                      <a:noFill/>
+                      <a:ln w="0">
+                        <a:noFill/>
+                      </a:ln>
+                    </wps:spPr>
+                    <wps:style>
+                      <a:lnRef idx="0"/>
+                      <a:fillRef idx="0"/>
+                      <a:effectRef idx="0"/>
+                      <a:fontRef idx="minor"/>
+                    </wps:style>
+                    <wps:txbx>
+                      <w:txbxContent>
+                        <w:p>
+                          <w:pPr>
+                            <w:pStyle w:val="Header"/>
+                            <w:rPr>
+                              <w:rStyle w:val="Pagenumber"/>
+                            </w:rPr>
+                          </w:pPr>
+                          <w:r>
+                            <w:rPr>
+                              <w:rStyle w:val="Pagenumber"/>
+                              <w:color w:val="000000"/>
+                            </w:rPr>
+                            <w:fldChar w:fldCharType="begin"/>
+                          </w:r>
+                          <w:r>
+                            <w:rPr>
+                              <w:rStyle w:val="Pagenumber"/>
+                              <w:color w:val="000000"/>
+                            </w:rPr>
+                            <w:instrText xml:space="preserve"> PAGE </w:instrText>
+                          </w:r>
+                          <w:r>
+                            <w:rPr>
+                              <w:rStyle w:val="Pagenumber"/>
+                              <w:color w:val="000000"/>
+                            </w:rPr>
+                            <w:fldChar w:fldCharType="separate"/>
+                          </w:r>
+                          <w:r>
+                            <w:rPr>
+                              <w:rStyle w:val="Pagenumber"/>
+                              <w:color w:val="000000"/>
+                            </w:rPr>
+                            <w:t>19</w:t>
+                          </w:r>
+                          <w:r>
+                            <w:rPr>
+                              <w:rStyle w:val="Pagenumber"/>
+                              <w:color w:val="000000"/>
+                            </w:rPr>
+                            <w:fldChar w:fldCharType="end"/>
+                          </w:r>
+                        </w:p>
+                      </w:txbxContent>
+                    </wps:txbx>
+                    <wps:bodyPr lIns="0" rIns="0" tIns="0" bIns="0" anchor="t">
+                      <a:spAutoFit/>
+                    </wps:bodyPr>
+                  </wps:wsp>
+                </a:graphicData>
+              </a:graphic>
+            </wp:anchor>
+          </w:drawing>
+        </mc:Choice>
+        <mc:Fallback>
+          <w:pict>
+            <v:rect id="shape_0" ID="Frame 9" path="m0,0l-2147483645,0l-2147483645,-2147483646l0,-2147483646xe" stroked="f" o:allowincell="f" style="position:absolute;margin-left:-0.05pt;margin-top:0.05pt;width:10pt;height:11.4pt;mso-wrap-style:square;v-text-anchor:top;mso-position-horizontal:outside;mso-position-horizontal-relative:margin">
+              <v:fill o:detectmouseclick="t" on="false"/>
+              <v:stroke color="#3465a4" joinstyle="round" endcap="flat"/>
+              <v:textbox>
+                <w:txbxContent>
+                  <w:p>
+                    <w:pPr>
+                      <w:pStyle w:val="Header"/>
+                      <w:rPr>
+                        <w:rStyle w:val="Pagenumber"/>
+                      </w:rPr>
+                    </w:pPr>
+                    <w:r>
+                      <w:rPr>
+                        <w:rStyle w:val="Pagenumber"/>
+                        <w:color w:val="000000"/>
+                      </w:rPr>
+                      <w:fldChar w:fldCharType="begin"/>
+                    </w:r>
+                    <w:r>
+                      <w:rPr>
+                        <w:rStyle w:val="Pagenumber"/>
+                        <w:color w:val="000000"/>
+                      </w:rPr>
+                      <w:instrText xml:space="preserve"> PAGE </w:instrText>
+                    </w:r>
+                    <w:r>
+                      <w:rPr>
+                        <w:rStyle w:val="Pagenumber"/>
+                        <w:color w:val="000000"/>
+                      </w:rPr>
+                      <w:fldChar w:fldCharType="separate"/>
+                    </w:r>
+                    <w:r>
+                      <w:rPr>
+                        <w:rStyle w:val="Pagenumber"/>
+                        <w:color w:val="000000"/>
+                      </w:rPr>
+                      <w:t>19</w:t>
+                    </w:r>
+                    <w:r>
+                      <w:rPr>
+                        <w:rStyle w:val="Pagenumber"/>
+                        <w:color w:val="000000"/>
+                      </w:rPr>
+                      <w:fldChar w:fldCharType="end"/>
+                    </w:r>
+                  </w:p>
+                </w:txbxContent>
+              </v:textbox>
+              <w10:wrap type="square"/>
+            </v:rect>
+          </w:pict>
+        </mc:Fallback>
+      </mc:AlternateContent>
+    </w:r>
+  </w:p>
+</w:hdr>
+</file>
+
+<file path=word/header14.xml><?xml version="1.0" encoding="utf-8"?>
+<w:hdr xmlns:o="urn:schemas-microsoft-com:office:office" xmlns:r="http://schemas.openxmlformats.org/officeDocument/2006/relationships" xmlns:v="urn:schemas-microsoft-com:vml" xmlns:w="http://schemas.openxmlformats.org/wordprocessingml/2006/main" xmlns:w10="urn:schemas-microsoft-com:office:word" xmlns:wp="http://schemas.openxmlformats.org/drawingml/2006/wordprocessingDrawing" xmlns:wps="http://schemas.microsoft.com/office/word/2010/wordprocessingShape" xmlns:wpg="http://schemas.microsoft.com/office/word/2010/wordprocessingGroup" xmlns:mc="http://schemas.openxmlformats.org/markup-compatibility/2006" xmlns:wp14="http://schemas.microsoft.com/office/word/2010/wordprocessingDrawing" xmlns:w14="http://schemas.microsoft.com/office/word/2010/wordml" xmlns:w15="http://schemas.microsoft.com/office/word/2012/wordml" mc:Ignorable="w14 wp14 w15">
+  <w:p>
+    <w:pPr>
+      <w:pStyle w:val="Header"/>
+      <w:ind w:right="360" w:hanging="0"/>
+      <w:rPr>
+        <w:lang w:val="sr-Latn-CS"/>
+      </w:rPr>
+    </w:pPr>
+    <w:r>
+      <w:rPr>
+        <w:lang w:val="sr-Latn-CS"/>
+      </w:rPr>
+      <mc:AlternateContent>
+        <mc:Choice Requires="wps">
+          <w:drawing>
+            <wp:anchor behindDoc="0" distT="0" distB="0" distL="0" distR="0" simplePos="0" locked="0" layoutInCell="0" allowOverlap="1" relativeHeight="68">
+              <wp:simplePos x="0" y="0"/>
+              <wp:positionH relativeFrom="margin">
+                <wp:align>outside</wp:align>
+              </wp:positionH>
+              <wp:positionV relativeFrom="paragraph">
+                <wp:posOffset>635</wp:posOffset>
+              </wp:positionV>
+              <wp:extent cx="127635" cy="145415"/>
+              <wp:effectExtent l="0" t="0" r="0" b="0"/>
+              <wp:wrapSquare wrapText="bothSides"/>
+              <wp:docPr id="36" name="Frame 13"/>
               <a:graphic xmlns:a="http://schemas.openxmlformats.org/drawingml/2006/main">
                 <a:graphicData uri="http://schemas.microsoft.com/office/word/2010/wordprocessingShape">
                   <wps:wsp>
@@ -13370,176 +14477,6 @@
 </w:hdr>
 </file>
 
-<file path=word/header14.xml><?xml version="1.0" encoding="utf-8"?>
-<w:hdr xmlns:o="urn:schemas-microsoft-com:office:office" xmlns:r="http://schemas.openxmlformats.org/officeDocument/2006/relationships" xmlns:v="urn:schemas-microsoft-com:vml" xmlns:w="http://schemas.openxmlformats.org/wordprocessingml/2006/main" xmlns:w10="urn:schemas-microsoft-com:office:word" xmlns:wp="http://schemas.openxmlformats.org/drawingml/2006/wordprocessingDrawing" xmlns:wps="http://schemas.microsoft.com/office/word/2010/wordprocessingShape" xmlns:wpg="http://schemas.microsoft.com/office/word/2010/wordprocessingGroup" xmlns:mc="http://schemas.openxmlformats.org/markup-compatibility/2006" xmlns:wp14="http://schemas.microsoft.com/office/word/2010/wordprocessingDrawing" xmlns:w14="http://schemas.microsoft.com/office/word/2010/wordml" xmlns:w15="http://schemas.microsoft.com/office/word/2012/wordml" mc:Ignorable="w14 wp14 w15">
-  <w:p>
-    <w:pPr>
-      <w:pStyle w:val="Header"/>
-      <w:ind w:right="360" w:hanging="0"/>
-      <w:rPr>
-        <w:lang w:val="sr-Latn-CS"/>
-      </w:rPr>
-    </w:pPr>
-    <w:r>
-      <w:rPr>
-        <w:lang w:val="sr-Latn-CS"/>
-      </w:rPr>
-      <mc:AlternateContent>
-        <mc:Choice Requires="wps">
-          <w:drawing>
-            <wp:anchor behindDoc="0" distT="0" distB="0" distL="0" distR="0" simplePos="0" locked="0" layoutInCell="0" allowOverlap="1" relativeHeight="66">
-              <wp:simplePos x="0" y="0"/>
-              <wp:positionH relativeFrom="margin">
-                <wp:align>outside</wp:align>
-              </wp:positionH>
-              <wp:positionV relativeFrom="paragraph">
-                <wp:posOffset>635</wp:posOffset>
-              </wp:positionV>
-              <wp:extent cx="127635" cy="145415"/>
-              <wp:effectExtent l="0" t="0" r="0" b="0"/>
-              <wp:wrapSquare wrapText="bothSides"/>
-              <wp:docPr id="35" name="Frame 15"/>
-              <a:graphic xmlns:a="http://schemas.openxmlformats.org/drawingml/2006/main">
-                <a:graphicData uri="http://schemas.microsoft.com/office/word/2010/wordprocessingShape">
-                  <wps:wsp>
-                    <wps:cNvSpPr/>
-                    <wps:spPr>
-                      <a:xfrm>
-                        <a:off x="0" y="0"/>
-                        <a:ext cx="127800" cy="145440"/>
-                      </a:xfrm>
-                      <a:prstGeom prst="rect">
-                        <a:avLst/>
-                      </a:prstGeom>
-                      <a:noFill/>
-                      <a:ln w="0">
-                        <a:noFill/>
-                      </a:ln>
-                    </wps:spPr>
-                    <wps:style>
-                      <a:lnRef idx="0"/>
-                      <a:fillRef idx="0"/>
-                      <a:effectRef idx="0"/>
-                      <a:fontRef idx="minor"/>
-                    </wps:style>
-                    <wps:txbx>
-                      <w:txbxContent>
-                        <w:p>
-                          <w:pPr>
-                            <w:pStyle w:val="Header"/>
-                            <w:rPr>
-                              <w:rStyle w:val="Pagenumber"/>
-                            </w:rPr>
-                          </w:pPr>
-                          <w:r>
-                            <w:rPr>
-                              <w:rStyle w:val="Pagenumber"/>
-                              <w:color w:val="000000"/>
-                            </w:rPr>
-                            <w:fldChar w:fldCharType="begin"/>
-                          </w:r>
-                          <w:r>
-                            <w:rPr>
-                              <w:rStyle w:val="Pagenumber"/>
-                              <w:color w:val="000000"/>
-                            </w:rPr>
-                            <w:instrText xml:space="preserve"> PAGE </w:instrText>
-                          </w:r>
-                          <w:r>
-                            <w:rPr>
-                              <w:rStyle w:val="Pagenumber"/>
-                              <w:color w:val="000000"/>
-                            </w:rPr>
-                            <w:fldChar w:fldCharType="separate"/>
-                          </w:r>
-                          <w:r>
-                            <w:rPr>
-                              <w:rStyle w:val="Pagenumber"/>
-                              <w:color w:val="000000"/>
-                            </w:rPr>
-                            <w:t>19</w:t>
-                          </w:r>
-                          <w:r>
-                            <w:rPr>
-                              <w:rStyle w:val="Pagenumber"/>
-                              <w:color w:val="000000"/>
-                            </w:rPr>
-                            <w:fldChar w:fldCharType="end"/>
-                          </w:r>
-                        </w:p>
-                      </w:txbxContent>
-                    </wps:txbx>
-                    <wps:bodyPr lIns="0" rIns="0" tIns="0" bIns="0" anchor="t">
-                      <a:spAutoFit/>
-                    </wps:bodyPr>
-                  </wps:wsp>
-                </a:graphicData>
-              </a:graphic>
-            </wp:anchor>
-          </w:drawing>
-        </mc:Choice>
-        <mc:Fallback>
-          <w:pict>
-            <v:rect id="shape_0" ID="Frame 15" path="m0,0l-2147483645,0l-2147483645,-2147483646l0,-2147483646xe" stroked="f" o:allowincell="f" style="position:absolute;margin-left:-0.05pt;margin-top:0.05pt;width:10pt;height:11.4pt;mso-wrap-style:square;v-text-anchor:top;mso-position-horizontal:outside;mso-position-horizontal-relative:margin">
-              <v:fill o:detectmouseclick="t" on="false"/>
-              <v:stroke color="#3465a4" joinstyle="round" endcap="flat"/>
-              <v:textbox>
-                <w:txbxContent>
-                  <w:p>
-                    <w:pPr>
-                      <w:pStyle w:val="Header"/>
-                      <w:rPr>
-                        <w:rStyle w:val="Pagenumber"/>
-                      </w:rPr>
-                    </w:pPr>
-                    <w:r>
-                      <w:rPr>
-                        <w:rStyle w:val="Pagenumber"/>
-                        <w:color w:val="000000"/>
-                      </w:rPr>
-                      <w:fldChar w:fldCharType="begin"/>
-                    </w:r>
-                    <w:r>
-                      <w:rPr>
-                        <w:rStyle w:val="Pagenumber"/>
-                        <w:color w:val="000000"/>
-                      </w:rPr>
-                      <w:instrText xml:space="preserve"> PAGE </w:instrText>
-                    </w:r>
-                    <w:r>
-                      <w:rPr>
-                        <w:rStyle w:val="Pagenumber"/>
-                        <w:color w:val="000000"/>
-                      </w:rPr>
-                      <w:fldChar w:fldCharType="separate"/>
-                    </w:r>
-                    <w:r>
-                      <w:rPr>
-                        <w:rStyle w:val="Pagenumber"/>
-                        <w:color w:val="000000"/>
-                      </w:rPr>
-                      <w:t>19</w:t>
-                    </w:r>
-                    <w:r>
-                      <w:rPr>
-                        <w:rStyle w:val="Pagenumber"/>
-                        <w:color w:val="000000"/>
-                      </w:rPr>
-                      <w:fldChar w:fldCharType="end"/>
-                    </w:r>
-                  </w:p>
-                </w:txbxContent>
-              </v:textbox>
-              <w10:wrap type="square"/>
-            </v:rect>
-          </w:pict>
-        </mc:Fallback>
-      </mc:AlternateContent>
-    </w:r>
-  </w:p>
-</w:hdr>
-</file>
-
 <file path=word/header15.xml><?xml version="1.0" encoding="utf-8"?>
 <w:hdr xmlns:o="urn:schemas-microsoft-com:office:office" xmlns:r="http://schemas.openxmlformats.org/officeDocument/2006/relationships" xmlns:v="urn:schemas-microsoft-com:vml" xmlns:w="http://schemas.openxmlformats.org/wordprocessingml/2006/main" xmlns:w10="urn:schemas-microsoft-com:office:word" xmlns:wp="http://schemas.openxmlformats.org/drawingml/2006/wordprocessingDrawing" xmlns:wps="http://schemas.microsoft.com/office/word/2010/wordprocessingShape" xmlns:wpg="http://schemas.microsoft.com/office/word/2010/wordprocessingGroup" xmlns:mc="http://schemas.openxmlformats.org/markup-compatibility/2006" xmlns:wp14="http://schemas.microsoft.com/office/word/2010/wordprocessingDrawing" xmlns:w14="http://schemas.microsoft.com/office/word/2010/wordml" xmlns:w15="http://schemas.microsoft.com/office/word/2012/wordml" mc:Ignorable="w14 wp14 w15">
   <w:p>
@@ -13557,7 +14494,7 @@
       <mc:AlternateContent>
         <mc:Choice Requires="wps">
           <w:drawing>
-            <wp:anchor behindDoc="0" distT="0" distB="0" distL="0" distR="0" simplePos="0" locked="0" layoutInCell="0" allowOverlap="1" relativeHeight="70">
+            <wp:anchor behindDoc="0" distT="0" distB="0" distL="0" distR="0" simplePos="0" locked="0" layoutInCell="0" allowOverlap="1" relativeHeight="72">
               <wp:simplePos x="0" y="0"/>
               <wp:positionH relativeFrom="margin">
                 <wp:align>outside</wp:align>
@@ -13568,7 +14505,7 @@
               <wp:extent cx="127635" cy="145415"/>
               <wp:effectExtent l="0" t="0" r="0" b="0"/>
               <wp:wrapSquare wrapText="bothSides"/>
-              <wp:docPr id="39" name="Frame 17"/>
+              <wp:docPr id="42" name="Frame 15"/>
               <a:graphic xmlns:a="http://schemas.openxmlformats.org/drawingml/2006/main">
                 <a:graphicData uri="http://schemas.microsoft.com/office/word/2010/wordprocessingShape">
                   <wps:wsp>
@@ -13650,7 +14587,7 @@
         </mc:Choice>
         <mc:Fallback>
           <w:pict>
-            <v:rect id="shape_0" ID="Frame 17" path="m0,0l-2147483645,0l-2147483645,-2147483646l0,-2147483646xe" stroked="f" o:allowincell="f" style="position:absolute;margin-left:-0.05pt;margin-top:0.05pt;width:10pt;height:11.4pt;mso-wrap-style:square;v-text-anchor:top;mso-position-horizontal:outside;mso-position-horizontal-relative:margin">
+            <v:rect id="shape_0" ID="Frame 15" path="m0,0l-2147483645,0l-2147483645,-2147483646l0,-2147483646xe" stroked="f" o:allowincell="f" style="position:absolute;margin-left:-0.05pt;margin-top:0.05pt;width:10pt;height:11.4pt;mso-wrap-style:square;v-text-anchor:top;mso-position-horizontal:outside;mso-position-horizontal-relative:margin">
               <v:fill o:detectmouseclick="t" on="false"/>
               <v:stroke color="#3465a4" joinstyle="round" endcap="flat"/>
               <v:textbox>
@@ -13727,7 +14664,7 @@
       <mc:AlternateContent>
         <mc:Choice Requires="wps">
           <w:drawing>
-            <wp:anchor behindDoc="0" distT="0" distB="0" distL="0" distR="0" simplePos="0" locked="0" layoutInCell="0" allowOverlap="1" relativeHeight="75">
+            <wp:anchor behindDoc="0" distT="0" distB="0" distL="0" distR="0" simplePos="0" locked="0" layoutInCell="0" allowOverlap="1" relativeHeight="76">
               <wp:simplePos x="0" y="0"/>
               <wp:positionH relativeFrom="margin">
                 <wp:align>outside</wp:align>
@@ -13738,7 +14675,7 @@
               <wp:extent cx="127635" cy="145415"/>
               <wp:effectExtent l="0" t="0" r="0" b="0"/>
               <wp:wrapSquare wrapText="bothSides"/>
-              <wp:docPr id="43" name="Frame 19"/>
+              <wp:docPr id="46" name="Frame 17"/>
               <a:graphic xmlns:a="http://schemas.openxmlformats.org/drawingml/2006/main">
                 <a:graphicData uri="http://schemas.microsoft.com/office/word/2010/wordprocessingShape">
                   <wps:wsp>
@@ -13820,7 +14757,7 @@
         </mc:Choice>
         <mc:Fallback>
           <w:pict>
-            <v:rect id="shape_0" ID="Frame 19" path="m0,0l-2147483645,0l-2147483645,-2147483646l0,-2147483646xe" stroked="f" o:allowincell="f" style="position:absolute;margin-left:-0.05pt;margin-top:0.05pt;width:10pt;height:11.4pt;mso-wrap-style:square;v-text-anchor:top;mso-position-horizontal:outside;mso-position-horizontal-relative:margin">
+            <v:rect id="shape_0" ID="Frame 17" path="m0,0l-2147483645,0l-2147483645,-2147483646l0,-2147483646xe" stroked="f" o:allowincell="f" style="position:absolute;margin-left:-0.05pt;margin-top:0.05pt;width:10pt;height:11.4pt;mso-wrap-style:square;v-text-anchor:top;mso-position-horizontal:outside;mso-position-horizontal-relative:margin">
               <v:fill o:detectmouseclick="t" on="false"/>
               <v:stroke color="#3465a4" joinstyle="round" endcap="flat"/>
               <v:textbox>
@@ -13897,7 +14834,7 @@
       <mc:AlternateContent>
         <mc:Choice Requires="wps">
           <w:drawing>
-            <wp:anchor behindDoc="0" distT="0" distB="0" distL="0" distR="0" simplePos="0" locked="0" layoutInCell="0" allowOverlap="1" relativeHeight="79">
+            <wp:anchor behindDoc="0" distT="0" distB="0" distL="0" distR="0" simplePos="0" locked="0" layoutInCell="0" allowOverlap="1" relativeHeight="81">
               <wp:simplePos x="0" y="0"/>
               <wp:positionH relativeFrom="margin">
                 <wp:align>outside</wp:align>
@@ -13908,7 +14845,7 @@
               <wp:extent cx="127635" cy="145415"/>
               <wp:effectExtent l="0" t="0" r="0" b="0"/>
               <wp:wrapSquare wrapText="bothSides"/>
-              <wp:docPr id="47" name="Frame 21"/>
+              <wp:docPr id="50" name="Frame 19"/>
               <a:graphic xmlns:a="http://schemas.openxmlformats.org/drawingml/2006/main">
                 <a:graphicData uri="http://schemas.microsoft.com/office/word/2010/wordprocessingShape">
                   <wps:wsp>
@@ -13990,7 +14927,7 @@
         </mc:Choice>
         <mc:Fallback>
           <w:pict>
-            <v:rect id="shape_0" ID="Frame 21" path="m0,0l-2147483645,0l-2147483645,-2147483646l0,-2147483646xe" stroked="f" o:allowincell="f" style="position:absolute;margin-left:-0.05pt;margin-top:0.05pt;width:10pt;height:11.4pt;mso-wrap-style:square;v-text-anchor:top;mso-position-horizontal:outside;mso-position-horizontal-relative:margin">
+            <v:rect id="shape_0" ID="Frame 19" path="m0,0l-2147483645,0l-2147483645,-2147483646l0,-2147483646xe" stroked="f" o:allowincell="f" style="position:absolute;margin-left:-0.05pt;margin-top:0.05pt;width:10pt;height:11.4pt;mso-wrap-style:square;v-text-anchor:top;mso-position-horizontal:outside;mso-position-horizontal-relative:margin">
               <v:fill o:detectmouseclick="t" on="false"/>
               <v:stroke color="#3465a4" joinstyle="round" endcap="flat"/>
               <v:textbox>
@@ -14067,7 +15004,7 @@
       <mc:AlternateContent>
         <mc:Choice Requires="wps">
           <w:drawing>
-            <wp:anchor behindDoc="0" distT="0" distB="0" distL="0" distR="0" simplePos="0" locked="0" layoutInCell="0" allowOverlap="1" relativeHeight="10">
+            <wp:anchor behindDoc="0" distT="0" distB="0" distL="0" distR="0" simplePos="0" locked="0" layoutInCell="0" allowOverlap="1" relativeHeight="85">
               <wp:simplePos x="0" y="0"/>
               <wp:positionH relativeFrom="margin">
                 <wp:align>outside</wp:align>
@@ -14078,177 +15015,7 @@
               <wp:extent cx="127635" cy="145415"/>
               <wp:effectExtent l="0" t="0" r="0" b="0"/>
               <wp:wrapSquare wrapText="bothSides"/>
-              <wp:docPr id="51" name="Frame32"/>
-              <a:graphic xmlns:a="http://schemas.openxmlformats.org/drawingml/2006/main">
-                <a:graphicData uri="http://schemas.microsoft.com/office/word/2010/wordprocessingShape">
-                  <wps:wsp>
-                    <wps:cNvSpPr/>
-                    <wps:spPr>
-                      <a:xfrm>
-                        <a:off x="0" y="0"/>
-                        <a:ext cx="127800" cy="145440"/>
-                      </a:xfrm>
-                      <a:prstGeom prst="rect">
-                        <a:avLst/>
-                      </a:prstGeom>
-                      <a:noFill/>
-                      <a:ln w="0">
-                        <a:noFill/>
-                      </a:ln>
-                    </wps:spPr>
-                    <wps:style>
-                      <a:lnRef idx="0"/>
-                      <a:fillRef idx="0"/>
-                      <a:effectRef idx="0"/>
-                      <a:fontRef idx="minor"/>
-                    </wps:style>
-                    <wps:txbx>
-                      <w:txbxContent>
-                        <w:p>
-                          <w:pPr>
-                            <w:pStyle w:val="Header"/>
-                            <w:rPr>
-                              <w:rStyle w:val="Pagenumber"/>
-                            </w:rPr>
-                          </w:pPr>
-                          <w:r>
-                            <w:rPr>
-                              <w:rStyle w:val="Pagenumber"/>
-                              <w:color w:val="000000"/>
-                            </w:rPr>
-                            <w:fldChar w:fldCharType="begin"/>
-                          </w:r>
-                          <w:r>
-                            <w:rPr>
-                              <w:rStyle w:val="Pagenumber"/>
-                              <w:color w:val="000000"/>
-                            </w:rPr>
-                            <w:instrText xml:space="preserve"> PAGE </w:instrText>
-                          </w:r>
-                          <w:r>
-                            <w:rPr>
-                              <w:rStyle w:val="Pagenumber"/>
-                              <w:color w:val="000000"/>
-                            </w:rPr>
-                            <w:fldChar w:fldCharType="separate"/>
-                          </w:r>
-                          <w:r>
-                            <w:rPr>
-                              <w:rStyle w:val="Pagenumber"/>
-                              <w:color w:val="000000"/>
-                            </w:rPr>
-                            <w:t>26</w:t>
-                          </w:r>
-                          <w:r>
-                            <w:rPr>
-                              <w:rStyle w:val="Pagenumber"/>
-                              <w:color w:val="000000"/>
-                            </w:rPr>
-                            <w:fldChar w:fldCharType="end"/>
-                          </w:r>
-                        </w:p>
-                      </w:txbxContent>
-                    </wps:txbx>
-                    <wps:bodyPr lIns="0" rIns="0" tIns="0" bIns="0" anchor="t">
-                      <a:spAutoFit/>
-                    </wps:bodyPr>
-                  </wps:wsp>
-                </a:graphicData>
-              </a:graphic>
-            </wp:anchor>
-          </w:drawing>
-        </mc:Choice>
-        <mc:Fallback>
-          <w:pict>
-            <v:rect id="shape_0" ID="Frame32" path="m0,0l-2147483645,0l-2147483645,-2147483646l0,-2147483646xe" stroked="f" o:allowincell="f" style="position:absolute;margin-left:-0.05pt;margin-top:0.05pt;width:10pt;height:11.4pt;mso-wrap-style:square;v-text-anchor:top;mso-position-horizontal:outside;mso-position-horizontal-relative:margin">
-              <v:fill o:detectmouseclick="t" on="false"/>
-              <v:stroke color="#3465a4" joinstyle="round" endcap="flat"/>
-              <v:textbox>
-                <w:txbxContent>
-                  <w:p>
-                    <w:pPr>
-                      <w:pStyle w:val="Header"/>
-                      <w:rPr>
-                        <w:rStyle w:val="Pagenumber"/>
-                      </w:rPr>
-                    </w:pPr>
-                    <w:r>
-                      <w:rPr>
-                        <w:rStyle w:val="Pagenumber"/>
-                        <w:color w:val="000000"/>
-                      </w:rPr>
-                      <w:fldChar w:fldCharType="begin"/>
-                    </w:r>
-                    <w:r>
-                      <w:rPr>
-                        <w:rStyle w:val="Pagenumber"/>
-                        <w:color w:val="000000"/>
-                      </w:rPr>
-                      <w:instrText xml:space="preserve"> PAGE </w:instrText>
-                    </w:r>
-                    <w:r>
-                      <w:rPr>
-                        <w:rStyle w:val="Pagenumber"/>
-                        <w:color w:val="000000"/>
-                      </w:rPr>
-                      <w:fldChar w:fldCharType="separate"/>
-                    </w:r>
-                    <w:r>
-                      <w:rPr>
-                        <w:rStyle w:val="Pagenumber"/>
-                        <w:color w:val="000000"/>
-                      </w:rPr>
-                      <w:t>26</w:t>
-                    </w:r>
-                    <w:r>
-                      <w:rPr>
-                        <w:rStyle w:val="Pagenumber"/>
-                        <w:color w:val="000000"/>
-                      </w:rPr>
-                      <w:fldChar w:fldCharType="end"/>
-                    </w:r>
-                  </w:p>
-                </w:txbxContent>
-              </v:textbox>
-              <w10:wrap type="square"/>
-            </v:rect>
-          </w:pict>
-        </mc:Fallback>
-      </mc:AlternateContent>
-    </w:r>
-  </w:p>
-</w:hdr>
-</file>
-
-<file path=word/header19.xml><?xml version="1.0" encoding="utf-8"?>
-<w:hdr xmlns:o="urn:schemas-microsoft-com:office:office" xmlns:r="http://schemas.openxmlformats.org/officeDocument/2006/relationships" xmlns:v="urn:schemas-microsoft-com:vml" xmlns:w="http://schemas.openxmlformats.org/wordprocessingml/2006/main" xmlns:w10="urn:schemas-microsoft-com:office:word" xmlns:wp="http://schemas.openxmlformats.org/drawingml/2006/wordprocessingDrawing" xmlns:wps="http://schemas.microsoft.com/office/word/2010/wordprocessingShape" xmlns:wpg="http://schemas.microsoft.com/office/word/2010/wordprocessingGroup" xmlns:mc="http://schemas.openxmlformats.org/markup-compatibility/2006" xmlns:wp14="http://schemas.microsoft.com/office/word/2010/wordprocessingDrawing" xmlns:w14="http://schemas.microsoft.com/office/word/2010/wordml" xmlns:w15="http://schemas.microsoft.com/office/word/2012/wordml" mc:Ignorable="w14 wp14 w15">
-  <w:p>
-    <w:pPr>
-      <w:pStyle w:val="Header"/>
-      <w:ind w:right="360" w:hanging="0"/>
-      <w:rPr>
-        <w:lang w:val="sr-Latn-CS"/>
-      </w:rPr>
-    </w:pPr>
-    <w:r>
-      <w:rPr>
-        <w:lang w:val="sr-Latn-CS"/>
-      </w:rPr>
-      <mc:AlternateContent>
-        <mc:Choice Requires="wps">
-          <w:drawing>
-            <wp:anchor behindDoc="0" distT="0" distB="0" distL="0" distR="0" simplePos="0" locked="0" layoutInCell="0" allowOverlap="1" relativeHeight="83">
-              <wp:simplePos x="0" y="0"/>
-              <wp:positionH relativeFrom="margin">
-                <wp:align>outside</wp:align>
-              </wp:positionH>
-              <wp:positionV relativeFrom="paragraph">
-                <wp:posOffset>635</wp:posOffset>
-              </wp:positionV>
-              <wp:extent cx="127635" cy="145415"/>
-              <wp:effectExtent l="0" t="0" r="0" b="0"/>
-              <wp:wrapSquare wrapText="bothSides"/>
-              <wp:docPr id="55" name="Frame 23"/>
+              <wp:docPr id="54" name="Frame 21"/>
               <a:graphic xmlns:a="http://schemas.openxmlformats.org/drawingml/2006/main">
                 <a:graphicData uri="http://schemas.microsoft.com/office/word/2010/wordprocessingShape">
                   <wps:wsp>
@@ -14330,7 +15097,7 @@
         </mc:Choice>
         <mc:Fallback>
           <w:pict>
-            <v:rect id="shape_0" ID="Frame 23" path="m0,0l-2147483645,0l-2147483645,-2147483646l0,-2147483646xe" stroked="f" o:allowincell="f" style="position:absolute;margin-left:-0.05pt;margin-top:0.05pt;width:10pt;height:11.4pt;mso-wrap-style:square;v-text-anchor:top;mso-position-horizontal:outside;mso-position-horizontal-relative:margin">
+            <v:rect id="shape_0" ID="Frame 21" path="m0,0l-2147483645,0l-2147483645,-2147483646l0,-2147483646xe" stroked="f" o:allowincell="f" style="position:absolute;margin-left:-0.05pt;margin-top:0.05pt;width:10pt;height:11.4pt;mso-wrap-style:square;v-text-anchor:top;mso-position-horizontal:outside;mso-position-horizontal-relative:margin">
               <v:fill o:detectmouseclick="t" on="false"/>
               <v:stroke color="#3465a4" joinstyle="round" endcap="flat"/>
               <v:textbox>
@@ -14390,6 +15157,176 @@
 </w:hdr>
 </file>
 
+<file path=word/header19.xml><?xml version="1.0" encoding="utf-8"?>
+<w:hdr xmlns:o="urn:schemas-microsoft-com:office:office" xmlns:r="http://schemas.openxmlformats.org/officeDocument/2006/relationships" xmlns:v="urn:schemas-microsoft-com:vml" xmlns:w="http://schemas.openxmlformats.org/wordprocessingml/2006/main" xmlns:w10="urn:schemas-microsoft-com:office:word" xmlns:wp="http://schemas.openxmlformats.org/drawingml/2006/wordprocessingDrawing" xmlns:wps="http://schemas.microsoft.com/office/word/2010/wordprocessingShape" xmlns:wpg="http://schemas.microsoft.com/office/word/2010/wordprocessingGroup" xmlns:mc="http://schemas.openxmlformats.org/markup-compatibility/2006" xmlns:wp14="http://schemas.microsoft.com/office/word/2010/wordprocessingDrawing" xmlns:w14="http://schemas.microsoft.com/office/word/2010/wordml" xmlns:w15="http://schemas.microsoft.com/office/word/2012/wordml" mc:Ignorable="w14 wp14 w15">
+  <w:p>
+    <w:pPr>
+      <w:pStyle w:val="Header"/>
+      <w:ind w:right="360" w:hanging="0"/>
+      <w:rPr>
+        <w:lang w:val="sr-Latn-CS"/>
+      </w:rPr>
+    </w:pPr>
+    <w:r>
+      <w:rPr>
+        <w:lang w:val="sr-Latn-CS"/>
+      </w:rPr>
+      <mc:AlternateContent>
+        <mc:Choice Requires="wps">
+          <w:drawing>
+            <wp:anchor behindDoc="0" distT="0" distB="0" distL="0" distR="0" simplePos="0" locked="0" layoutInCell="0" allowOverlap="1" relativeHeight="10">
+              <wp:simplePos x="0" y="0"/>
+              <wp:positionH relativeFrom="margin">
+                <wp:align>outside</wp:align>
+              </wp:positionH>
+              <wp:positionV relativeFrom="paragraph">
+                <wp:posOffset>635</wp:posOffset>
+              </wp:positionV>
+              <wp:extent cx="127635" cy="145415"/>
+              <wp:effectExtent l="0" t="0" r="0" b="0"/>
+              <wp:wrapSquare wrapText="bothSides"/>
+              <wp:docPr id="58" name="Frame32"/>
+              <a:graphic xmlns:a="http://schemas.openxmlformats.org/drawingml/2006/main">
+                <a:graphicData uri="http://schemas.microsoft.com/office/word/2010/wordprocessingShape">
+                  <wps:wsp>
+                    <wps:cNvSpPr/>
+                    <wps:spPr>
+                      <a:xfrm>
+                        <a:off x="0" y="0"/>
+                        <a:ext cx="127800" cy="145440"/>
+                      </a:xfrm>
+                      <a:prstGeom prst="rect">
+                        <a:avLst/>
+                      </a:prstGeom>
+                      <a:noFill/>
+                      <a:ln w="0">
+                        <a:noFill/>
+                      </a:ln>
+                    </wps:spPr>
+                    <wps:style>
+                      <a:lnRef idx="0"/>
+                      <a:fillRef idx="0"/>
+                      <a:effectRef idx="0"/>
+                      <a:fontRef idx="minor"/>
+                    </wps:style>
+                    <wps:txbx>
+                      <w:txbxContent>
+                        <w:p>
+                          <w:pPr>
+                            <w:pStyle w:val="Header"/>
+                            <w:rPr>
+                              <w:rStyle w:val="Pagenumber"/>
+                            </w:rPr>
+                          </w:pPr>
+                          <w:r>
+                            <w:rPr>
+                              <w:rStyle w:val="Pagenumber"/>
+                              <w:color w:val="000000"/>
+                            </w:rPr>
+                            <w:fldChar w:fldCharType="begin"/>
+                          </w:r>
+                          <w:r>
+                            <w:rPr>
+                              <w:rStyle w:val="Pagenumber"/>
+                              <w:color w:val="000000"/>
+                            </w:rPr>
+                            <w:instrText xml:space="preserve"> PAGE </w:instrText>
+                          </w:r>
+                          <w:r>
+                            <w:rPr>
+                              <w:rStyle w:val="Pagenumber"/>
+                              <w:color w:val="000000"/>
+                            </w:rPr>
+                            <w:fldChar w:fldCharType="separate"/>
+                          </w:r>
+                          <w:r>
+                            <w:rPr>
+                              <w:rStyle w:val="Pagenumber"/>
+                              <w:color w:val="000000"/>
+                            </w:rPr>
+                            <w:t>28</w:t>
+                          </w:r>
+                          <w:r>
+                            <w:rPr>
+                              <w:rStyle w:val="Pagenumber"/>
+                              <w:color w:val="000000"/>
+                            </w:rPr>
+                            <w:fldChar w:fldCharType="end"/>
+                          </w:r>
+                        </w:p>
+                      </w:txbxContent>
+                    </wps:txbx>
+                    <wps:bodyPr lIns="0" rIns="0" tIns="0" bIns="0" anchor="t">
+                      <a:spAutoFit/>
+                    </wps:bodyPr>
+                  </wps:wsp>
+                </a:graphicData>
+              </a:graphic>
+            </wp:anchor>
+          </w:drawing>
+        </mc:Choice>
+        <mc:Fallback>
+          <w:pict>
+            <v:rect id="shape_0" ID="Frame32" path="m0,0l-2147483645,0l-2147483645,-2147483646l0,-2147483646xe" stroked="f" o:allowincell="f" style="position:absolute;margin-left:-0.05pt;margin-top:0.05pt;width:10pt;height:11.4pt;mso-wrap-style:square;v-text-anchor:top;mso-position-horizontal:outside;mso-position-horizontal-relative:margin">
+              <v:fill o:detectmouseclick="t" on="false"/>
+              <v:stroke color="#3465a4" joinstyle="round" endcap="flat"/>
+              <v:textbox>
+                <w:txbxContent>
+                  <w:p>
+                    <w:pPr>
+                      <w:pStyle w:val="Header"/>
+                      <w:rPr>
+                        <w:rStyle w:val="Pagenumber"/>
+                      </w:rPr>
+                    </w:pPr>
+                    <w:r>
+                      <w:rPr>
+                        <w:rStyle w:val="Pagenumber"/>
+                        <w:color w:val="000000"/>
+                      </w:rPr>
+                      <w:fldChar w:fldCharType="begin"/>
+                    </w:r>
+                    <w:r>
+                      <w:rPr>
+                        <w:rStyle w:val="Pagenumber"/>
+                        <w:color w:val="000000"/>
+                      </w:rPr>
+                      <w:instrText xml:space="preserve"> PAGE </w:instrText>
+                    </w:r>
+                    <w:r>
+                      <w:rPr>
+                        <w:rStyle w:val="Pagenumber"/>
+                        <w:color w:val="000000"/>
+                      </w:rPr>
+                      <w:fldChar w:fldCharType="separate"/>
+                    </w:r>
+                    <w:r>
+                      <w:rPr>
+                        <w:rStyle w:val="Pagenumber"/>
+                        <w:color w:val="000000"/>
+                      </w:rPr>
+                      <w:t>28</w:t>
+                    </w:r>
+                    <w:r>
+                      <w:rPr>
+                        <w:rStyle w:val="Pagenumber"/>
+                        <w:color w:val="000000"/>
+                      </w:rPr>
+                      <w:fldChar w:fldCharType="end"/>
+                    </w:r>
+                  </w:p>
+                </w:txbxContent>
+              </v:textbox>
+              <w10:wrap type="square"/>
+            </v:rect>
+          </w:pict>
+        </mc:Fallback>
+      </mc:AlternateContent>
+    </w:r>
+  </w:p>
+</w:hdr>
+</file>
+
 <file path=word/header2.xml><?xml version="1.0" encoding="utf-8"?>
 <w:hdr xmlns:o="urn:schemas-microsoft-com:office:office" xmlns:r="http://schemas.openxmlformats.org/officeDocument/2006/relationships" xmlns:v="urn:schemas-microsoft-com:vml" xmlns:w="http://schemas.openxmlformats.org/wordprocessingml/2006/main" xmlns:w10="urn:schemas-microsoft-com:office:word" xmlns:wp="http://schemas.openxmlformats.org/drawingml/2006/wordprocessingDrawing" xmlns:wps="http://schemas.microsoft.com/office/word/2010/wordprocessingShape" xmlns:wpg="http://schemas.microsoft.com/office/word/2010/wordprocessingGroup" xmlns:mc="http://schemas.openxmlformats.org/markup-compatibility/2006" xmlns:wp14="http://schemas.microsoft.com/office/word/2010/wordprocessingDrawing" xmlns:w14="http://schemas.microsoft.com/office/word/2010/wordml" xmlns:w15="http://schemas.microsoft.com/office/word/2012/wordml" mc:Ignorable="w14 wp14 w15">
   <w:p>
@@ -14421,6 +15358,176 @@
       <mc:AlternateContent>
         <mc:Choice Requires="wps">
           <w:drawing>
+            <wp:anchor behindDoc="0" distT="0" distB="0" distL="0" distR="0" simplePos="0" locked="0" layoutInCell="0" allowOverlap="1" relativeHeight="89">
+              <wp:simplePos x="0" y="0"/>
+              <wp:positionH relativeFrom="margin">
+                <wp:align>outside</wp:align>
+              </wp:positionH>
+              <wp:positionV relativeFrom="paragraph">
+                <wp:posOffset>635</wp:posOffset>
+              </wp:positionV>
+              <wp:extent cx="127635" cy="145415"/>
+              <wp:effectExtent l="0" t="0" r="0" b="0"/>
+              <wp:wrapSquare wrapText="bothSides"/>
+              <wp:docPr id="62" name="Frame 23"/>
+              <a:graphic xmlns:a="http://schemas.openxmlformats.org/drawingml/2006/main">
+                <a:graphicData uri="http://schemas.microsoft.com/office/word/2010/wordprocessingShape">
+                  <wps:wsp>
+                    <wps:cNvSpPr/>
+                    <wps:spPr>
+                      <a:xfrm>
+                        <a:off x="0" y="0"/>
+                        <a:ext cx="127800" cy="145440"/>
+                      </a:xfrm>
+                      <a:prstGeom prst="rect">
+                        <a:avLst/>
+                      </a:prstGeom>
+                      <a:noFill/>
+                      <a:ln w="0">
+                        <a:noFill/>
+                      </a:ln>
+                    </wps:spPr>
+                    <wps:style>
+                      <a:lnRef idx="0"/>
+                      <a:fillRef idx="0"/>
+                      <a:effectRef idx="0"/>
+                      <a:fontRef idx="minor"/>
+                    </wps:style>
+                    <wps:txbx>
+                      <w:txbxContent>
+                        <w:p>
+                          <w:pPr>
+                            <w:pStyle w:val="Header"/>
+                            <w:rPr>
+                              <w:rStyle w:val="Pagenumber"/>
+                            </w:rPr>
+                          </w:pPr>
+                          <w:r>
+                            <w:rPr>
+                              <w:rStyle w:val="Pagenumber"/>
+                              <w:color w:val="000000"/>
+                            </w:rPr>
+                            <w:fldChar w:fldCharType="begin"/>
+                          </w:r>
+                          <w:r>
+                            <w:rPr>
+                              <w:rStyle w:val="Pagenumber"/>
+                              <w:color w:val="000000"/>
+                            </w:rPr>
+                            <w:instrText xml:space="preserve"> PAGE </w:instrText>
+                          </w:r>
+                          <w:r>
+                            <w:rPr>
+                              <w:rStyle w:val="Pagenumber"/>
+                              <w:color w:val="000000"/>
+                            </w:rPr>
+                            <w:fldChar w:fldCharType="separate"/>
+                          </w:r>
+                          <w:r>
+                            <w:rPr>
+                              <w:rStyle w:val="Pagenumber"/>
+                              <w:color w:val="000000"/>
+                            </w:rPr>
+                            <w:t>29</w:t>
+                          </w:r>
+                          <w:r>
+                            <w:rPr>
+                              <w:rStyle w:val="Pagenumber"/>
+                              <w:color w:val="000000"/>
+                            </w:rPr>
+                            <w:fldChar w:fldCharType="end"/>
+                          </w:r>
+                        </w:p>
+                      </w:txbxContent>
+                    </wps:txbx>
+                    <wps:bodyPr lIns="0" rIns="0" tIns="0" bIns="0" anchor="t">
+                      <a:spAutoFit/>
+                    </wps:bodyPr>
+                  </wps:wsp>
+                </a:graphicData>
+              </a:graphic>
+            </wp:anchor>
+          </w:drawing>
+        </mc:Choice>
+        <mc:Fallback>
+          <w:pict>
+            <v:rect id="shape_0" ID="Frame 23" path="m0,0l-2147483645,0l-2147483645,-2147483646l0,-2147483646xe" stroked="f" o:allowincell="f" style="position:absolute;margin-left:-0.05pt;margin-top:0.05pt;width:10pt;height:11.4pt;mso-wrap-style:square;v-text-anchor:top;mso-position-horizontal:outside;mso-position-horizontal-relative:margin">
+              <v:fill o:detectmouseclick="t" on="false"/>
+              <v:stroke color="#3465a4" joinstyle="round" endcap="flat"/>
+              <v:textbox>
+                <w:txbxContent>
+                  <w:p>
+                    <w:pPr>
+                      <w:pStyle w:val="Header"/>
+                      <w:rPr>
+                        <w:rStyle w:val="Pagenumber"/>
+                      </w:rPr>
+                    </w:pPr>
+                    <w:r>
+                      <w:rPr>
+                        <w:rStyle w:val="Pagenumber"/>
+                        <w:color w:val="000000"/>
+                      </w:rPr>
+                      <w:fldChar w:fldCharType="begin"/>
+                    </w:r>
+                    <w:r>
+                      <w:rPr>
+                        <w:rStyle w:val="Pagenumber"/>
+                        <w:color w:val="000000"/>
+                      </w:rPr>
+                      <w:instrText xml:space="preserve"> PAGE </w:instrText>
+                    </w:r>
+                    <w:r>
+                      <w:rPr>
+                        <w:rStyle w:val="Pagenumber"/>
+                        <w:color w:val="000000"/>
+                      </w:rPr>
+                      <w:fldChar w:fldCharType="separate"/>
+                    </w:r>
+                    <w:r>
+                      <w:rPr>
+                        <w:rStyle w:val="Pagenumber"/>
+                        <w:color w:val="000000"/>
+                      </w:rPr>
+                      <w:t>29</w:t>
+                    </w:r>
+                    <w:r>
+                      <w:rPr>
+                        <w:rStyle w:val="Pagenumber"/>
+                        <w:color w:val="000000"/>
+                      </w:rPr>
+                      <w:fldChar w:fldCharType="end"/>
+                    </w:r>
+                  </w:p>
+                </w:txbxContent>
+              </v:textbox>
+              <w10:wrap type="square"/>
+            </v:rect>
+          </w:pict>
+        </mc:Fallback>
+      </mc:AlternateContent>
+    </w:r>
+  </w:p>
+</w:hdr>
+</file>
+
+<file path=word/header21.xml><?xml version="1.0" encoding="utf-8"?>
+<w:hdr xmlns:o="urn:schemas-microsoft-com:office:office" xmlns:r="http://schemas.openxmlformats.org/officeDocument/2006/relationships" xmlns:v="urn:schemas-microsoft-com:vml" xmlns:w="http://schemas.openxmlformats.org/wordprocessingml/2006/main" xmlns:w10="urn:schemas-microsoft-com:office:word" xmlns:wp="http://schemas.openxmlformats.org/drawingml/2006/wordprocessingDrawing" xmlns:wps="http://schemas.microsoft.com/office/word/2010/wordprocessingShape" xmlns:wpg="http://schemas.microsoft.com/office/word/2010/wordprocessingGroup" xmlns:mc="http://schemas.openxmlformats.org/markup-compatibility/2006" xmlns:wp14="http://schemas.microsoft.com/office/word/2010/wordprocessingDrawing" xmlns:w14="http://schemas.microsoft.com/office/word/2010/wordml" xmlns:w15="http://schemas.microsoft.com/office/word/2012/wordml" mc:Ignorable="w14 wp14 w15">
+  <w:p>
+    <w:pPr>
+      <w:pStyle w:val="Header"/>
+      <w:ind w:right="360" w:hanging="0"/>
+      <w:rPr>
+        <w:lang w:val="sr-Latn-CS"/>
+      </w:rPr>
+    </w:pPr>
+    <w:r>
+      <w:rPr>
+        <w:lang w:val="sr-Latn-CS"/>
+      </w:rPr>
+      <mc:AlternateContent>
+        <mc:Choice Requires="wps">
+          <w:drawing>
             <wp:anchor behindDoc="0" distT="0" distB="0" distL="0" distR="0" simplePos="0" locked="0" layoutInCell="0" allowOverlap="1" relativeHeight="14">
               <wp:simplePos x="0" y="0"/>
               <wp:positionH relativeFrom="margin">
@@ -14432,7 +15539,7 @@
               <wp:extent cx="127635" cy="146685"/>
               <wp:effectExtent l="0" t="0" r="0" b="0"/>
               <wp:wrapSquare wrapText="bothSides"/>
-              <wp:docPr id="59" name="Frame42"/>
+              <wp:docPr id="66" name="Frame42"/>
               <a:graphic xmlns:a="http://schemas.openxmlformats.org/drawingml/2006/main">
                 <a:graphicData uri="http://schemas.microsoft.com/office/word/2010/wordprocessingShape">
                   <wps:wsp>
@@ -14574,7 +15681,7 @@
 </w:hdr>
 </file>
 
-<file path=word/header21.xml><?xml version="1.0" encoding="utf-8"?>
+<file path=word/header22.xml><?xml version="1.0" encoding="utf-8"?>
 <w:hdr xmlns:o="urn:schemas-microsoft-com:office:office" xmlns:r="http://schemas.openxmlformats.org/officeDocument/2006/relationships" xmlns:v="urn:schemas-microsoft-com:vml" xmlns:w="http://schemas.openxmlformats.org/wordprocessingml/2006/main" xmlns:w10="urn:schemas-microsoft-com:office:word" xmlns:wp="http://schemas.openxmlformats.org/drawingml/2006/wordprocessingDrawing" xmlns:wps="http://schemas.microsoft.com/office/word/2010/wordprocessingShape" xmlns:wpg="http://schemas.microsoft.com/office/word/2010/wordprocessingGroup" xmlns:mc="http://schemas.openxmlformats.org/markup-compatibility/2006" xmlns:wp14="http://schemas.microsoft.com/office/word/2010/wordprocessingDrawing" xmlns:w14="http://schemas.microsoft.com/office/word/2010/wordml" xmlns:w15="http://schemas.microsoft.com/office/word/2012/wordml" mc:Ignorable="w14 wp14 w15">
   <w:p>
     <w:pPr>
@@ -14602,7 +15709,7 @@
               <wp:extent cx="127635" cy="145415"/>
               <wp:effectExtent l="0" t="0" r="0" b="0"/>
               <wp:wrapSquare wrapText="bothSides"/>
-              <wp:docPr id="61" name="Frame 19"/>
+              <wp:docPr id="68" name="Frame 19"/>
               <a:graphic xmlns:a="http://schemas.openxmlformats.org/drawingml/2006/main">
                 <a:graphicData uri="http://schemas.microsoft.com/office/word/2010/wordprocessingShape">
                   <wps:wsp>
@@ -14661,7 +15768,7 @@
                               <w:rStyle w:val="Pagenumber"/>
                               <w:color w:val="000000"/>
                             </w:rPr>
-                            <w:t>28</w:t>
+                            <w:t>30</w:t>
                           </w:r>
                           <w:r>
                             <w:rPr>
@@ -14722,7 +15829,7 @@
                         <w:rStyle w:val="Pagenumber"/>
                         <w:color w:val="000000"/>
                       </w:rPr>
-                      <w:t>28</w:t>
+                      <w:t>30</w:t>
                     </w:r>
                     <w:r>
                       <w:rPr>
@@ -14983,7 +16090,7 @@
       <mc:AlternateContent>
         <mc:Choice Requires="wps">
           <w:drawing>
-            <wp:anchor behindDoc="0" distT="0" distB="0" distL="0" distR="0" simplePos="0" locked="0" layoutInCell="0" allowOverlap="1" relativeHeight="54">
+            <wp:anchor behindDoc="0" distT="0" distB="0" distL="0" distR="0" simplePos="0" locked="0" layoutInCell="0" allowOverlap="1" relativeHeight="60">
               <wp:simplePos x="0" y="0"/>
               <wp:positionH relativeFrom="margin">
                 <wp:align>outside</wp:align>
@@ -17634,6 +18741,26 @@
     <w:pPr/>
     <w:rPr/>
   </w:style>
+  <w:style w:type="paragraph" w:styleId="PreformattedText">
+    <w:name w:val="Preformatted Text"/>
+    <w:basedOn w:val="Normal"/>
+    <w:qFormat/>
+    <w:pPr>
+      <w:spacing w:before="0" w:after="0"/>
+    </w:pPr>
+    <w:rPr>
+      <w:rFonts w:ascii="Liberation Mono" w:hAnsi="Liberation Mono" w:eastAsia="Liberation Mono" w:cs="Liberation Mono"/>
+      <w:sz w:val="20"/>
+      <w:szCs w:val="20"/>
+    </w:rPr>
+  </w:style>
+  <w:style w:type="paragraph" w:styleId="Figure">
+    <w:name w:val="Figure"/>
+    <w:basedOn w:val="Caption"/>
+    <w:qFormat/>
+    <w:pPr/>
+    <w:rPr/>
+  </w:style>
   <w:style w:type="numbering" w:styleId="NoList" w:default="1">
     <w:name w:val="No List"/>
     <w:uiPriority w:val="99"/>

</xml_diff>

<commit_message>
Implementacija kreiranja i optimizacije rasporeda
</commit_message>
<xml_diff>
--- a/aleksandar-stojanovic-diplomski.docx
+++ b/aleksandar-stojanovic-diplomski.docx
@@ -69,7 +69,7 @@
                 <v:shape id="ole_rId2" type="_x0000_tole_rId2" style="width:52.05pt;height:52.05pt;mso-wrap-distance-right:0pt" filled="f" o:ole="">
                   <v:imagedata r:id="rId3" o:title=""/>
                 </v:shape>
-                <o:OLEObject Type="Embed" ProgID="CorelDraw.Graphic.7" ShapeID="ole_rId2" DrawAspect="Content" ObjectID="_926156155" r:id="rId2"/>
+                <o:OLEObject Type="Embed" ProgID="CorelDraw.Graphic.7" ShapeID="ole_rId2" DrawAspect="Content" ObjectID="_621737437" r:id="rId2"/>
               </w:object>
             </w:r>
           </w:p>
@@ -641,7 +641,7 @@
       <w:tblPr>
         <w:tblW w:w="6663" w:type="dxa"/>
         <w:jc w:val="left"/>
-        <w:tblInd w:w="75" w:type="dxa"/>
+        <w:tblInd w:w="105" w:type="dxa"/>
         <w:tblLayout w:type="fixed"/>
         <w:tblCellMar>
           <w:top w:w="0" w:type="dxa"/>
@@ -1201,7 +1201,7 @@
       <w:tblPr>
         <w:tblW w:w="6663" w:type="dxa"/>
         <w:jc w:val="left"/>
-        <w:tblInd w:w="108" w:type="dxa"/>
+        <w:tblInd w:w="180" w:type="dxa"/>
         <w:tblLayout w:type="fixed"/>
         <w:tblCellMar>
           <w:top w:w="0" w:type="dxa"/>
@@ -1468,7 +1468,7 @@
       <w:tblPr>
         <w:tblW w:w="6663" w:type="dxa"/>
         <w:jc w:val="left"/>
-        <w:tblInd w:w="108" w:type="dxa"/>
+        <w:tblInd w:w="180" w:type="dxa"/>
         <w:tblLayout w:type="fixed"/>
         <w:tblCellMar>
           <w:top w:w="0" w:type="dxa"/>
@@ -1978,7 +1978,7 @@
       <w:tblPr>
         <w:tblW w:w="6663" w:type="dxa"/>
         <w:jc w:val="left"/>
-        <w:tblInd w:w="108" w:type="dxa"/>
+        <w:tblInd w:w="231" w:type="dxa"/>
         <w:tblLayout w:type="fixed"/>
         <w:tblCellMar>
           <w:top w:w="0" w:type="dxa"/>
@@ -2063,7 +2063,7 @@
       <w:tblPr>
         <w:tblW w:w="6663" w:type="dxa"/>
         <w:jc w:val="left"/>
-        <w:tblInd w:w="108" w:type="dxa"/>
+        <w:tblInd w:w="231" w:type="dxa"/>
         <w:tblLayout w:type="fixed"/>
         <w:tblCellMar>
           <w:top w:w="0" w:type="dxa"/>
@@ -2285,7 +2285,7 @@
       <w:tblPr>
         <w:tblW w:w="6663" w:type="dxa"/>
         <w:jc w:val="left"/>
-        <w:tblInd w:w="108" w:type="dxa"/>
+        <w:tblInd w:w="231" w:type="dxa"/>
         <w:tblLayout w:type="fixed"/>
         <w:tblCellMar>
           <w:top w:w="0" w:type="dxa"/>
@@ -2457,7 +2457,7 @@
       <w:tblPr>
         <w:tblW w:w="6663" w:type="dxa"/>
         <w:jc w:val="left"/>
-        <w:tblInd w:w="108" w:type="dxa"/>
+        <w:tblInd w:w="221" w:type="dxa"/>
         <w:tblLayout w:type="fixed"/>
         <w:tblCellMar>
           <w:top w:w="0" w:type="dxa"/>
@@ -2640,12 +2640,12 @@
               </w:rPr>
               <w:fldChar w:fldCharType="end"/>
             </w:r>
-            <w:bookmarkStart w:id="15" w:name="__Fieldmark__3015_1832540757"/>
+            <w:bookmarkStart w:id="15" w:name="__Fieldmark__3018_4215701145"/>
             <w:bookmarkStart w:id="16" w:name="__Fieldmark__5338_1202167922"/>
-            <w:bookmarkStart w:id="17" w:name="__Fieldmark__1400_4235158151"/>
-            <w:bookmarkStart w:id="18" w:name="__Fieldmark__3018_4215701145"/>
-            <w:bookmarkStart w:id="19" w:name="__Fieldmark__15894_4235158151"/>
-            <w:bookmarkStart w:id="20" w:name="__Fieldmark__1399_3424966227"/>
+            <w:bookmarkStart w:id="17" w:name="__Fieldmark__3015_1832540757"/>
+            <w:bookmarkStart w:id="18" w:name="__Fieldmark__15894_4235158151"/>
+            <w:bookmarkStart w:id="19" w:name="__Fieldmark__1399_3424966227"/>
+            <w:bookmarkStart w:id="20" w:name="__Fieldmark__1400_4235158151"/>
             <w:bookmarkStart w:id="21" w:name="__Fieldmark__3021_2396292709"/>
             <w:bookmarkEnd w:id="15"/>
             <w:bookmarkEnd w:id="16"/>
@@ -2777,7 +2777,7 @@
       <w:tblPr>
         <w:tblW w:w="6715" w:type="dxa"/>
         <w:jc w:val="left"/>
-        <w:tblInd w:w="0" w:type="dxa"/>
+        <w:tblInd w:w="113" w:type="dxa"/>
         <w:tblLayout w:type="fixed"/>
         <w:tblCellMar>
           <w:top w:w="0" w:type="dxa"/>
@@ -5626,7 +5626,7 @@
       <w:tblPr>
         <w:tblW w:w="6715" w:type="dxa"/>
         <w:jc w:val="left"/>
-        <w:tblInd w:w="0" w:type="dxa"/>
+        <w:tblInd w:w="113" w:type="dxa"/>
         <w:tblLayout w:type="fixed"/>
         <w:tblCellMar>
           <w:top w:w="0" w:type="dxa"/>
@@ -8762,6 +8762,116 @@
         </w:p>
         <w:p>
           <w:pPr>
+            <w:pStyle w:val="Contents2"/>
+            <w:tabs>
+              <w:tab w:val="clear" w:pos="960"/>
+              <w:tab w:val="clear" w:pos="6715"/>
+              <w:tab w:val="right" w:pos="6718" w:leader="dot"/>
+            </w:tabs>
+            <w:rPr/>
+          </w:pPr>
+          <w:hyperlink w:anchor="__RefHeading___Toc11517_2396292709">
+            <w:r>
+              <w:rPr>
+                <w:webHidden/>
+                <w:rStyle w:val="IndexLink"/>
+              </w:rPr>
+              <w:t>4.2 Модел података</w:t>
+              <w:tab/>
+              <w:t>21</w:t>
+            </w:r>
+          </w:hyperlink>
+        </w:p>
+        <w:p>
+          <w:pPr>
+            <w:pStyle w:val="Contents3"/>
+            <w:tabs>
+              <w:tab w:val="clear" w:pos="1200"/>
+              <w:tab w:val="clear" w:pos="6715"/>
+              <w:tab w:val="right" w:pos="6718" w:leader="dot"/>
+            </w:tabs>
+            <w:rPr/>
+          </w:pPr>
+          <w:hyperlink w:anchor="__RefHeading___Toc11519_2396292709">
+            <w:r>
+              <w:rPr>
+                <w:webHidden/>
+                <w:rStyle w:val="IndexLink"/>
+              </w:rPr>
+              <w:t>4.2.1 Сервис за аутентификацију и ауторизацију</w:t>
+              <w:tab/>
+              <w:t>21</w:t>
+            </w:r>
+          </w:hyperlink>
+        </w:p>
+        <w:p>
+          <w:pPr>
+            <w:pStyle w:val="Contents3"/>
+            <w:tabs>
+              <w:tab w:val="clear" w:pos="1200"/>
+              <w:tab w:val="clear" w:pos="6715"/>
+              <w:tab w:val="right" w:pos="6718" w:leader="dot"/>
+            </w:tabs>
+            <w:rPr/>
+          </w:pPr>
+          <w:hyperlink w:anchor="__RefHeading___Toc11521_2396292709">
+            <w:r>
+              <w:rPr>
+                <w:webHidden/>
+                <w:rStyle w:val="IndexLink"/>
+              </w:rPr>
+              <w:t>4.2.2 Сервис за креирање и пријављивање на такмичења</w:t>
+              <w:tab/>
+              <w:t>22</w:t>
+            </w:r>
+          </w:hyperlink>
+        </w:p>
+        <w:p>
+          <w:pPr>
+            <w:pStyle w:val="Contents3"/>
+            <w:tabs>
+              <w:tab w:val="clear" w:pos="1200"/>
+              <w:tab w:val="clear" w:pos="6715"/>
+              <w:tab w:val="right" w:pos="6718" w:leader="dot"/>
+            </w:tabs>
+            <w:rPr/>
+          </w:pPr>
+          <w:hyperlink w:anchor="__RefHeading___Toc11523_2396292709">
+            <w:r>
+              <w:rPr>
+                <w:webHidden/>
+                <w:rStyle w:val="IndexLink"/>
+              </w:rPr>
+              <w:t>4.2.3 Сервис за креирање и оптимизацију распореда такмичара по справама</w:t>
+              <w:tab/>
+              <w:t>24</w:t>
+            </w:r>
+          </w:hyperlink>
+        </w:p>
+        <w:p>
+          <w:pPr>
+            <w:pStyle w:val="Contents3"/>
+            <w:tabs>
+              <w:tab w:val="clear" w:pos="1200"/>
+              <w:tab w:val="clear" w:pos="6715"/>
+              <w:tab w:val="right" w:pos="6718" w:leader="dot"/>
+            </w:tabs>
+            <w:rPr/>
+          </w:pPr>
+          <w:hyperlink w:anchor="__RefHeading___Toc11525_2396292709">
+            <w:r>
+              <w:rPr>
+                <w:webHidden/>
+                <w:rStyle w:val="IndexLink"/>
+              </w:rPr>
+              <w:t>4.2.4 Сервис за оцењивање такмичара</w:t>
+              <w:tab/>
+              <w:t>25</w:t>
+            </w:r>
+          </w:hyperlink>
+        </w:p>
+        <w:p>
+          <w:pPr>
             <w:pStyle w:val="Contents1"/>
             <w:tabs>
               <w:tab w:val="clear" w:pos="480"/>
@@ -8778,7 +8888,117 @@
               </w:rPr>
               <w:t>5. Имплементација</w:t>
               <w:tab/>
-              <w:t>21</w:t>
+              <w:t>27</w:t>
+            </w:r>
+          </w:hyperlink>
+        </w:p>
+        <w:p>
+          <w:pPr>
+            <w:pStyle w:val="Contents2"/>
+            <w:tabs>
+              <w:tab w:val="clear" w:pos="960"/>
+              <w:tab w:val="clear" w:pos="6715"/>
+              <w:tab w:val="right" w:pos="6718" w:leader="dot"/>
+            </w:tabs>
+            <w:rPr/>
+          </w:pPr>
+          <w:hyperlink w:anchor="__RefHeading___Toc11527_2396292709">
+            <w:r>
+              <w:rPr>
+                <w:webHidden/>
+                <w:rStyle w:val="IndexLink"/>
+              </w:rPr>
+              <w:t>5.1 Креирање и оптимизација распореда</w:t>
+              <w:tab/>
+              <w:t>27</w:t>
+            </w:r>
+          </w:hyperlink>
+        </w:p>
+        <w:p>
+          <w:pPr>
+            <w:pStyle w:val="Contents3"/>
+            <w:tabs>
+              <w:tab w:val="clear" w:pos="1200"/>
+              <w:tab w:val="clear" w:pos="6715"/>
+              <w:tab w:val="right" w:pos="6718" w:leader="dot"/>
+            </w:tabs>
+            <w:rPr/>
+          </w:pPr>
+          <w:hyperlink w:anchor="__RefHeading___Toc11529_2396292709">
+            <w:r>
+              <w:rPr>
+                <w:webHidden/>
+                <w:rStyle w:val="IndexLink"/>
+              </w:rPr>
+              <w:t>5.1.1 Модел проблема</w:t>
+              <w:tab/>
+              <w:t>27</w:t>
+            </w:r>
+          </w:hyperlink>
+        </w:p>
+        <w:p>
+          <w:pPr>
+            <w:pStyle w:val="Contents3"/>
+            <w:tabs>
+              <w:tab w:val="clear" w:pos="1200"/>
+              <w:tab w:val="clear" w:pos="6715"/>
+              <w:tab w:val="right" w:pos="6718" w:leader="dot"/>
+            </w:tabs>
+            <w:rPr/>
+          </w:pPr>
+          <w:hyperlink w:anchor="__RefHeading___Toc11531_2396292709">
+            <w:r>
+              <w:rPr>
+                <w:webHidden/>
+                <w:rStyle w:val="IndexLink"/>
+              </w:rPr>
+              <w:t>5.1.2 Анотирање модела OptaPlanner анотацијама</w:t>
+              <w:tab/>
+              <w:t>28</w:t>
+            </w:r>
+          </w:hyperlink>
+        </w:p>
+        <w:p>
+          <w:pPr>
+            <w:pStyle w:val="Contents3"/>
+            <w:tabs>
+              <w:tab w:val="clear" w:pos="1200"/>
+              <w:tab w:val="clear" w:pos="6715"/>
+              <w:tab w:val="right" w:pos="6718" w:leader="dot"/>
+            </w:tabs>
+            <w:rPr/>
+          </w:pPr>
+          <w:hyperlink w:anchor="__RefHeading___Toc11533_2396292709">
+            <w:r>
+              <w:rPr>
+                <w:webHidden/>
+                <w:rStyle w:val="IndexLink"/>
+              </w:rPr>
+              <w:t>5.1.3 Дефинисање ограничења</w:t>
+              <w:tab/>
+              <w:t>32</w:t>
+            </w:r>
+          </w:hyperlink>
+        </w:p>
+        <w:p>
+          <w:pPr>
+            <w:pStyle w:val="Contents3"/>
+            <w:tabs>
+              <w:tab w:val="clear" w:pos="1200"/>
+              <w:tab w:val="clear" w:pos="6715"/>
+              <w:tab w:val="right" w:pos="6718" w:leader="dot"/>
+            </w:tabs>
+            <w:rPr/>
+          </w:pPr>
+          <w:hyperlink w:anchor="__RefHeading___Toc11535_2396292709">
+            <w:r>
+              <w:rPr>
+                <w:webHidden/>
+                <w:rStyle w:val="IndexLink"/>
+              </w:rPr>
+              <w:t>5.1.4 Проблем загављивања у локалном оптимуму</w:t>
+              <w:tab/>
+              <w:t>34</w:t>
             </w:r>
           </w:hyperlink>
         </w:p>
@@ -8800,7 +9020,7 @@
               </w:rPr>
               <w:t>6. Демонстрација (Примери коришћења)</w:t>
               <w:tab/>
-              <w:t>23</w:t>
+              <w:t>37</w:t>
             </w:r>
           </w:hyperlink>
         </w:p>
@@ -8822,7 +9042,7 @@
               </w:rPr>
               <w:t>7. Закључак</w:t>
               <w:tab/>
-              <w:t>25</w:t>
+              <w:t>39</w:t>
             </w:r>
           </w:hyperlink>
         </w:p>
@@ -8844,7 +9064,7 @@
               </w:rPr>
               <w:t>ЛИТЕРАТУРА</w:t>
               <w:tab/>
-              <w:t>27</w:t>
+              <w:t>41</w:t>
             </w:r>
           </w:hyperlink>
         </w:p>
@@ -8866,7 +9086,7 @@
               </w:rPr>
               <w:t>БИОГРАФИЈА</w:t>
               <w:tab/>
-              <w:t>28</w:t>
+              <w:t>43</w:t>
             </w:r>
           </w:hyperlink>
           <w:r>
@@ -10319,7 +10539,7 @@
         <mc:AlternateContent>
           <mc:Choice Requires="wps">
             <w:drawing>
-              <wp:anchor behindDoc="0" distT="0" distB="0" distL="0" distR="0" simplePos="0" locked="0" layoutInCell="0" allowOverlap="1" relativeHeight="123">
+              <wp:anchor behindDoc="0" distT="0" distB="0" distL="0" distR="0" simplePos="0" locked="0" layoutInCell="0" allowOverlap="1" relativeHeight="155">
                 <wp:simplePos x="0" y="0"/>
                 <wp:positionH relativeFrom="column">
                   <wp:posOffset>-43180</wp:posOffset>
@@ -10477,6 +10697,8 @@
         <w:pStyle w:val="Heading2"/>
         <w:rPr/>
       </w:pPr>
+      <w:bookmarkStart w:id="43" w:name="__RefHeading___Toc11517_2396292709"/>
+      <w:bookmarkEnd w:id="43"/>
       <w:r>
         <w:rPr/>
         <w:t>Модел података</w:t>
@@ -10487,6 +10709,8 @@
         <w:pStyle w:val="Heading3"/>
         <w:rPr/>
       </w:pPr>
+      <w:bookmarkStart w:id="44" w:name="__RefHeading___Toc11519_2396292709"/>
+      <w:bookmarkEnd w:id="44"/>
       <w:r>
         <w:rPr/>
         <w:t>Сервис за аутентификацију и ауторизацију</w:t>
@@ -10504,7 +10728,7 @@
         <mc:AlternateContent>
           <mc:Choice Requires="wps">
             <w:drawing>
-              <wp:anchor behindDoc="0" distT="0" distB="0" distL="0" distR="0" simplePos="0" locked="0" layoutInCell="0" allowOverlap="1" relativeHeight="125">
+              <wp:anchor behindDoc="0" distT="0" distB="0" distL="0" distR="0" simplePos="0" locked="0" layoutInCell="0" allowOverlap="1" relativeHeight="157">
                 <wp:simplePos x="0" y="0"/>
                 <wp:positionH relativeFrom="column">
                   <wp:posOffset>0</wp:posOffset>
@@ -10713,6 +10937,8 @@
         <w:pStyle w:val="Heading3"/>
         <w:rPr/>
       </w:pPr>
+      <w:bookmarkStart w:id="45" w:name="__RefHeading___Toc11521_2396292709"/>
+      <w:bookmarkEnd w:id="45"/>
       <w:r>
         <w:rPr/>
         <w:t xml:space="preserve">Сервис за креирање и пријављивање на такмичења </w:t>
@@ -10721,7 +10947,7 @@
         <mc:AlternateContent>
           <mc:Choice Requires="wps">
             <w:drawing>
-              <wp:anchor behindDoc="0" distT="0" distB="0" distL="0" distR="0" simplePos="0" locked="0" layoutInCell="0" allowOverlap="1" relativeHeight="127">
+              <wp:anchor behindDoc="0" distT="0" distB="0" distL="0" distR="0" simplePos="0" locked="0" layoutInCell="0" allowOverlap="1" relativeHeight="159">
                 <wp:simplePos x="0" y="0"/>
                 <wp:positionH relativeFrom="column">
                   <wp:posOffset>-1555115</wp:posOffset>
@@ -10990,6 +11216,8 @@
         <w:pStyle w:val="Heading3"/>
         <w:rPr/>
       </w:pPr>
+      <w:bookmarkStart w:id="46" w:name="__RefHeading___Toc11523_2396292709"/>
+      <w:bookmarkEnd w:id="46"/>
       <w:r>
         <w:rPr/>
         <w:t>Сервис за креирање и оптимизацију распореда</w:t>
@@ -11012,7 +11240,7 @@
         <mc:AlternateContent>
           <mc:Choice Requires="wps">
             <w:drawing>
-              <wp:anchor behindDoc="0" distT="0" distB="0" distL="0" distR="0" simplePos="0" locked="0" layoutInCell="0" allowOverlap="1" relativeHeight="129">
+              <wp:anchor behindDoc="0" distT="0" distB="0" distL="0" distR="0" simplePos="0" locked="0" layoutInCell="0" allowOverlap="1" relativeHeight="161">
                 <wp:simplePos x="0" y="0"/>
                 <wp:positionH relativeFrom="column">
                   <wp:posOffset>-233680</wp:posOffset>
@@ -11518,6 +11746,8 @@
         <w:pStyle w:val="Heading3"/>
         <w:rPr/>
       </w:pPr>
+      <w:bookmarkStart w:id="47" w:name="__RefHeading___Toc11525_2396292709"/>
+      <w:bookmarkEnd w:id="47"/>
       <w:r>
         <w:rPr/>
         <w:t>Сервис за оцењивање такмичара</w:t>
@@ -11544,7 +11774,7 @@
         <mc:AlternateContent>
           <mc:Choice Requires="wps">
             <w:drawing>
-              <wp:anchor behindDoc="0" distT="0" distB="0" distL="0" distR="0" simplePos="0" locked="0" layoutInCell="0" allowOverlap="1" relativeHeight="131">
+              <wp:anchor behindDoc="0" distT="0" distB="0" distL="0" distR="0" simplePos="0" locked="0" layoutInCell="0" allowOverlap="1" relativeHeight="163">
                 <wp:simplePos x="0" y="0"/>
                 <wp:positionH relativeFrom="column">
                   <wp:posOffset>-196850</wp:posOffset>
@@ -11768,7 +11998,7 @@
         <mc:AlternateContent>
           <mc:Choice Requires="wps">
             <w:drawing>
-              <wp:anchor behindDoc="0" distT="0" distB="0" distL="0" distR="0" simplePos="0" locked="0" layoutInCell="0" allowOverlap="1" relativeHeight="133">
+              <wp:anchor behindDoc="0" distT="0" distB="0" distL="0" distR="0" simplePos="0" locked="0" layoutInCell="0" allowOverlap="1" relativeHeight="165">
                 <wp:simplePos x="0" y="0"/>
                 <wp:positionH relativeFrom="column">
                   <wp:align>center</wp:align>
@@ -11978,50 +12208,3370 @@
           <w:lang w:val="sr-RS"/>
         </w:rPr>
       </w:pPr>
-      <w:bookmarkStart w:id="43" w:name="__RefHeading___Toc17101_4235158151"/>
-      <w:bookmarkStart w:id="44" w:name="_Toc141549115"/>
-      <w:bookmarkEnd w:id="43"/>
+      <w:bookmarkStart w:id="48" w:name="__RefHeading___Toc17101_4235158151"/>
+      <w:bookmarkStart w:id="49" w:name="_Toc141549115"/>
+      <w:bookmarkEnd w:id="48"/>
       <w:r>
         <w:rPr>
           <w:lang w:val="sr-RS"/>
         </w:rPr>
         <w:t>Имплементација</w:t>
       </w:r>
-      <w:bookmarkEnd w:id="44"/>
-    </w:p>
-    <w:p>
-      <w:pPr>
-        <w:pStyle w:val="TextBody"/>
-        <w:ind w:left="357" w:hanging="357"/>
+      <w:bookmarkEnd w:id="49"/>
+    </w:p>
+    <w:p>
+      <w:pPr>
+        <w:pStyle w:val="Obiantekst"/>
         <w:rPr>
           <w:lang w:val="sr-RS"/>
         </w:rPr>
       </w:pPr>
       <w:r>
         <w:rPr/>
-        <w:t>овде покажи како си испрограмирао ограничења у опти и читаво то моделовање</w:t>
-      </w:r>
-    </w:p>
-    <w:p>
-      <w:pPr>
-        <w:pStyle w:val="TextBody"/>
-        <w:ind w:left="357" w:hanging="357"/>
+        <w:t>У наставку биће приказани неки од битнијих делова имплементације апликације за организацију и спровођење гимнастичких такмичења, описане у претходном поглављу.</w:t>
+      </w:r>
+    </w:p>
+    <w:p>
+      <w:pPr>
+        <w:pStyle w:val="Heading2"/>
         <w:rPr>
           <w:lang w:val="sr-RS"/>
         </w:rPr>
       </w:pPr>
-      <w:r>
-        <w:rPr/>
-        <w:t>Такође како си направио веб сокет сервер иде гас</w:t>
+      <w:bookmarkStart w:id="50" w:name="__RefHeading___Toc11527_2396292709"/>
+      <w:bookmarkEnd w:id="50"/>
+      <w:r>
+        <w:rPr/>
+        <w:t>Креирање и оптимизација распореда</w:t>
+      </w:r>
+    </w:p>
+    <w:p>
+      <w:pPr>
+        <w:pStyle w:val="Heading3"/>
+        <w:rPr>
+          <w:lang w:val="sr-RS"/>
+        </w:rPr>
+      </w:pPr>
+      <w:bookmarkStart w:id="51" w:name="__RefHeading___Toc11529_2396292709"/>
+      <w:bookmarkEnd w:id="51"/>
+      <w:r>
+        <w:rPr/>
+        <w:t>Модел проблема</w:t>
+      </w:r>
+    </w:p>
+    <w:p>
+      <w:pPr>
+        <w:pStyle w:val="TextBody"/>
+        <w:rPr>
+          <w:lang w:val="sr-RS"/>
+        </w:rPr>
+      </w:pPr>
+      <w:r>
+        <w:rPr/>
+        <w:t xml:space="preserve">Пре почетка оптимизације требало би се упознати са самим проблемом. </w:t>
+      </w:r>
+    </w:p>
+    <w:p>
+      <w:pPr>
+        <w:pStyle w:val="TextBody"/>
+        <w:rPr>
+          <w:lang w:val="sr-RS"/>
+        </w:rPr>
+      </w:pPr>
+      <w:r>
+        <w:rPr/>
+      </w:r>
+    </w:p>
+    <w:p>
+      <w:pPr>
+        <w:pStyle w:val="TextBody"/>
+        <w:rPr>
+          <w:lang w:val="sr-RS"/>
+        </w:rPr>
+      </w:pPr>
+      <w:r>
+        <w:rPr/>
+      </w:r>
+    </w:p>
+    <w:p>
+      <w:pPr>
+        <w:pStyle w:val="TextBody"/>
+        <w:rPr>
+          <w:lang w:val="sr-RS"/>
+        </w:rPr>
+      </w:pPr>
+      <w:r>
+        <w:rPr/>
+      </w:r>
+      <w:r>
+        <mc:AlternateContent>
+          <mc:Choice Requires="wps">
+            <w:drawing>
+              <wp:anchor behindDoc="0" distT="0" distB="0" distL="0" distR="0" simplePos="0" locked="0" layoutInCell="0" allowOverlap="1" relativeHeight="167">
+                <wp:simplePos x="0" y="0"/>
+                <wp:positionH relativeFrom="column">
+                  <wp:posOffset>309880</wp:posOffset>
+                </wp:positionH>
+                <wp:positionV relativeFrom="paragraph">
+                  <wp:posOffset>9525</wp:posOffset>
+                </wp:positionV>
+                <wp:extent cx="2979420" cy="2774315"/>
+                <wp:effectExtent l="0" t="0" r="0" b="0"/>
+                <wp:wrapSquare wrapText="largest"/>
+                <wp:docPr id="69" name="Frame54"/>
+                <a:graphic xmlns:a="http://schemas.openxmlformats.org/drawingml/2006/main">
+                  <a:graphicData uri="http://schemas.microsoft.com/office/word/2010/wordprocessingShape">
+                    <wps:wsp>
+                      <wps:cNvSpPr txBox="1"/>
+                      <wps:spPr>
+                        <a:xfrm>
+                          <a:off x="0" y="0"/>
+                          <a:ext cx="2979420" cy="2774315"/>
+                        </a:xfrm>
+                        <a:prstGeom prst="rect"/>
+                        <a:solidFill>
+                          <a:srgbClr val="FFFFFF"/>
+                        </a:solidFill>
+                      </wps:spPr>
+                      <wps:txbx>
+                        <w:txbxContent>
+                          <w:p>
+                            <w:pPr>
+                              <w:pStyle w:val="Labelaslike"/>
+                              <w:spacing w:before="60" w:after="60"/>
+                              <w:ind w:hanging="0"/>
+                              <w:jc w:val="center"/>
+                              <w:rPr/>
+                            </w:pPr>
+                            <w:r>
+                              <w:rPr/>
+                              <w:drawing>
+                                <wp:inline distT="0" distB="0" distL="0" distR="0">
+                                  <wp:extent cx="3843020" cy="2820670"/>
+                                  <wp:effectExtent l="0" t="0" r="0" b="0"/>
+                                  <wp:docPr id="70" name="Image8" descr=""/>
+                                  <wp:cNvGraphicFramePr>
+                                    <a:graphicFrameLocks xmlns:a="http://schemas.openxmlformats.org/drawingml/2006/main" noChangeAspect="1"/>
+                                  </wp:cNvGraphicFramePr>
+                                  <a:graphic xmlns:a="http://schemas.openxmlformats.org/drawingml/2006/main">
+                                    <a:graphicData uri="http://schemas.openxmlformats.org/drawingml/2006/picture">
+                                      <pic:pic xmlns:pic="http://schemas.openxmlformats.org/drawingml/2006/picture">
+                                        <pic:nvPicPr>
+                                          <pic:cNvPr id="70" name="Image8" descr=""/>
+                                          <pic:cNvPicPr>
+                                            <a:picLocks noChangeAspect="1" noChangeArrowheads="1"/>
+                                          </pic:cNvPicPr>
+                                        </pic:nvPicPr>
+                                        <pic:blipFill>
+                                          <a:blip r:embed="rId52"/>
+                                          <a:stretch>
+                                            <a:fillRect/>
+                                          </a:stretch>
+                                        </pic:blipFill>
+                                        <pic:spPr bwMode="auto">
+                                          <a:xfrm>
+                                            <a:off x="0" y="0"/>
+                                            <a:ext cx="3843020" cy="2820670"/>
+                                          </a:xfrm>
+                                          <a:prstGeom prst="rect">
+                                            <a:avLst/>
+                                          </a:prstGeom>
+                                        </pic:spPr>
+                                      </pic:pic>
+                                    </a:graphicData>
+                                  </a:graphic>
+                                </wp:inline>
+                              </w:drawing>
+                              <w:t>Слика 5.1.1.1. Модел оптимизационог проблема</w:t>
+                            </w:r>
+                          </w:p>
+                        </w:txbxContent>
+                      </wps:txbx>
+                      <wps:bodyPr anchor="t" lIns="0" tIns="0" rIns="0" bIns="0">
+                        <a:noAutofit/>
+                      </wps:bodyPr>
+                    </wps:wsp>
+                  </a:graphicData>
+                </a:graphic>
+              </wp:anchor>
+            </w:drawing>
+          </mc:Choice>
+          <mc:Fallback>
+            <w:pict>
+              <v:rect style="position:absolute;rotation:-0;width:234.6pt;height:218.45pt;mso-wrap-distance-left:0pt;mso-wrap-distance-right:0pt;mso-wrap-distance-top:0pt;mso-wrap-distance-bottom:0pt;margin-top:0.75pt;mso-position-vertical-relative:text;margin-left:24.4pt;mso-position-horizontal-relative:text">
+                <v:textbox inset="0in,0in,0in,0in">
+                  <w:txbxContent>
+                    <w:p>
+                      <w:pPr>
+                        <w:pStyle w:val="Labelaslike"/>
+                        <w:spacing w:before="60" w:after="60"/>
+                        <w:ind w:hanging="0"/>
+                        <w:jc w:val="center"/>
+                        <w:rPr/>
+                      </w:pPr>
+                      <w:r>
+                        <w:rPr/>
+                        <w:drawing>
+                          <wp:inline distT="0" distB="0" distL="0" distR="0">
+                            <wp:extent cx="3843020" cy="2820670"/>
+                            <wp:effectExtent l="0" t="0" r="0" b="0"/>
+                            <wp:docPr id="71" name="Image8" descr=""/>
+                            <wp:cNvGraphicFramePr>
+                              <a:graphicFrameLocks xmlns:a="http://schemas.openxmlformats.org/drawingml/2006/main" noChangeAspect="1"/>
+                            </wp:cNvGraphicFramePr>
+                            <a:graphic xmlns:a="http://schemas.openxmlformats.org/drawingml/2006/main">
+                              <a:graphicData uri="http://schemas.openxmlformats.org/drawingml/2006/picture">
+                                <pic:pic xmlns:pic="http://schemas.openxmlformats.org/drawingml/2006/picture">
+                                  <pic:nvPicPr>
+                                    <pic:cNvPr id="71" name="Image8" descr=""/>
+                                    <pic:cNvPicPr>
+                                      <a:picLocks noChangeAspect="1" noChangeArrowheads="1"/>
+                                    </pic:cNvPicPr>
+                                  </pic:nvPicPr>
+                                  <pic:blipFill>
+                                    <a:blip r:embed="rId53"/>
+                                    <a:stretch>
+                                      <a:fillRect/>
+                                    </a:stretch>
+                                  </pic:blipFill>
+                                  <pic:spPr bwMode="auto">
+                                    <a:xfrm>
+                                      <a:off x="0" y="0"/>
+                                      <a:ext cx="3843020" cy="2820670"/>
+                                    </a:xfrm>
+                                    <a:prstGeom prst="rect">
+                                      <a:avLst/>
+                                    </a:prstGeom>
+                                  </pic:spPr>
+                                </pic:pic>
+                              </a:graphicData>
+                            </a:graphic>
+                          </wp:inline>
+                        </w:drawing>
+                        <w:t>Слика 5.1.1.1. Модел оптимизационог проблема</w:t>
+                      </w:r>
+                    </w:p>
+                  </w:txbxContent>
+                </v:textbox>
+                <w10:wrap type="square" side="largest"/>
+              </v:rect>
+            </w:pict>
+          </mc:Fallback>
+        </mc:AlternateContent>
+      </w:r>
+    </w:p>
+    <w:p>
+      <w:pPr>
+        <w:pStyle w:val="TextBody"/>
+        <w:rPr>
+          <w:lang w:val="sr-RS"/>
+        </w:rPr>
+      </w:pPr>
+      <w:r>
+        <w:rPr/>
+      </w:r>
+    </w:p>
+    <w:p>
+      <w:pPr>
+        <w:pStyle w:val="TextBody"/>
+        <w:rPr>
+          <w:lang w:val="sr-RS"/>
+        </w:rPr>
+      </w:pPr>
+      <w:r>
+        <w:rPr/>
+      </w:r>
+    </w:p>
+    <w:p>
+      <w:pPr>
+        <w:pStyle w:val="TextBody"/>
+        <w:rPr>
+          <w:lang w:val="sr-RS"/>
+        </w:rPr>
+      </w:pPr>
+      <w:r>
+        <w:rPr/>
+      </w:r>
+    </w:p>
+    <w:p>
+      <w:pPr>
+        <w:pStyle w:val="TextBody"/>
+        <w:rPr>
+          <w:lang w:val="sr-RS"/>
+        </w:rPr>
+      </w:pPr>
+      <w:r>
+        <w:rPr/>
+      </w:r>
+    </w:p>
+    <w:p>
+      <w:pPr>
+        <w:pStyle w:val="TextBody"/>
+        <w:rPr>
+          <w:lang w:val="sr-RS"/>
+        </w:rPr>
+      </w:pPr>
+      <w:r>
+        <w:rPr/>
+      </w:r>
+    </w:p>
+    <w:p>
+      <w:pPr>
+        <w:pStyle w:val="TextBody"/>
+        <w:rPr>
+          <w:lang w:val="sr-RS"/>
+        </w:rPr>
+      </w:pPr>
+      <w:r>
+        <w:rPr/>
+      </w:r>
+    </w:p>
+    <w:p>
+      <w:pPr>
+        <w:pStyle w:val="TextBody"/>
+        <w:rPr>
+          <w:lang w:val="sr-RS"/>
+        </w:rPr>
+      </w:pPr>
+      <w:r>
+        <w:rPr/>
+      </w:r>
+    </w:p>
+    <w:p>
+      <w:pPr>
+        <w:pStyle w:val="TextBody"/>
+        <w:rPr>
+          <w:lang w:val="sr-RS"/>
+        </w:rPr>
+      </w:pPr>
+      <w:r>
+        <w:rPr/>
+      </w:r>
+    </w:p>
+    <w:p>
+      <w:pPr>
+        <w:pStyle w:val="TextBody"/>
+        <w:rPr>
+          <w:lang w:val="sr-RS"/>
+        </w:rPr>
+      </w:pPr>
+      <w:r>
+        <w:rPr/>
+      </w:r>
+    </w:p>
+    <w:p>
+      <w:pPr>
+        <w:pStyle w:val="TextBody"/>
+        <w:rPr>
+          <w:lang w:val="sr-RS"/>
+        </w:rPr>
+      </w:pPr>
+      <w:r>
+        <w:rPr/>
+      </w:r>
+    </w:p>
+    <w:p>
+      <w:pPr>
+        <w:pStyle w:val="TextBody"/>
+        <w:rPr>
+          <w:lang w:val="sr-RS"/>
+        </w:rPr>
+      </w:pPr>
+      <w:r>
+        <w:rPr/>
+      </w:r>
+    </w:p>
+    <w:p>
+      <w:pPr>
+        <w:pStyle w:val="TextBody"/>
+        <w:rPr>
+          <w:lang w:val="sr-RS"/>
+        </w:rPr>
+      </w:pPr>
+      <w:r>
+        <w:rPr/>
+      </w:r>
+    </w:p>
+    <w:p>
+      <w:pPr>
+        <w:pStyle w:val="TextBody"/>
+        <w:rPr>
+          <w:lang w:val="sr-RS"/>
+        </w:rPr>
+      </w:pPr>
+      <w:r>
+        <w:rPr/>
+      </w:r>
+    </w:p>
+    <w:p>
+      <w:pPr>
+        <w:pStyle w:val="TextBody"/>
+        <w:rPr>
+          <w:lang w:val="sr-RS"/>
+        </w:rPr>
+      </w:pPr>
+      <w:r>
+        <w:rPr/>
+      </w:r>
+    </w:p>
+    <w:p>
+      <w:pPr>
+        <w:pStyle w:val="TextBody"/>
+        <w:rPr>
+          <w:lang w:val="sr-RS"/>
+        </w:rPr>
+      </w:pPr>
+      <w:r>
+        <w:rPr/>
+      </w:r>
+    </w:p>
+    <w:p>
+      <w:pPr>
+        <w:pStyle w:val="TextBody"/>
+        <w:rPr>
+          <w:lang w:val="sr-RS"/>
+        </w:rPr>
+      </w:pPr>
+      <w:r>
+        <w:rPr/>
+      </w:r>
+    </w:p>
+    <w:p>
+      <w:pPr>
+        <w:pStyle w:val="Obiantekst"/>
+        <w:rPr>
+          <w:lang w:val="sr-RS"/>
+        </w:rPr>
+      </w:pPr>
+      <w:r>
+        <w:rPr/>
+        <w:t xml:space="preserve">Након завршених пријава такмичара, информације о такмичарима и справама на којим наступају прослеђују се сервису за креирање и оптимизацију распореда, где се прилагођавају моделу оптимизационог проблема (класа Contestant). Спрам броја пријављених такмичара креира се одговарајући број временских интервала (ScheduleSlot) којима се одмах додељује по један такмичар. Не може се десити да је један такмичар додељен у два временска интервала или да није додељен ниједном интервалу. </w:t>
+      </w:r>
+    </w:p>
+    <w:p>
+      <w:pPr>
+        <w:pStyle w:val="Obiantekst"/>
+        <w:rPr>
+          <w:lang w:val="sr-RS"/>
+        </w:rPr>
+      </w:pPr>
+      <w:r>
+        <w:rPr/>
+        <w:t>Класа такмичар (Contestant) садржи информације о такмичару које ће се даље користити за оптимизацију распореда такмичара по справама.</w:t>
+      </w:r>
+    </w:p>
+    <w:p>
+      <w:pPr>
+        <w:pStyle w:val="Obiantekst"/>
+        <w:rPr>
+          <w:lang w:val="sr-RS"/>
+        </w:rPr>
+      </w:pPr>
+      <w:r>
+        <w:rPr/>
+        <w:t>Класа временски интервал (ScheduleSlot) је централни део проблема оптимизације и она садржи такмичара, који је унапред додељен, а задатак оптимизационог проблема је да му додели почетну справу и сесију тако да сва ограничења буду максимално задовољена тј. минимално прекршена. Такође, класа временски интервал садржи помоћна поља (planningId, ApparatusOrder) која омогућавају проверу ограничења о којима ће бити више речено у наставку поглавља.</w:t>
+      </w:r>
+    </w:p>
+    <w:p>
+      <w:pPr>
+        <w:pStyle w:val="Heading3"/>
+        <w:rPr>
+          <w:lang w:val="sr-RS"/>
+        </w:rPr>
+      </w:pPr>
+      <w:bookmarkStart w:id="52" w:name="__RefHeading___Toc11531_2396292709"/>
+      <w:bookmarkEnd w:id="52"/>
+      <w:r>
+        <w:rPr/>
+        <w:t>Анотирање модела OptaPlanner анотацијама</w:t>
+      </w:r>
+    </w:p>
+    <w:p>
+      <w:pPr>
+        <w:pStyle w:val="Obiantekst"/>
+        <w:rPr>
+          <w:lang w:val="sr-RS"/>
+        </w:rPr>
+      </w:pPr>
+      <w:r>
+        <w:rPr/>
+        <w:t xml:space="preserve">Да би могли користити OptaPlanner као алат за оптимизацију, морамо измоделовати наш проблем према одређеним правилима. Наиме, сваки проблем који ОptaPlanner треба да реши треба да се састоји из неколико класа које су анотиране на одговарајући начин. </w:t>
+      </w:r>
+    </w:p>
+    <w:p>
+      <w:pPr>
+        <w:pStyle w:val="Obiantekst"/>
+        <w:rPr>
+          <w:lang w:val="sr-RS"/>
+        </w:rPr>
+      </w:pPr>
+      <w:r>
+        <w:rPr/>
+        <w:t xml:space="preserve">Будући да је класа ScheduleSlot та која се оптимизује, </w:t>
+      </w:r>
+      <w:r>
+        <w:rPr/>
+        <w:t>она</w:t>
+      </w:r>
+      <w:r>
+        <w:rPr/>
+        <w:t xml:space="preserve"> </w:t>
+      </w:r>
+      <w:r>
+        <w:rPr/>
+        <w:t>се  анотира</w:t>
+      </w:r>
+      <w:r>
+        <w:rPr/>
+        <w:t xml:space="preserve"> анотацијом @PlanningEntity. Класа анотирана са @PlanningEntity</w:t>
+      </w:r>
+      <w:r>
+        <w:rPr/>
+        <w:t xml:space="preserve"> анотацијом</w:t>
+      </w:r>
+      <w:r>
+        <w:rPr/>
+        <w:t xml:space="preserve"> у себи мора да садржи још неколико одговарајуће анотираних поља. </w:t>
+      </w:r>
+      <w:r>
+        <mc:AlternateContent>
+          <mc:Choice Requires="wps">
+            <w:drawing>
+              <wp:anchor behindDoc="0" distT="72390" distB="72390" distL="72390" distR="72390" simplePos="0" locked="0" layoutInCell="0" allowOverlap="1" relativeHeight="169">
+                <wp:simplePos x="0" y="0"/>
+                <wp:positionH relativeFrom="column">
+                  <wp:posOffset>1270</wp:posOffset>
+                </wp:positionH>
+                <wp:positionV relativeFrom="paragraph">
+                  <wp:posOffset>22860</wp:posOffset>
+                </wp:positionV>
+                <wp:extent cx="4276090" cy="3009900"/>
+                <wp:effectExtent l="0" t="0" r="0" b="0"/>
+                <wp:wrapSquare wrapText="bothSides"/>
+                <wp:docPr id="72" name="Frame55"/>
+                <a:graphic xmlns:a="http://schemas.openxmlformats.org/drawingml/2006/main">
+                  <a:graphicData uri="http://schemas.microsoft.com/office/word/2010/wordprocessingShape">
+                    <wps:wsp>
+                      <wps:cNvSpPr txBox="1"/>
+                      <wps:spPr>
+                        <a:xfrm>
+                          <a:off x="0" y="0"/>
+                          <a:ext cx="4276090" cy="3009900"/>
+                        </a:xfrm>
+                        <a:prstGeom prst="rect"/>
+                        <a:solidFill>
+                          <a:srgbClr val="FFFFFF"/>
+                        </a:solidFill>
+                        <a:ln w="635">
+                          <a:solidFill>
+                            <a:srgbClr val="000000"/>
+                          </a:solidFill>
+                        </a:ln>
+                      </wps:spPr>
+                      <wps:txbx>
+                        <w:txbxContent>
+                          <w:p>
+                            <w:pPr>
+                              <w:pStyle w:val="FrameContents"/>
+                              <w:rPr/>
+                            </w:pPr>
+                            <w:r>
+                              <w:rPr/>
+                              <w:t>@PlanningEntity</w:t>
+                            </w:r>
+                          </w:p>
+                          <w:p>
+                            <w:pPr>
+                              <w:pStyle w:val="FrameContents"/>
+                              <w:rPr/>
+                            </w:pPr>
+                            <w:r>
+                              <w:rPr/>
+                              <w:t>public class ScheduleSlot {</w:t>
+                            </w:r>
+                          </w:p>
+                          <w:p>
+                            <w:pPr>
+                              <w:pStyle w:val="FrameContents"/>
+                              <w:rPr/>
+                            </w:pPr>
+                            <w:r>
+                              <w:rPr/>
+                              <w:t xml:space="preserve">    </w:t>
+                            </w:r>
+                            <w:r>
+                              <w:rPr/>
+                              <w:t>@PlanningId</w:t>
+                            </w:r>
+                          </w:p>
+                          <w:p>
+                            <w:pPr>
+                              <w:pStyle w:val="FrameContents"/>
+                              <w:rPr/>
+                            </w:pPr>
+                            <w:r>
+                              <w:rPr/>
+                              <w:t xml:space="preserve">    </w:t>
+                            </w:r>
+                            <w:r>
+                              <w:rPr/>
+                              <w:t>long planningId;</w:t>
+                            </w:r>
+                          </w:p>
+                          <w:p>
+                            <w:pPr>
+                              <w:pStyle w:val="FrameContents"/>
+                              <w:rPr/>
+                            </w:pPr>
+                            <w:r>
+                              <w:rPr/>
+                              <w:t xml:space="preserve">    </w:t>
+                            </w:r>
+                            <w:r>
+                              <w:rPr/>
+                              <w:t>Contestant contestant;</w:t>
+                            </w:r>
+                          </w:p>
+                          <w:p>
+                            <w:pPr>
+                              <w:pStyle w:val="FrameContents"/>
+                              <w:rPr/>
+                            </w:pPr>
+                            <w:r>
+                              <w:rPr/>
+                            </w:r>
+                          </w:p>
+                          <w:p>
+                            <w:pPr>
+                              <w:pStyle w:val="FrameContents"/>
+                              <w:rPr/>
+                            </w:pPr>
+                            <w:r>
+                              <w:rPr/>
+                              <w:t xml:space="preserve">    </w:t>
+                            </w:r>
+                            <w:r>
+                              <w:rPr/>
+                              <w:t>//Helping fields</w:t>
+                            </w:r>
+                          </w:p>
+                          <w:p>
+                            <w:pPr>
+                              <w:pStyle w:val="FrameContents"/>
+                              <w:rPr/>
+                            </w:pPr>
+                            <w:r>
+                              <w:rPr/>
+                              <w:t xml:space="preserve">    </w:t>
+                            </w:r>
+                            <w:r>
+                              <w:rPr/>
+                              <w:t>int contestantsPerApparatus;</w:t>
+                            </w:r>
+                          </w:p>
+                          <w:p>
+                            <w:pPr>
+                              <w:pStyle w:val="FrameContents"/>
+                              <w:rPr/>
+                            </w:pPr>
+                            <w:r>
+                              <w:rPr/>
+                              <w:t xml:space="preserve">    </w:t>
+                            </w:r>
+                            <w:r>
+                              <w:rPr/>
+                              <w:t>List&lt;ApparatusType&gt; apparatusOrder;</w:t>
+                            </w:r>
+                          </w:p>
+                          <w:p>
+                            <w:pPr>
+                              <w:pStyle w:val="FrameContents"/>
+                              <w:rPr/>
+                            </w:pPr>
+                            <w:r>
+                              <w:rPr/>
+                            </w:r>
+                          </w:p>
+                          <w:p>
+                            <w:pPr>
+                              <w:pStyle w:val="FrameContents"/>
+                              <w:rPr/>
+                            </w:pPr>
+                            <w:r>
+                              <w:rPr/>
+                              <w:t xml:space="preserve">    </w:t>
+                            </w:r>
+                            <w:r>
+                              <w:rPr/>
+                              <w:t>//Using Integer instead of int, because it is nullable</w:t>
+                            </w:r>
+                          </w:p>
+                          <w:p>
+                            <w:pPr>
+                              <w:pStyle w:val="FrameContents"/>
+                              <w:rPr/>
+                            </w:pPr>
+                            <w:r>
+                              <w:rPr/>
+                              <w:t xml:space="preserve">    </w:t>
+                            </w:r>
+                            <w:r>
+                              <w:rPr/>
+                              <w:t>@PlanningVariable(nullable = false)</w:t>
+                            </w:r>
+                          </w:p>
+                          <w:p>
+                            <w:pPr>
+                              <w:pStyle w:val="FrameContents"/>
+                              <w:rPr/>
+                            </w:pPr>
+                            <w:r>
+                              <w:rPr/>
+                              <w:t xml:space="preserve">    </w:t>
+                            </w:r>
+                            <w:r>
+                              <w:rPr/>
+                              <w:t>Integer session;</w:t>
+                            </w:r>
+                          </w:p>
+                          <w:p>
+                            <w:pPr>
+                              <w:pStyle w:val="FrameContents"/>
+                              <w:rPr/>
+                            </w:pPr>
+                            <w:r>
+                              <w:rPr/>
+                            </w:r>
+                          </w:p>
+                          <w:p>
+                            <w:pPr>
+                              <w:pStyle w:val="FrameContents"/>
+                              <w:rPr/>
+                            </w:pPr>
+                            <w:r>
+                              <w:rPr/>
+                              <w:t xml:space="preserve">    </w:t>
+                            </w:r>
+                            <w:r>
+                              <w:rPr/>
+                              <w:t>@PlanningVariable(nullable = false)</w:t>
+                            </w:r>
+                          </w:p>
+                          <w:p>
+                            <w:pPr>
+                              <w:pStyle w:val="FrameContents"/>
+                              <w:rPr/>
+                            </w:pPr>
+                            <w:r>
+                              <w:rPr/>
+                              <w:t xml:space="preserve">    </w:t>
+                            </w:r>
+                            <w:r>
+                              <w:rPr/>
+                              <w:t>ApparatusType startingApparatus;</w:t>
+                            </w:r>
+                          </w:p>
+                          <w:p>
+                            <w:pPr>
+                              <w:pStyle w:val="FrameContents"/>
+                              <w:rPr/>
+                            </w:pPr>
+                            <w:r>
+                              <w:rPr/>
+                              <w:t>}</w:t>
+                            </w:r>
+                          </w:p>
+                          <w:p>
+                            <w:pPr>
+                              <w:pStyle w:val="Labelaslike"/>
+                              <w:spacing w:before="60" w:after="60"/>
+                              <w:ind w:hanging="0"/>
+                              <w:jc w:val="center"/>
+                              <w:rPr/>
+                            </w:pPr>
+                            <w:r>
+                              <w:rPr/>
+                              <w:t>Листинг 5.1.</w:t>
+                            </w:r>
+                            <w:r>
+                              <w:rPr/>
+                              <w:t>2</w:t>
+                            </w:r>
+                            <w:r>
+                              <w:rPr/>
+                              <w:t>.1. Класа ScheduleSlot</w:t>
+                            </w:r>
+                          </w:p>
+                        </w:txbxContent>
+                      </wps:txbx>
+                      <wps:bodyPr anchor="t" lIns="53975" tIns="53975" rIns="53975" bIns="53975">
+                        <a:noAutofit/>
+                      </wps:bodyPr>
+                    </wps:wsp>
+                  </a:graphicData>
+                </a:graphic>
+              </wp:anchor>
+            </w:drawing>
+          </mc:Choice>
+          <mc:Fallback>
+            <w:pict>
+              <v:rect strokecolor="#000000" strokeweight="0pt" style="position:absolute;rotation:-0;width:336.7pt;height:237pt;mso-wrap-distance-left:5.7pt;mso-wrap-distance-right:5.7pt;mso-wrap-distance-top:5.7pt;mso-wrap-distance-bottom:5.7pt;margin-top:1.8pt;mso-position-vertical-relative:text;margin-left:0.1pt;mso-position-horizontal-relative:text">
+                <v:textbox inset="0.0590277777777778in,0.0590277777777778in,0.0590277777777778in,0.0590277777777778in">
+                  <w:txbxContent>
+                    <w:p>
+                      <w:pPr>
+                        <w:pStyle w:val="FrameContents"/>
+                        <w:rPr/>
+                      </w:pPr>
+                      <w:r>
+                        <w:rPr/>
+                        <w:t>@PlanningEntity</w:t>
+                      </w:r>
+                    </w:p>
+                    <w:p>
+                      <w:pPr>
+                        <w:pStyle w:val="FrameContents"/>
+                        <w:rPr/>
+                      </w:pPr>
+                      <w:r>
+                        <w:rPr/>
+                        <w:t>public class ScheduleSlot {</w:t>
+                      </w:r>
+                    </w:p>
+                    <w:p>
+                      <w:pPr>
+                        <w:pStyle w:val="FrameContents"/>
+                        <w:rPr/>
+                      </w:pPr>
+                      <w:r>
+                        <w:rPr/>
+                        <w:t xml:space="preserve">    </w:t>
+                      </w:r>
+                      <w:r>
+                        <w:rPr/>
+                        <w:t>@PlanningId</w:t>
+                      </w:r>
+                    </w:p>
+                    <w:p>
+                      <w:pPr>
+                        <w:pStyle w:val="FrameContents"/>
+                        <w:rPr/>
+                      </w:pPr>
+                      <w:r>
+                        <w:rPr/>
+                        <w:t xml:space="preserve">    </w:t>
+                      </w:r>
+                      <w:r>
+                        <w:rPr/>
+                        <w:t>long planningId;</w:t>
+                      </w:r>
+                    </w:p>
+                    <w:p>
+                      <w:pPr>
+                        <w:pStyle w:val="FrameContents"/>
+                        <w:rPr/>
+                      </w:pPr>
+                      <w:r>
+                        <w:rPr/>
+                        <w:t xml:space="preserve">    </w:t>
+                      </w:r>
+                      <w:r>
+                        <w:rPr/>
+                        <w:t>Contestant contestant;</w:t>
+                      </w:r>
+                    </w:p>
+                    <w:p>
+                      <w:pPr>
+                        <w:pStyle w:val="FrameContents"/>
+                        <w:rPr/>
+                      </w:pPr>
+                      <w:r>
+                        <w:rPr/>
+                      </w:r>
+                    </w:p>
+                    <w:p>
+                      <w:pPr>
+                        <w:pStyle w:val="FrameContents"/>
+                        <w:rPr/>
+                      </w:pPr>
+                      <w:r>
+                        <w:rPr/>
+                        <w:t xml:space="preserve">    </w:t>
+                      </w:r>
+                      <w:r>
+                        <w:rPr/>
+                        <w:t>//Helping fields</w:t>
+                      </w:r>
+                    </w:p>
+                    <w:p>
+                      <w:pPr>
+                        <w:pStyle w:val="FrameContents"/>
+                        <w:rPr/>
+                      </w:pPr>
+                      <w:r>
+                        <w:rPr/>
+                        <w:t xml:space="preserve">    </w:t>
+                      </w:r>
+                      <w:r>
+                        <w:rPr/>
+                        <w:t>int contestantsPerApparatus;</w:t>
+                      </w:r>
+                    </w:p>
+                    <w:p>
+                      <w:pPr>
+                        <w:pStyle w:val="FrameContents"/>
+                        <w:rPr/>
+                      </w:pPr>
+                      <w:r>
+                        <w:rPr/>
+                        <w:t xml:space="preserve">    </w:t>
+                      </w:r>
+                      <w:r>
+                        <w:rPr/>
+                        <w:t>List&lt;ApparatusType&gt; apparatusOrder;</w:t>
+                      </w:r>
+                    </w:p>
+                    <w:p>
+                      <w:pPr>
+                        <w:pStyle w:val="FrameContents"/>
+                        <w:rPr/>
+                      </w:pPr>
+                      <w:r>
+                        <w:rPr/>
+                      </w:r>
+                    </w:p>
+                    <w:p>
+                      <w:pPr>
+                        <w:pStyle w:val="FrameContents"/>
+                        <w:rPr/>
+                      </w:pPr>
+                      <w:r>
+                        <w:rPr/>
+                        <w:t xml:space="preserve">    </w:t>
+                      </w:r>
+                      <w:r>
+                        <w:rPr/>
+                        <w:t>//Using Integer instead of int, because it is nullable</w:t>
+                      </w:r>
+                    </w:p>
+                    <w:p>
+                      <w:pPr>
+                        <w:pStyle w:val="FrameContents"/>
+                        <w:rPr/>
+                      </w:pPr>
+                      <w:r>
+                        <w:rPr/>
+                        <w:t xml:space="preserve">    </w:t>
+                      </w:r>
+                      <w:r>
+                        <w:rPr/>
+                        <w:t>@PlanningVariable(nullable = false)</w:t>
+                      </w:r>
+                    </w:p>
+                    <w:p>
+                      <w:pPr>
+                        <w:pStyle w:val="FrameContents"/>
+                        <w:rPr/>
+                      </w:pPr>
+                      <w:r>
+                        <w:rPr/>
+                        <w:t xml:space="preserve">    </w:t>
+                      </w:r>
+                      <w:r>
+                        <w:rPr/>
+                        <w:t>Integer session;</w:t>
+                      </w:r>
+                    </w:p>
+                    <w:p>
+                      <w:pPr>
+                        <w:pStyle w:val="FrameContents"/>
+                        <w:rPr/>
+                      </w:pPr>
+                      <w:r>
+                        <w:rPr/>
+                      </w:r>
+                    </w:p>
+                    <w:p>
+                      <w:pPr>
+                        <w:pStyle w:val="FrameContents"/>
+                        <w:rPr/>
+                      </w:pPr>
+                      <w:r>
+                        <w:rPr/>
+                        <w:t xml:space="preserve">    </w:t>
+                      </w:r>
+                      <w:r>
+                        <w:rPr/>
+                        <w:t>@PlanningVariable(nullable = false)</w:t>
+                      </w:r>
+                    </w:p>
+                    <w:p>
+                      <w:pPr>
+                        <w:pStyle w:val="FrameContents"/>
+                        <w:rPr/>
+                      </w:pPr>
+                      <w:r>
+                        <w:rPr/>
+                        <w:t xml:space="preserve">    </w:t>
+                      </w:r>
+                      <w:r>
+                        <w:rPr/>
+                        <w:t>ApparatusType startingApparatus;</w:t>
+                      </w:r>
+                    </w:p>
+                    <w:p>
+                      <w:pPr>
+                        <w:pStyle w:val="FrameContents"/>
+                        <w:rPr/>
+                      </w:pPr>
+                      <w:r>
+                        <w:rPr/>
+                        <w:t>}</w:t>
+                      </w:r>
+                    </w:p>
+                    <w:p>
+                      <w:pPr>
+                        <w:pStyle w:val="Labelaslike"/>
+                        <w:spacing w:before="60" w:after="60"/>
+                        <w:ind w:hanging="0"/>
+                        <w:jc w:val="center"/>
+                        <w:rPr/>
+                      </w:pPr>
+                      <w:r>
+                        <w:rPr/>
+                        <w:t>Листинг 5.1.</w:t>
+                      </w:r>
+                      <w:r>
+                        <w:rPr/>
+                        <w:t>2</w:t>
+                      </w:r>
+                      <w:r>
+                        <w:rPr/>
+                        <w:t>.1. Класа ScheduleSlot</w:t>
+                      </w:r>
+                    </w:p>
+                  </w:txbxContent>
+                </v:textbox>
+                <w10:wrap type="square"/>
+              </v:rect>
+            </w:pict>
+          </mc:Fallback>
+        </mc:AlternateContent>
+      </w:r>
+    </w:p>
+    <w:p>
+      <w:pPr>
+        <w:pStyle w:val="Obiantekst"/>
+        <w:rPr>
+          <w:lang w:val="sr-RS"/>
+        </w:rPr>
+      </w:pPr>
+      <w:r>
+        <w:rPr/>
+        <w:t>@PlanningId служи решавачу да јединствено идентификује сваки временски интервал и он се додељује на почетку оптимизације.</w:t>
+      </w:r>
+    </w:p>
+    <w:p>
+      <w:pPr>
+        <w:pStyle w:val="Obiantekst"/>
+        <w:rPr>
+          <w:lang w:val="sr-RS"/>
+        </w:rPr>
+      </w:pPr>
+      <w:r>
+        <w:rPr/>
+        <w:t>@</w:t>
+      </w:r>
+      <w:r>
+        <w:rPr/>
+        <w:t>PlanningVariable анотација стоји изнад поља које је потребно оптимизовати. На почетку оптимизације, решавач им додељује null вредности, а током процеса оптимизације им додељује разне вредности из прослеђеног скупа могућих вредности, све док не дође до оптималног решења. У случају овог проблема поља која се оптимизују су почетна справа и сесија.</w:t>
+      </w:r>
+    </w:p>
+    <w:p>
+      <w:pPr>
+        <w:pStyle w:val="Obiantekst"/>
+        <w:rPr>
+          <w:lang w:val="sr-RS"/>
+        </w:rPr>
+      </w:pPr>
+      <w:r>
+        <w:rPr/>
+        <w:t>Поред наведених поља</w:t>
+      </w:r>
+      <w:r>
+        <w:rPr/>
+        <w:t>,</w:t>
+      </w:r>
+      <w:r>
+        <w:rPr/>
+        <w:t xml:space="preserve"> класа временски интервал мора да имплементира методе hashCode и equals које ради прегледности нису приказане,</w:t>
+      </w:r>
+      <w:r>
+        <w:rPr/>
+        <w:t xml:space="preserve"> а</w:t>
+      </w:r>
+      <w:r>
+        <w:rPr/>
+        <w:t xml:space="preserve"> потребне су за функционисање решавача.</w:t>
+      </w:r>
+    </w:p>
+    <w:p>
+      <w:pPr>
+        <w:pStyle w:val="Obiantekst"/>
+        <w:rPr>
+          <w:lang w:val="sr-RS"/>
+        </w:rPr>
+      </w:pPr>
+      <w:r>
+        <w:rPr/>
+      </w:r>
+      <w:r>
+        <mc:AlternateContent>
+          <mc:Choice Requires="wps">
+            <w:drawing>
+              <wp:anchor behindDoc="0" distT="72390" distB="72390" distL="72390" distR="72390" simplePos="0" locked="0" layoutInCell="0" allowOverlap="1" relativeHeight="170">
+                <wp:simplePos x="0" y="0"/>
+                <wp:positionH relativeFrom="column">
+                  <wp:posOffset>-410845</wp:posOffset>
+                </wp:positionH>
+                <wp:positionV relativeFrom="paragraph">
+                  <wp:posOffset>73025</wp:posOffset>
+                </wp:positionV>
+                <wp:extent cx="4822825" cy="6504940"/>
+                <wp:effectExtent l="0" t="0" r="0" b="0"/>
+                <wp:wrapSquare wrapText="bothSides"/>
+                <wp:docPr id="73" name="Frame56"/>
+                <a:graphic xmlns:a="http://schemas.openxmlformats.org/drawingml/2006/main">
+                  <a:graphicData uri="http://schemas.microsoft.com/office/word/2010/wordprocessingShape">
+                    <wps:wsp>
+                      <wps:cNvSpPr txBox="1"/>
+                      <wps:spPr>
+                        <a:xfrm>
+                          <a:off x="0" y="0"/>
+                          <a:ext cx="4822825" cy="6504940"/>
+                        </a:xfrm>
+                        <a:prstGeom prst="rect"/>
+                        <a:solidFill>
+                          <a:srgbClr val="FFFFFF"/>
+                        </a:solidFill>
+                        <a:ln w="635">
+                          <a:solidFill>
+                            <a:srgbClr val="000000"/>
+                          </a:solidFill>
+                        </a:ln>
+                      </wps:spPr>
+                      <wps:txbx>
+                        <w:txbxContent>
+                          <w:p>
+                            <w:pPr>
+                              <w:pStyle w:val="FrameContents"/>
+                              <w:rPr>
+                                <w:rFonts w:ascii="Times New Roman" w:hAnsi="Times New Roman" w:eastAsia="Times New Roman" w:cs="Times New Roman"/>
+                                <w:color w:val="auto"/>
+                                <w:kern w:val="0"/>
+                                <w:lang w:eastAsia="en-US" w:bidi="ar-SA"/>
+                              </w:rPr>
+                            </w:pPr>
+                            <w:r>
+                              <w:rPr>
+                                <w:rFonts w:eastAsia="Times New Roman" w:cs="Times New Roman"/>
+                                <w:b w:val="false"/>
+                                <w:i w:val="false"/>
+                                <w:color w:val="auto"/>
+                                <w:kern w:val="0"/>
+                                <w:sz w:val="23"/>
+                                <w:lang w:eastAsia="en-US" w:bidi="ar-SA"/>
+                              </w:rPr>
+                              <w:t>@PlanningSolution</w:t>
+                              <w:br/>
+                              <w:t>@Data</w:t>
+                              <w:br/>
+                              <w:t>@NoArgsConstructor</w:t>
+                              <w:br/>
+                              <w:t>@AllArgsConstructor</w:t>
+                              <w:br/>
+                              <w:t>@Document</w:t>
+                              <w:br/>
+                              <w:t>public class Schedule {</w:t>
+                              <w:br/>
+                              <w:t xml:space="preserve">    @Id</w:t>
+                              <w:br/>
+                              <w:t xml:space="preserve">    UUID id;</w:t>
+                              <w:br/>
+                              <w:t xml:space="preserve">    //Things that change inside schedule: slot (session, apparatus)</w:t>
+                              <w:br/>
+                              <w:t xml:space="preserve">    // States that contestant is readonly.</w:t>
+                              <w:br/>
+                              <w:t xml:space="preserve">    // ProblemFactCollectionProperties are available to constraint streams</w:t>
+                              <w:br/>
+                              <w:t xml:space="preserve">    @ValueRangeProvider</w:t>
+                              <w:br/>
+                              <w:t xml:space="preserve">    @ProblemFactCollectionProperty</w:t>
+                              <w:br/>
+                              <w:t xml:space="preserve">    @Transient</w:t>
+                              <w:br/>
+                              <w:t xml:space="preserve">    private List&lt;Integer&gt; sessions;</w:t>
+                              <w:br/>
+                              <w:br/>
+                              <w:t xml:space="preserve">    @ValueRangeProvider</w:t>
+                              <w:br/>
+                              <w:t xml:space="preserve">    @ProblemFactCollectionProperty</w:t>
+                              <w:br/>
+                              <w:t xml:space="preserve">    @Transient</w:t>
+                              <w:br/>
+                              <w:t xml:space="preserve">    private List&lt;ApparatusType&gt; startingApparatuses;</w:t>
+                              <w:br/>
+                              <w:br/>
+                              <w:t xml:space="preserve">    @PlanningEntityCollectionProperty</w:t>
+                              <w:br/>
+                              <w:t xml:space="preserve">    private List&lt;ScheduleSlot&gt; slots;</w:t>
+                              <w:br/>
+                              <w:br/>
+                              <w:t xml:space="preserve">    @PlanningScore(bendableHardLevelsSize = 2, bendableSoftLevelsSize = 3)</w:t>
+                              <w:br/>
+                              <w:t xml:space="preserve">    @Transient</w:t>
+                              <w:br/>
+                              <w:t xml:space="preserve">    // Solution is feasible if all hard score levels are at least 0</w:t>
+                              <w:br/>
+                              <w:t xml:space="preserve">    private BendableScore score;</w:t>
+                              <w:br/>
+                              <w:br/>
+                              <w:t xml:space="preserve">    //For persisting order when reading from database</w:t>
+                              <w:br/>
+                              <w:t xml:space="preserve">    private List&lt;Long&gt; startingTimes;</w:t>
+                              <w:br/>
+                              <w:t xml:space="preserve">    private List&lt;ApparatusType&gt; apparatusOrder;</w:t>
+                              <w:br/>
+                              <w:t xml:space="preserve">    @Indexed</w:t>
+                              <w:br/>
+                              <w:t xml:space="preserve">    private UUID competitionId;</w:t>
+                              <w:br/>
+                              <w:br/>
+                              <w:t xml:space="preserve">    </w:t>
+                              <w:br/>
+                              <w:t>}</w:t>
+                            </w:r>
+                          </w:p>
+                          <w:p>
+                            <w:pPr>
+                              <w:pStyle w:val="Labelaslike"/>
+                              <w:spacing w:before="60" w:after="60"/>
+                              <w:ind w:hanging="0"/>
+                              <w:jc w:val="center"/>
+                              <w:rPr/>
+                            </w:pPr>
+                            <w:r>
+                              <w:rPr/>
+                              <w:t xml:space="preserve">Text </w:t>
+                            </w:r>
+                            <w:r>
+                              <w:rPr/>
+                              <w:fldChar w:fldCharType="begin"/>
+                            </w:r>
+                            <w:r>
+                              <w:rPr/>
+                              <w:instrText xml:space="preserve"> SEQ Text \* ARABIC </w:instrText>
+                            </w:r>
+                            <w:r>
+                              <w:rPr/>
+                              <w:fldChar w:fldCharType="separate"/>
+                            </w:r>
+                            <w:r>
+                              <w:rPr/>
+                              <w:t>1</w:t>
+                            </w:r>
+                            <w:r>
+                              <w:rPr/>
+                              <w:fldChar w:fldCharType="end"/>
+                            </w:r>
+                            <w:r>
+                              <w:rPr/>
+                              <w:t>: Листинг 5.1.</w:t>
+                            </w:r>
+                            <w:r>
+                              <w:rPr/>
+                              <w:t>2</w:t>
+                            </w:r>
+                            <w:r>
+                              <w:rPr/>
+                              <w:t>.</w:t>
+                            </w:r>
+                            <w:r>
+                              <w:rPr/>
+                              <w:t>2</w:t>
+                            </w:r>
+                            <w:r>
+                              <w:rPr/>
+                              <w:t>. Класа Schedule</w:t>
+                            </w:r>
+                          </w:p>
+                        </w:txbxContent>
+                      </wps:txbx>
+                      <wps:bodyPr anchor="t" lIns="53975" tIns="53975" rIns="53975" bIns="53975">
+                        <a:noAutofit/>
+                      </wps:bodyPr>
+                    </wps:wsp>
+                  </a:graphicData>
+                </a:graphic>
+              </wp:anchor>
+            </w:drawing>
+          </mc:Choice>
+          <mc:Fallback>
+            <w:pict>
+              <v:rect strokecolor="#000000" strokeweight="0pt" style="position:absolute;rotation:-0;width:379.75pt;height:512.2pt;mso-wrap-distance-left:5.7pt;mso-wrap-distance-right:5.7pt;mso-wrap-distance-top:5.7pt;mso-wrap-distance-bottom:5.7pt;margin-top:5.75pt;mso-position-vertical-relative:text;margin-left:-32.35pt;mso-position-horizontal-relative:text">
+                <v:textbox inset="0.0590277777777778in,0.0590277777777778in,0.0590277777777778in,0.0590277777777778in">
+                  <w:txbxContent>
+                    <w:p>
+                      <w:pPr>
+                        <w:pStyle w:val="FrameContents"/>
+                        <w:rPr>
+                          <w:rFonts w:ascii="Times New Roman" w:hAnsi="Times New Roman" w:eastAsia="Times New Roman" w:cs="Times New Roman"/>
+                          <w:color w:val="auto"/>
+                          <w:kern w:val="0"/>
+                          <w:lang w:eastAsia="en-US" w:bidi="ar-SA"/>
+                        </w:rPr>
+                      </w:pPr>
+                      <w:r>
+                        <w:rPr>
+                          <w:rFonts w:eastAsia="Times New Roman" w:cs="Times New Roman"/>
+                          <w:b w:val="false"/>
+                          <w:i w:val="false"/>
+                          <w:color w:val="auto"/>
+                          <w:kern w:val="0"/>
+                          <w:sz w:val="23"/>
+                          <w:lang w:eastAsia="en-US" w:bidi="ar-SA"/>
+                        </w:rPr>
+                        <w:t>@PlanningSolution</w:t>
+                        <w:br/>
+                        <w:t>@Data</w:t>
+                        <w:br/>
+                        <w:t>@NoArgsConstructor</w:t>
+                        <w:br/>
+                        <w:t>@AllArgsConstructor</w:t>
+                        <w:br/>
+                        <w:t>@Document</w:t>
+                        <w:br/>
+                        <w:t>public class Schedule {</w:t>
+                        <w:br/>
+                        <w:t xml:space="preserve">    @Id</w:t>
+                        <w:br/>
+                        <w:t xml:space="preserve">    UUID id;</w:t>
+                        <w:br/>
+                        <w:t xml:space="preserve">    //Things that change inside schedule: slot (session, apparatus)</w:t>
+                        <w:br/>
+                        <w:t xml:space="preserve">    // States that contestant is readonly.</w:t>
+                        <w:br/>
+                        <w:t xml:space="preserve">    // ProblemFactCollectionProperties are available to constraint streams</w:t>
+                        <w:br/>
+                        <w:t xml:space="preserve">    @ValueRangeProvider</w:t>
+                        <w:br/>
+                        <w:t xml:space="preserve">    @ProblemFactCollectionProperty</w:t>
+                        <w:br/>
+                        <w:t xml:space="preserve">    @Transient</w:t>
+                        <w:br/>
+                        <w:t xml:space="preserve">    private List&lt;Integer&gt; sessions;</w:t>
+                        <w:br/>
+                        <w:br/>
+                        <w:t xml:space="preserve">    @ValueRangeProvider</w:t>
+                        <w:br/>
+                        <w:t xml:space="preserve">    @ProblemFactCollectionProperty</w:t>
+                        <w:br/>
+                        <w:t xml:space="preserve">    @Transient</w:t>
+                        <w:br/>
+                        <w:t xml:space="preserve">    private List&lt;ApparatusType&gt; startingApparatuses;</w:t>
+                        <w:br/>
+                        <w:br/>
+                        <w:t xml:space="preserve">    @PlanningEntityCollectionProperty</w:t>
+                        <w:br/>
+                        <w:t xml:space="preserve">    private List&lt;ScheduleSlot&gt; slots;</w:t>
+                        <w:br/>
+                        <w:br/>
+                        <w:t xml:space="preserve">    @PlanningScore(bendableHardLevelsSize = 2, bendableSoftLevelsSize = 3)</w:t>
+                        <w:br/>
+                        <w:t xml:space="preserve">    @Transient</w:t>
+                        <w:br/>
+                        <w:t xml:space="preserve">    // Solution is feasible if all hard score levels are at least 0</w:t>
+                        <w:br/>
+                        <w:t xml:space="preserve">    private BendableScore score;</w:t>
+                        <w:br/>
+                        <w:br/>
+                        <w:t xml:space="preserve">    //For persisting order when reading from database</w:t>
+                        <w:br/>
+                        <w:t xml:space="preserve">    private List&lt;Long&gt; startingTimes;</w:t>
+                        <w:br/>
+                        <w:t xml:space="preserve">    private List&lt;ApparatusType&gt; apparatusOrder;</w:t>
+                        <w:br/>
+                        <w:t xml:space="preserve">    @Indexed</w:t>
+                        <w:br/>
+                        <w:t xml:space="preserve">    private UUID competitionId;</w:t>
+                        <w:br/>
+                        <w:br/>
+                        <w:t xml:space="preserve">    </w:t>
+                        <w:br/>
+                        <w:t>}</w:t>
+                      </w:r>
+                    </w:p>
+                    <w:p>
+                      <w:pPr>
+                        <w:pStyle w:val="Labelaslike"/>
+                        <w:spacing w:before="60" w:after="60"/>
+                        <w:ind w:hanging="0"/>
+                        <w:jc w:val="center"/>
+                        <w:rPr/>
+                      </w:pPr>
+                      <w:r>
+                        <w:rPr/>
+                        <w:t xml:space="preserve">Text </w:t>
+                      </w:r>
+                      <w:r>
+                        <w:rPr/>
+                        <w:fldChar w:fldCharType="begin"/>
+                      </w:r>
+                      <w:r>
+                        <w:rPr/>
+                        <w:instrText xml:space="preserve"> SEQ Text \* ARABIC </w:instrText>
+                      </w:r>
+                      <w:r>
+                        <w:rPr/>
+                        <w:fldChar w:fldCharType="separate"/>
+                      </w:r>
+                      <w:r>
+                        <w:rPr/>
+                        <w:t>1</w:t>
+                      </w:r>
+                      <w:r>
+                        <w:rPr/>
+                        <w:fldChar w:fldCharType="end"/>
+                      </w:r>
+                      <w:r>
+                        <w:rPr/>
+                        <w:t>: Листинг 5.1.</w:t>
+                      </w:r>
+                      <w:r>
+                        <w:rPr/>
+                        <w:t>2</w:t>
+                      </w:r>
+                      <w:r>
+                        <w:rPr/>
+                        <w:t>.</w:t>
+                      </w:r>
+                      <w:r>
+                        <w:rPr/>
+                        <w:t>2</w:t>
+                      </w:r>
+                      <w:r>
+                        <w:rPr/>
+                        <w:t>. Класа Schedule</w:t>
+                      </w:r>
+                    </w:p>
+                  </w:txbxContent>
+                </v:textbox>
+                <w10:wrap type="square"/>
+              </v:rect>
+            </w:pict>
+          </mc:Fallback>
+        </mc:AlternateContent>
+      </w:r>
+    </w:p>
+    <w:p>
+      <w:pPr>
+        <w:pStyle w:val="Obiantekst"/>
+        <w:rPr>
+          <w:lang w:val="sr-RS"/>
+        </w:rPr>
+      </w:pPr>
+      <w:r>
+        <w:rPr/>
+        <w:t>Класа Schedule анотирана је анотацијом @PlanningSolution и представља решење оптимизационог проблема.</w:t>
+      </w:r>
+    </w:p>
+    <w:p>
+      <w:pPr>
+        <w:pStyle w:val="Obiantekst"/>
+        <w:rPr>
+          <w:lang w:val="sr-RS"/>
+        </w:rPr>
+      </w:pPr>
+      <w:r>
+        <w:rPr/>
+        <w:t xml:space="preserve">Помоћу анотација @ValueRangeProvider и @ProblemFactCollectionProperty назначавамо да ће поља sessions и </w:t>
+      </w:r>
+      <w:r>
+        <w:rPr>
+          <w:rFonts w:eastAsia="Times New Roman" w:cs="Times New Roman"/>
+          <w:b w:val="false"/>
+          <w:i w:val="false"/>
+          <w:color w:val="auto"/>
+          <w:kern w:val="0"/>
+          <w:sz w:val="23"/>
+          <w:lang w:eastAsia="en-US" w:bidi="ar-SA"/>
+        </w:rPr>
+        <w:t>startingApparatuses</w:t>
+      </w:r>
+      <w:r>
+        <w:rPr/>
+        <w:t xml:space="preserve">  обезбедити податке са којима решавач може да ради. У овом случају обезбедиће све могуће вредности сесија и почетних справа. Информација о почетним справама добија се из прослеђених параметара од стране организатора и такође на основу тих параметара израчунава се максималан број сесија које могу да се реализују у задатаом временском интервалу.</w:t>
+      </w:r>
+    </w:p>
+    <w:p>
+      <w:pPr>
+        <w:pStyle w:val="Obiantekst"/>
+        <w:rPr>
+          <w:lang w:val="sr-RS"/>
+        </w:rPr>
+      </w:pPr>
+      <w:r>
+        <w:rPr/>
+      </w:r>
+      <w:r>
+        <mc:AlternateContent>
+          <mc:Choice Requires="wps">
+            <w:drawing>
+              <wp:anchor behindDoc="0" distT="72390" distB="72390" distL="72390" distR="72390" simplePos="0" locked="0" layoutInCell="0" allowOverlap="1" relativeHeight="171">
+                <wp:simplePos x="0" y="0"/>
+                <wp:positionH relativeFrom="column">
+                  <wp:posOffset>-320040</wp:posOffset>
+                </wp:positionH>
+                <wp:positionV relativeFrom="paragraph">
+                  <wp:posOffset>146050</wp:posOffset>
+                </wp:positionV>
+                <wp:extent cx="4819015" cy="5580380"/>
+                <wp:effectExtent l="0" t="0" r="0" b="0"/>
+                <wp:wrapSquare wrapText="bothSides"/>
+                <wp:docPr id="74" name="Frame57"/>
+                <a:graphic xmlns:a="http://schemas.openxmlformats.org/drawingml/2006/main">
+                  <a:graphicData uri="http://schemas.microsoft.com/office/word/2010/wordprocessingShape">
+                    <wps:wsp>
+                      <wps:cNvSpPr txBox="1"/>
+                      <wps:spPr>
+                        <a:xfrm>
+                          <a:off x="0" y="0"/>
+                          <a:ext cx="4819015" cy="5580380"/>
+                        </a:xfrm>
+                        <a:prstGeom prst="rect"/>
+                        <a:solidFill>
+                          <a:srgbClr val="FFFFFF"/>
+                        </a:solidFill>
+                        <a:ln w="635">
+                          <a:solidFill>
+                            <a:srgbClr val="000000"/>
+                          </a:solidFill>
+                        </a:ln>
+                      </wps:spPr>
+                      <wps:txbx>
+                        <w:txbxContent>
+                          <w:p>
+                            <w:pPr>
+                              <w:pStyle w:val="FrameContents"/>
+                              <w:rPr/>
+                            </w:pPr>
+                            <w:r>
+                              <w:rPr/>
+                              <w:t>private int calculateMaxSessionNum(SchedulingParameters params) {</w:t>
+                            </w:r>
+                          </w:p>
+                          <w:p>
+                            <w:pPr>
+                              <w:pStyle w:val="FrameContents"/>
+                              <w:rPr/>
+                            </w:pPr>
+                            <w:r>
+                              <w:rPr/>
+                              <w:t xml:space="preserve">    </w:t>
+                            </w:r>
+                            <w:r>
+                              <w:rPr/>
+                              <w:t>long totalTime = Duration.between(params.getStartTime(), params.getEndTime()).toMinutes();</w:t>
+                            </w:r>
+                          </w:p>
+                          <w:p>
+                            <w:pPr>
+                              <w:pStyle w:val="FrameContents"/>
+                              <w:rPr/>
+                            </w:pPr>
+                            <w:r>
+                              <w:rPr/>
+                            </w:r>
+                          </w:p>
+                          <w:p>
+                            <w:pPr>
+                              <w:pStyle w:val="FrameContents"/>
+                              <w:rPr/>
+                            </w:pPr>
+                            <w:r>
+                              <w:rPr/>
+                              <w:t xml:space="preserve">    </w:t>
+                            </w:r>
+                            <w:r>
+                              <w:rPr/>
+                              <w:t>long availableTime = totalTime - params.getFinalMedalCeremonyTime();</w:t>
+                            </w:r>
+                          </w:p>
+                          <w:p>
+                            <w:pPr>
+                              <w:pStyle w:val="FrameContents"/>
+                              <w:rPr/>
+                            </w:pPr>
+                            <w:r>
+                              <w:rPr/>
+                              <w:t xml:space="preserve">    </w:t>
+                            </w:r>
+                            <w:r>
+                              <w:rPr/>
+                              <w:t>int sessionTime = calculateSessionDuration(params);</w:t>
+                            </w:r>
+                          </w:p>
+                          <w:p>
+                            <w:pPr>
+                              <w:pStyle w:val="FrameContents"/>
+                              <w:rPr/>
+                            </w:pPr>
+                            <w:r>
+                              <w:rPr/>
+                            </w:r>
+                          </w:p>
+                          <w:p>
+                            <w:pPr>
+                              <w:pStyle w:val="FrameContents"/>
+                              <w:rPr/>
+                            </w:pPr>
+                            <w:r>
+                              <w:rPr/>
+                              <w:t xml:space="preserve">    </w:t>
+                            </w:r>
+                            <w:r>
+                              <w:rPr/>
+                              <w:t>return (int) Math.floor((double) availableTime / sessionTime);</w:t>
+                            </w:r>
+                          </w:p>
+                          <w:p>
+                            <w:pPr>
+                              <w:pStyle w:val="FrameContents"/>
+                              <w:rPr/>
+                            </w:pPr>
+                            <w:r>
+                              <w:rPr/>
+                              <w:t>}</w:t>
+                            </w:r>
+                          </w:p>
+                          <w:p>
+                            <w:pPr>
+                              <w:pStyle w:val="FrameContents"/>
+                              <w:rPr/>
+                            </w:pPr>
+                            <w:r>
+                              <w:rPr/>
+                            </w:r>
+                          </w:p>
+                          <w:p>
+                            <w:pPr>
+                              <w:pStyle w:val="FrameContents"/>
+                              <w:rPr/>
+                            </w:pPr>
+                            <w:r>
+                              <w:rPr/>
+                              <w:t>private int calculateSessionDuration(SchedulingParameters params){</w:t>
+                            </w:r>
+                          </w:p>
+                          <w:p>
+                            <w:pPr>
+                              <w:pStyle w:val="FrameContents"/>
+                              <w:rPr/>
+                            </w:pPr>
+                            <w:r>
+                              <w:rPr/>
+                              <w:t xml:space="preserve">    </w:t>
+                            </w:r>
+                            <w:r>
+                              <w:rPr/>
+                              <w:t>int generalWarmupTime;</w:t>
+                            </w:r>
+                          </w:p>
+                          <w:p>
+                            <w:pPr>
+                              <w:pStyle w:val="FrameContents"/>
+                              <w:rPr/>
+                            </w:pPr>
+                            <w:r>
+                              <w:rPr/>
+                              <w:t xml:space="preserve">    </w:t>
+                            </w:r>
+                            <w:r>
+                              <w:rPr/>
+                              <w:t>if(params.isWarmupRoomAvailable()){</w:t>
+                            </w:r>
+                          </w:p>
+                          <w:p>
+                            <w:pPr>
+                              <w:pStyle w:val="FrameContents"/>
+                              <w:rPr/>
+                            </w:pPr>
+                            <w:r>
+                              <w:rPr/>
+                              <w:t xml:space="preserve">        </w:t>
+                            </w:r>
+                            <w:r>
+                              <w:rPr/>
+                              <w:t>generalWarmupTime = 0;</w:t>
+                            </w:r>
+                          </w:p>
+                          <w:p>
+                            <w:pPr>
+                              <w:pStyle w:val="FrameContents"/>
+                              <w:rPr/>
+                            </w:pPr>
+                            <w:r>
+                              <w:rPr/>
+                              <w:t xml:space="preserve">    </w:t>
+                            </w:r>
+                            <w:r>
+                              <w:rPr/>
+                              <w:t>}</w:t>
+                            </w:r>
+                          </w:p>
+                          <w:p>
+                            <w:pPr>
+                              <w:pStyle w:val="FrameContents"/>
+                              <w:rPr/>
+                            </w:pPr>
+                            <w:r>
+                              <w:rPr/>
+                              <w:t xml:space="preserve">    </w:t>
+                            </w:r>
+                            <w:r>
+                              <w:rPr/>
+                              <w:t>else {</w:t>
+                            </w:r>
+                          </w:p>
+                          <w:p>
+                            <w:pPr>
+                              <w:pStyle w:val="FrameContents"/>
+                              <w:rPr/>
+                            </w:pPr>
+                            <w:r>
+                              <w:rPr/>
+                              <w:t xml:space="preserve">        </w:t>
+                            </w:r>
+                            <w:r>
+                              <w:rPr/>
+                              <w:t>generalWarmupTime = params.getGeneralWarmupTime();</w:t>
+                            </w:r>
+                          </w:p>
+                          <w:p>
+                            <w:pPr>
+                              <w:pStyle w:val="FrameContents"/>
+                              <w:rPr/>
+                            </w:pPr>
+                            <w:r>
+                              <w:rPr/>
+                              <w:t xml:space="preserve">    </w:t>
+                            </w:r>
+                            <w:r>
+                              <w:rPr/>
+                              <w:t>}</w:t>
+                            </w:r>
+                          </w:p>
+                          <w:p>
+                            <w:pPr>
+                              <w:pStyle w:val="FrameContents"/>
+                              <w:rPr/>
+                            </w:pPr>
+                            <w:r>
+                              <w:rPr/>
+                            </w:r>
+                          </w:p>
+                          <w:p>
+                            <w:pPr>
+                              <w:pStyle w:val="FrameContents"/>
+                              <w:rPr/>
+                            </w:pPr>
+                            <w:r>
+                              <w:rPr/>
+                              <w:t xml:space="preserve">    </w:t>
+                            </w:r>
+                            <w:r>
+                              <w:rPr/>
+                              <w:t>int numOfApparatusesInSession = params.getApparatusOrder().size();</w:t>
+                            </w:r>
+                          </w:p>
+                          <w:p>
+                            <w:pPr>
+                              <w:pStyle w:val="FrameContents"/>
+                              <w:rPr/>
+                            </w:pPr>
+                            <w:r>
+                              <w:rPr/>
+                            </w:r>
+                          </w:p>
+                          <w:p>
+                            <w:pPr>
+                              <w:pStyle w:val="FrameContents"/>
+                              <w:rPr/>
+                            </w:pPr>
+                            <w:r>
+                              <w:rPr/>
+                              <w:t xml:space="preserve">    </w:t>
+                            </w:r>
+                            <w:r>
+                              <w:rPr/>
+                              <w:t>int apparatusWarmupTime = params.getWarmupTime()* params.getWarmupsPerApparatus()*numOfApparatusesInSession;</w:t>
+                            </w:r>
+                          </w:p>
+                          <w:p>
+                            <w:pPr>
+                              <w:pStyle w:val="FrameContents"/>
+                              <w:rPr/>
+                            </w:pPr>
+                            <w:r>
+                              <w:rPr/>
+                              <w:t xml:space="preserve">    </w:t>
+                            </w:r>
+                            <w:r>
+                              <w:rPr/>
+                              <w:t>int executionTime = params.getExecutionTime() * params.getContestantNumPerApparatus() * numOfApparatusesInSession;</w:t>
+                            </w:r>
+                          </w:p>
+                          <w:p>
+                            <w:pPr>
+                              <w:pStyle w:val="FrameContents"/>
+                              <w:rPr/>
+                            </w:pPr>
+                            <w:r>
+                              <w:rPr/>
+                              <w:t xml:space="preserve">    </w:t>
+                            </w:r>
+                            <w:r>
+                              <w:rPr/>
+                              <w:t>int rotationTime = params.getApparatusRotationTime() * (numOfApparatusesInSession - 1);</w:t>
+                            </w:r>
+                          </w:p>
+                          <w:p>
+                            <w:pPr>
+                              <w:pStyle w:val="FrameContents"/>
+                              <w:rPr/>
+                            </w:pPr>
+                            <w:r>
+                              <w:rPr/>
+                            </w:r>
+                          </w:p>
+                          <w:p>
+                            <w:pPr>
+                              <w:pStyle w:val="FrameContents"/>
+                              <w:rPr/>
+                            </w:pPr>
+                            <w:r>
+                              <w:rPr/>
+                            </w:r>
+                          </w:p>
+                          <w:p>
+                            <w:pPr>
+                              <w:pStyle w:val="FrameContents"/>
+                              <w:rPr/>
+                            </w:pPr>
+                            <w:r>
+                              <w:rPr/>
+                              <w:t xml:space="preserve">    </w:t>
+                            </w:r>
+                            <w:r>
+                              <w:rPr/>
+                              <w:t>return generalWarmupTime + apparatusWarmupTime + executionTime + rotationTime + params.getMedalCeremonyAfterOneSessionTime();</w:t>
+                            </w:r>
+                          </w:p>
+                          <w:p>
+                            <w:pPr>
+                              <w:pStyle w:val="FrameContents"/>
+                              <w:rPr/>
+                            </w:pPr>
+                            <w:r>
+                              <w:rPr/>
+                              <w:t>}</w:t>
+                            </w:r>
+                          </w:p>
+                          <w:p>
+                            <w:pPr>
+                              <w:pStyle w:val="FrameContents"/>
+                              <w:rPr/>
+                            </w:pPr>
+                            <w:r>
+                              <w:rPr/>
+                            </w:r>
+                          </w:p>
+                          <w:p>
+                            <w:pPr>
+                              <w:pStyle w:val="Labelaslike"/>
+                              <w:spacing w:before="60" w:after="60"/>
+                              <w:ind w:hanging="0"/>
+                              <w:jc w:val="center"/>
+                              <w:rPr/>
+                            </w:pPr>
+                            <w:r>
+                              <w:rPr/>
+                              <w:t>Листинг 5.1.</w:t>
+                            </w:r>
+                            <w:r>
+                              <w:rPr/>
+                              <w:t>2</w:t>
+                            </w:r>
+                            <w:r>
+                              <w:rPr/>
+                              <w:t>.3. Код за израчунавање максималног могуће</w:t>
+                            </w:r>
+                            <w:r>
+                              <w:rPr/>
+                              <w:t>г</w:t>
+                            </w:r>
+                            <w:r>
+                              <w:rPr/>
+                              <w:t xml:space="preserve"> броја сесија</w:t>
+                            </w:r>
+                          </w:p>
+                        </w:txbxContent>
+                      </wps:txbx>
+                      <wps:bodyPr anchor="t" lIns="53975" tIns="53975" rIns="53975" bIns="53975">
+                        <a:noAutofit/>
+                      </wps:bodyPr>
+                    </wps:wsp>
+                  </a:graphicData>
+                </a:graphic>
+              </wp:anchor>
+            </w:drawing>
+          </mc:Choice>
+          <mc:Fallback>
+            <w:pict>
+              <v:rect strokecolor="#000000" strokeweight="0pt" style="position:absolute;rotation:-0;width:379.45pt;height:439.4pt;mso-wrap-distance-left:5.7pt;mso-wrap-distance-right:5.7pt;mso-wrap-distance-top:5.7pt;mso-wrap-distance-bottom:5.7pt;margin-top:11.5pt;mso-position-vertical-relative:text;margin-left:-25.2pt;mso-position-horizontal-relative:text">
+                <v:textbox inset="0.0590277777777778in,0.0590277777777778in,0.0590277777777778in,0.0590277777777778in">
+                  <w:txbxContent>
+                    <w:p>
+                      <w:pPr>
+                        <w:pStyle w:val="FrameContents"/>
+                        <w:rPr/>
+                      </w:pPr>
+                      <w:r>
+                        <w:rPr/>
+                        <w:t>private int calculateMaxSessionNum(SchedulingParameters params) {</w:t>
+                      </w:r>
+                    </w:p>
+                    <w:p>
+                      <w:pPr>
+                        <w:pStyle w:val="FrameContents"/>
+                        <w:rPr/>
+                      </w:pPr>
+                      <w:r>
+                        <w:rPr/>
+                        <w:t xml:space="preserve">    </w:t>
+                      </w:r>
+                      <w:r>
+                        <w:rPr/>
+                        <w:t>long totalTime = Duration.between(params.getStartTime(), params.getEndTime()).toMinutes();</w:t>
+                      </w:r>
+                    </w:p>
+                    <w:p>
+                      <w:pPr>
+                        <w:pStyle w:val="FrameContents"/>
+                        <w:rPr/>
+                      </w:pPr>
+                      <w:r>
+                        <w:rPr/>
+                      </w:r>
+                    </w:p>
+                    <w:p>
+                      <w:pPr>
+                        <w:pStyle w:val="FrameContents"/>
+                        <w:rPr/>
+                      </w:pPr>
+                      <w:r>
+                        <w:rPr/>
+                        <w:t xml:space="preserve">    </w:t>
+                      </w:r>
+                      <w:r>
+                        <w:rPr/>
+                        <w:t>long availableTime = totalTime - params.getFinalMedalCeremonyTime();</w:t>
+                      </w:r>
+                    </w:p>
+                    <w:p>
+                      <w:pPr>
+                        <w:pStyle w:val="FrameContents"/>
+                        <w:rPr/>
+                      </w:pPr>
+                      <w:r>
+                        <w:rPr/>
+                        <w:t xml:space="preserve">    </w:t>
+                      </w:r>
+                      <w:r>
+                        <w:rPr/>
+                        <w:t>int sessionTime = calculateSessionDuration(params);</w:t>
+                      </w:r>
+                    </w:p>
+                    <w:p>
+                      <w:pPr>
+                        <w:pStyle w:val="FrameContents"/>
+                        <w:rPr/>
+                      </w:pPr>
+                      <w:r>
+                        <w:rPr/>
+                      </w:r>
+                    </w:p>
+                    <w:p>
+                      <w:pPr>
+                        <w:pStyle w:val="FrameContents"/>
+                        <w:rPr/>
+                      </w:pPr>
+                      <w:r>
+                        <w:rPr/>
+                        <w:t xml:space="preserve">    </w:t>
+                      </w:r>
+                      <w:r>
+                        <w:rPr/>
+                        <w:t>return (int) Math.floor((double) availableTime / sessionTime);</w:t>
+                      </w:r>
+                    </w:p>
+                    <w:p>
+                      <w:pPr>
+                        <w:pStyle w:val="FrameContents"/>
+                        <w:rPr/>
+                      </w:pPr>
+                      <w:r>
+                        <w:rPr/>
+                        <w:t>}</w:t>
+                      </w:r>
+                    </w:p>
+                    <w:p>
+                      <w:pPr>
+                        <w:pStyle w:val="FrameContents"/>
+                        <w:rPr/>
+                      </w:pPr>
+                      <w:r>
+                        <w:rPr/>
+                      </w:r>
+                    </w:p>
+                    <w:p>
+                      <w:pPr>
+                        <w:pStyle w:val="FrameContents"/>
+                        <w:rPr/>
+                      </w:pPr>
+                      <w:r>
+                        <w:rPr/>
+                        <w:t>private int calculateSessionDuration(SchedulingParameters params){</w:t>
+                      </w:r>
+                    </w:p>
+                    <w:p>
+                      <w:pPr>
+                        <w:pStyle w:val="FrameContents"/>
+                        <w:rPr/>
+                      </w:pPr>
+                      <w:r>
+                        <w:rPr/>
+                        <w:t xml:space="preserve">    </w:t>
+                      </w:r>
+                      <w:r>
+                        <w:rPr/>
+                        <w:t>int generalWarmupTime;</w:t>
+                      </w:r>
+                    </w:p>
+                    <w:p>
+                      <w:pPr>
+                        <w:pStyle w:val="FrameContents"/>
+                        <w:rPr/>
+                      </w:pPr>
+                      <w:r>
+                        <w:rPr/>
+                        <w:t xml:space="preserve">    </w:t>
+                      </w:r>
+                      <w:r>
+                        <w:rPr/>
+                        <w:t>if(params.isWarmupRoomAvailable()){</w:t>
+                      </w:r>
+                    </w:p>
+                    <w:p>
+                      <w:pPr>
+                        <w:pStyle w:val="FrameContents"/>
+                        <w:rPr/>
+                      </w:pPr>
+                      <w:r>
+                        <w:rPr/>
+                        <w:t xml:space="preserve">        </w:t>
+                      </w:r>
+                      <w:r>
+                        <w:rPr/>
+                        <w:t>generalWarmupTime = 0;</w:t>
+                      </w:r>
+                    </w:p>
+                    <w:p>
+                      <w:pPr>
+                        <w:pStyle w:val="FrameContents"/>
+                        <w:rPr/>
+                      </w:pPr>
+                      <w:r>
+                        <w:rPr/>
+                        <w:t xml:space="preserve">    </w:t>
+                      </w:r>
+                      <w:r>
+                        <w:rPr/>
+                        <w:t>}</w:t>
+                      </w:r>
+                    </w:p>
+                    <w:p>
+                      <w:pPr>
+                        <w:pStyle w:val="FrameContents"/>
+                        <w:rPr/>
+                      </w:pPr>
+                      <w:r>
+                        <w:rPr/>
+                        <w:t xml:space="preserve">    </w:t>
+                      </w:r>
+                      <w:r>
+                        <w:rPr/>
+                        <w:t>else {</w:t>
+                      </w:r>
+                    </w:p>
+                    <w:p>
+                      <w:pPr>
+                        <w:pStyle w:val="FrameContents"/>
+                        <w:rPr/>
+                      </w:pPr>
+                      <w:r>
+                        <w:rPr/>
+                        <w:t xml:space="preserve">        </w:t>
+                      </w:r>
+                      <w:r>
+                        <w:rPr/>
+                        <w:t>generalWarmupTime = params.getGeneralWarmupTime();</w:t>
+                      </w:r>
+                    </w:p>
+                    <w:p>
+                      <w:pPr>
+                        <w:pStyle w:val="FrameContents"/>
+                        <w:rPr/>
+                      </w:pPr>
+                      <w:r>
+                        <w:rPr/>
+                        <w:t xml:space="preserve">    </w:t>
+                      </w:r>
+                      <w:r>
+                        <w:rPr/>
+                        <w:t>}</w:t>
+                      </w:r>
+                    </w:p>
+                    <w:p>
+                      <w:pPr>
+                        <w:pStyle w:val="FrameContents"/>
+                        <w:rPr/>
+                      </w:pPr>
+                      <w:r>
+                        <w:rPr/>
+                      </w:r>
+                    </w:p>
+                    <w:p>
+                      <w:pPr>
+                        <w:pStyle w:val="FrameContents"/>
+                        <w:rPr/>
+                      </w:pPr>
+                      <w:r>
+                        <w:rPr/>
+                        <w:t xml:space="preserve">    </w:t>
+                      </w:r>
+                      <w:r>
+                        <w:rPr/>
+                        <w:t>int numOfApparatusesInSession = params.getApparatusOrder().size();</w:t>
+                      </w:r>
+                    </w:p>
+                    <w:p>
+                      <w:pPr>
+                        <w:pStyle w:val="FrameContents"/>
+                        <w:rPr/>
+                      </w:pPr>
+                      <w:r>
+                        <w:rPr/>
+                      </w:r>
+                    </w:p>
+                    <w:p>
+                      <w:pPr>
+                        <w:pStyle w:val="FrameContents"/>
+                        <w:rPr/>
+                      </w:pPr>
+                      <w:r>
+                        <w:rPr/>
+                        <w:t xml:space="preserve">    </w:t>
+                      </w:r>
+                      <w:r>
+                        <w:rPr/>
+                        <w:t>int apparatusWarmupTime = params.getWarmupTime()* params.getWarmupsPerApparatus()*numOfApparatusesInSession;</w:t>
+                      </w:r>
+                    </w:p>
+                    <w:p>
+                      <w:pPr>
+                        <w:pStyle w:val="FrameContents"/>
+                        <w:rPr/>
+                      </w:pPr>
+                      <w:r>
+                        <w:rPr/>
+                        <w:t xml:space="preserve">    </w:t>
+                      </w:r>
+                      <w:r>
+                        <w:rPr/>
+                        <w:t>int executionTime = params.getExecutionTime() * params.getContestantNumPerApparatus() * numOfApparatusesInSession;</w:t>
+                      </w:r>
+                    </w:p>
+                    <w:p>
+                      <w:pPr>
+                        <w:pStyle w:val="FrameContents"/>
+                        <w:rPr/>
+                      </w:pPr>
+                      <w:r>
+                        <w:rPr/>
+                        <w:t xml:space="preserve">    </w:t>
+                      </w:r>
+                      <w:r>
+                        <w:rPr/>
+                        <w:t>int rotationTime = params.getApparatusRotationTime() * (numOfApparatusesInSession - 1);</w:t>
+                      </w:r>
+                    </w:p>
+                    <w:p>
+                      <w:pPr>
+                        <w:pStyle w:val="FrameContents"/>
+                        <w:rPr/>
+                      </w:pPr>
+                      <w:r>
+                        <w:rPr/>
+                      </w:r>
+                    </w:p>
+                    <w:p>
+                      <w:pPr>
+                        <w:pStyle w:val="FrameContents"/>
+                        <w:rPr/>
+                      </w:pPr>
+                      <w:r>
+                        <w:rPr/>
+                      </w:r>
+                    </w:p>
+                    <w:p>
+                      <w:pPr>
+                        <w:pStyle w:val="FrameContents"/>
+                        <w:rPr/>
+                      </w:pPr>
+                      <w:r>
+                        <w:rPr/>
+                        <w:t xml:space="preserve">    </w:t>
+                      </w:r>
+                      <w:r>
+                        <w:rPr/>
+                        <w:t>return generalWarmupTime + apparatusWarmupTime + executionTime + rotationTime + params.getMedalCeremonyAfterOneSessionTime();</w:t>
+                      </w:r>
+                    </w:p>
+                    <w:p>
+                      <w:pPr>
+                        <w:pStyle w:val="FrameContents"/>
+                        <w:rPr/>
+                      </w:pPr>
+                      <w:r>
+                        <w:rPr/>
+                        <w:t>}</w:t>
+                      </w:r>
+                    </w:p>
+                    <w:p>
+                      <w:pPr>
+                        <w:pStyle w:val="FrameContents"/>
+                        <w:rPr/>
+                      </w:pPr>
+                      <w:r>
+                        <w:rPr/>
+                      </w:r>
+                    </w:p>
+                    <w:p>
+                      <w:pPr>
+                        <w:pStyle w:val="Labelaslike"/>
+                        <w:spacing w:before="60" w:after="60"/>
+                        <w:ind w:hanging="0"/>
+                        <w:jc w:val="center"/>
+                        <w:rPr/>
+                      </w:pPr>
+                      <w:r>
+                        <w:rPr/>
+                        <w:t>Листинг 5.1.</w:t>
+                      </w:r>
+                      <w:r>
+                        <w:rPr/>
+                        <w:t>2</w:t>
+                      </w:r>
+                      <w:r>
+                        <w:rPr/>
+                        <w:t>.3. Код за израчунавање максималног могуће</w:t>
+                      </w:r>
+                      <w:r>
+                        <w:rPr/>
+                        <w:t>г</w:t>
+                      </w:r>
+                      <w:r>
+                        <w:rPr/>
+                        <w:t xml:space="preserve"> броја сесија</w:t>
+                      </w:r>
+                    </w:p>
+                  </w:txbxContent>
+                </v:textbox>
+                <w10:wrap type="square"/>
+              </v:rect>
+            </w:pict>
+          </mc:Fallback>
+        </mc:AlternateContent>
+      </w:r>
+    </w:p>
+    <w:p>
+      <w:pPr>
+        <w:pStyle w:val="Obiantekst"/>
+        <w:rPr>
+          <w:lang w:val="sr-RS"/>
+        </w:rPr>
+      </w:pPr>
+      <w:r>
+        <w:rPr/>
+        <w:t xml:space="preserve">Анотацијом </w:t>
+      </w:r>
+      <w:r>
+        <w:rPr>
+          <w:rFonts w:eastAsia="Times New Roman" w:cs="Times New Roman"/>
+          <w:b w:val="false"/>
+          <w:i w:val="false"/>
+          <w:color w:val="auto"/>
+          <w:kern w:val="0"/>
+          <w:sz w:val="23"/>
+          <w:lang w:eastAsia="en-US" w:bidi="ar-SA"/>
+        </w:rPr>
+        <w:t xml:space="preserve">@PlanningEntityCollectionProperty назначавамо да ће поље slots представљати колекцију ентитета које треба оптимизовати. </w:t>
+      </w:r>
+    </w:p>
+    <w:p>
+      <w:pPr>
+        <w:pStyle w:val="Obiantekst"/>
+        <w:rPr>
+          <w:lang w:val="sr-RS"/>
+        </w:rPr>
+      </w:pPr>
+      <w:r>
+        <w:rPr>
+          <w:rFonts w:eastAsia="Times New Roman" w:cs="Times New Roman"/>
+          <w:b w:val="false"/>
+          <w:i w:val="false"/>
+          <w:color w:val="auto"/>
+          <w:kern w:val="0"/>
+          <w:sz w:val="23"/>
+          <w:lang w:eastAsia="en-US" w:bidi="ar-SA"/>
+        </w:rPr>
+        <w:t>Решавач ће за време оптимизације мапирати вредности из колекција  sessions и  startingApparatuses класе Schedule на поља  session и  startingApparatus свих објеката који се налазе у колекцији slots типа ScheduleSlot, све док не дође до оптималног решења.</w:t>
+      </w:r>
+    </w:p>
+    <w:p>
+      <w:pPr>
+        <w:pStyle w:val="Obiantekst"/>
+        <w:rPr>
+          <w:lang w:val="sr-RS"/>
+        </w:rPr>
+      </w:pPr>
+      <w:r>
+        <w:rPr>
+          <w:rFonts w:eastAsia="Times New Roman" w:cs="Times New Roman"/>
+          <w:b w:val="false"/>
+          <w:i w:val="false"/>
+          <w:color w:val="auto"/>
+          <w:kern w:val="0"/>
+          <w:sz w:val="23"/>
+          <w:lang w:eastAsia="en-US" w:bidi="ar-SA"/>
+        </w:rPr>
+        <w:t>Финално решење представљаће колекција slots чији ће сваки члан на крају оптимизације имати додељене одређене вредности сесије и почетне справе.</w:t>
+      </w:r>
+    </w:p>
+    <w:p>
+      <w:pPr>
+        <w:pStyle w:val="Obiantekst"/>
+        <w:rPr>
+          <w:lang w:val="sr-RS"/>
+        </w:rPr>
+      </w:pPr>
+      <w:r>
+        <w:rPr>
+          <w:rFonts w:eastAsia="Times New Roman" w:cs="Times New Roman"/>
+          <w:b w:val="false"/>
+          <w:i w:val="false"/>
+          <w:color w:val="auto"/>
+          <w:kern w:val="0"/>
+          <w:sz w:val="23"/>
+          <w:lang w:eastAsia="en-US" w:bidi="ar-SA"/>
+        </w:rPr>
+        <w:t>Анотацијом @PlanningScore анотирано је поље које означава резултат за дато решење које се израчунава на основу задатих ограничења о којима ће више бити речено у наставку поглавља. Битно је приметити да је ово поље типа  BendableScore чиме, као што је наведено као могућност у  поглављу 2.2, Hard и Soft  резултате (који заједно формирају коначан резултат) додатно раслојавамо и то Hard на два, а Soft резултат на три хијерахијска слоја.  Као оптимално решење у овом случају узима се решење чија су оба слоја Hard резултата једнака нули и уз то има максималне вредности на сваком слоју Soft резултата.</w:t>
+      </w:r>
+    </w:p>
+    <w:p>
+      <w:pPr>
+        <w:pStyle w:val="Heading3"/>
+        <w:rPr>
+          <w:lang w:val="sr-RS"/>
+        </w:rPr>
+      </w:pPr>
+      <w:bookmarkStart w:id="53" w:name="__RefHeading___Toc11533_2396292709"/>
+      <w:bookmarkEnd w:id="53"/>
+      <w:r>
+        <w:rPr/>
+        <w:t>Дефинисање ограничења</w:t>
+      </w:r>
+    </w:p>
+    <w:p>
+      <w:pPr>
+        <w:pStyle w:val="TextBody"/>
+        <w:rPr>
+          <w:lang w:val="sr-RS"/>
+        </w:rPr>
+      </w:pPr>
+      <w:r>
+        <w:rPr/>
+        <w:t xml:space="preserve">OptaPlanner  се служи </w:t>
+      </w:r>
+      <w:r>
+        <w:rPr/>
+        <w:t>Java Streams API</w:t>
+      </w:r>
+      <w:r>
+        <w:rPr/>
+        <w:t xml:space="preserve">-јем [18] да дефинише ограничења оптимизационог проблема на функционалан начин који је веома близак SQL упитима. Како тачно ограничења функционишу најлакше је обајснити  помоћу примера. </w:t>
+      </w:r>
+    </w:p>
+    <w:p>
+      <w:pPr>
+        <w:pStyle w:val="TextBody"/>
+        <w:rPr>
+          <w:lang w:val="sr-RS"/>
+        </w:rPr>
+      </w:pPr>
+      <w:r>
+        <w:rPr/>
+        <w:t>Решавач у овом примеру пролази кроз све комбинације времеснких интервала једног решења и проналази групе које задовољавају дефинисан упит (у овом случају, проналазе се све групе интервала који имају исту сесију и почетну справу, а њихов укупни број премашује дозвољен број такмичара на једној справи). За сваку пронађену групу, решавач смањује Hard резултат на првом слоју за један.</w:t>
+      </w:r>
+      <w:r>
+        <mc:AlternateContent>
+          <mc:Choice Requires="wps">
+            <w:drawing>
+              <wp:anchor behindDoc="0" distT="72390" distB="72390" distL="72390" distR="72390" simplePos="0" locked="0" layoutInCell="0" allowOverlap="1" relativeHeight="172">
+                <wp:simplePos x="0" y="0"/>
+                <wp:positionH relativeFrom="column">
+                  <wp:align>center</wp:align>
+                </wp:positionH>
+                <wp:positionV relativeFrom="line">
+                  <wp:align>top</wp:align>
+                </wp:positionV>
+                <wp:extent cx="4819015" cy="3009900"/>
+                <wp:effectExtent l="0" t="0" r="0" b="0"/>
+                <wp:wrapSquare wrapText="bothSides"/>
+                <wp:docPr id="75" name="Frame58"/>
+                <a:graphic xmlns:a="http://schemas.openxmlformats.org/drawingml/2006/main">
+                  <a:graphicData uri="http://schemas.microsoft.com/office/word/2010/wordprocessingShape">
+                    <wps:wsp>
+                      <wps:cNvSpPr txBox="1"/>
+                      <wps:spPr>
+                        <a:xfrm>
+                          <a:off x="0" y="0"/>
+                          <a:ext cx="4819015" cy="3009900"/>
+                        </a:xfrm>
+                        <a:prstGeom prst="rect"/>
+                        <a:solidFill>
+                          <a:srgbClr val="FFFFFF"/>
+                        </a:solidFill>
+                        <a:ln w="635">
+                          <a:solidFill>
+                            <a:srgbClr val="000000"/>
+                          </a:solidFill>
+                        </a:ln>
+                      </wps:spPr>
+                      <wps:txbx>
+                        <w:txbxContent>
+                          <w:p>
+                            <w:pPr>
+                              <w:pStyle w:val="FrameContents"/>
+                              <w:rPr>
+                                <w:rFonts w:ascii="Times New Roman" w:hAnsi="Times New Roman" w:eastAsia="Times New Roman" w:cs="Times New Roman"/>
+                                <w:color w:val="auto"/>
+                                <w:kern w:val="0"/>
+                                <w:sz w:val="22"/>
+                                <w:szCs w:val="24"/>
+                                <w:lang w:val="en-US" w:eastAsia="en-US" w:bidi="ar-SA"/>
+                              </w:rPr>
+                            </w:pPr>
+                            <w:r>
+                              <w:rPr>
+                                <w:rFonts w:eastAsia="Times New Roman" w:cs="Times New Roman"/>
+                                <w:b w:val="false"/>
+                                <w:i w:val="false"/>
+                                <w:color w:val="auto"/>
+                                <w:kern w:val="0"/>
+                                <w:sz w:val="22"/>
+                                <w:szCs w:val="24"/>
+                                <w:lang w:val="en-US" w:eastAsia="en-US" w:bidi="ar-SA"/>
+                              </w:rPr>
+                              <w:t>private Constraint apparatusNumGreaterThanGiven(ConstraintFactory factory) {</w:t>
+                              <w:br/>
+                              <w:t xml:space="preserve">    // Group by the number of contestants per apparatus</w:t>
+                              <w:br/>
+                              <w:t xml:space="preserve">    return factory.forEach(ScheduleSlot.class)</w:t>
+                              <w:br/>
+                              <w:t xml:space="preserve">            .groupBy( slot -&gt; new CustomKey(slot.getSession(), slot.getStartingApparatus(), slot.getContestantsPerApparatus()), </w:t>
+                            </w:r>
+                            <w:r>
+                              <w:rPr>
+                                <w:rFonts w:eastAsia="Times New Roman" w:cs="Times New Roman"/>
+                                <w:b w:val="false"/>
+                                <w:i/>
+                                <w:color w:val="auto"/>
+                                <w:kern w:val="0"/>
+                                <w:sz w:val="22"/>
+                                <w:szCs w:val="24"/>
+                                <w:lang w:val="en-US" w:eastAsia="en-US" w:bidi="ar-SA"/>
+                              </w:rPr>
+                              <w:t>count</w:t>
+                            </w:r>
+                            <w:r>
+                              <w:rPr>
+                                <w:rFonts w:eastAsia="Times New Roman" w:cs="Times New Roman"/>
+                                <w:b w:val="false"/>
+                                <w:i w:val="false"/>
+                                <w:color w:val="auto"/>
+                                <w:kern w:val="0"/>
+                                <w:sz w:val="22"/>
+                                <w:szCs w:val="24"/>
+                                <w:lang w:val="en-US" w:eastAsia="en-US" w:bidi="ar-SA"/>
+                              </w:rPr>
+                              <w:t>())</w:t>
+                              <w:br/>
+                              <w:t xml:space="preserve">            .filter((key, count) -&gt;{</w:t>
+                              <w:br/>
+                              <w:t xml:space="preserve">                return count &gt; key.getContestantsNum();</w:t>
+                              <w:br/>
+                              <w:t xml:space="preserve">            })</w:t>
+                              <w:br/>
+                              <w:t xml:space="preserve">            .penalize(BendableScore.</w:t>
+                            </w:r>
+                            <w:r>
+                              <w:rPr>
+                                <w:rFonts w:eastAsia="Times New Roman" w:cs="Times New Roman"/>
+                                <w:b w:val="false"/>
+                                <w:i/>
+                                <w:color w:val="auto"/>
+                                <w:kern w:val="0"/>
+                                <w:sz w:val="22"/>
+                                <w:szCs w:val="24"/>
+                                <w:lang w:val="en-US" w:eastAsia="en-US" w:bidi="ar-SA"/>
+                              </w:rPr>
+                              <w:t>ofHard</w:t>
+                            </w:r>
+                            <w:r>
+                              <w:rPr>
+                                <w:rFonts w:eastAsia="Times New Roman" w:cs="Times New Roman"/>
+                                <w:b w:val="false"/>
+                                <w:i w:val="false"/>
+                                <w:color w:val="auto"/>
+                                <w:kern w:val="0"/>
+                                <w:sz w:val="22"/>
+                                <w:szCs w:val="24"/>
+                                <w:lang w:val="en-US" w:eastAsia="en-US" w:bidi="ar-SA"/>
+                              </w:rPr>
+                              <w:t>(</w:t>
+                              <w:br/>
+                              <w:t xml:space="preserve">                    </w:t>
+                            </w:r>
+                            <w:r>
+                              <w:rPr>
+                                <w:rFonts w:eastAsia="Times New Roman" w:cs="Times New Roman"/>
+                                <w:b w:val="false"/>
+                                <w:i/>
+                                <w:color w:val="auto"/>
+                                <w:kern w:val="0"/>
+                                <w:sz w:val="22"/>
+                                <w:szCs w:val="24"/>
+                                <w:lang w:val="en-US" w:eastAsia="en-US" w:bidi="ar-SA"/>
+                              </w:rPr>
+                              <w:t>BENDABLE_SCORE_HARD_LEVELS_SIZE</w:t>
+                            </w:r>
+                            <w:r>
+                              <w:rPr>
+                                <w:rFonts w:eastAsia="Times New Roman" w:cs="Times New Roman"/>
+                                <w:b w:val="false"/>
+                                <w:i w:val="false"/>
+                                <w:color w:val="auto"/>
+                                <w:kern w:val="0"/>
+                                <w:sz w:val="22"/>
+                                <w:szCs w:val="24"/>
+                                <w:lang w:val="en-US" w:eastAsia="en-US" w:bidi="ar-SA"/>
+                              </w:rPr>
+                              <w:t>,</w:t>
+                              <w:br/>
+                              <w:t xml:space="preserve">                    </w:t>
+                            </w:r>
+                            <w:r>
+                              <w:rPr>
+                                <w:rFonts w:eastAsia="Times New Roman" w:cs="Times New Roman"/>
+                                <w:b w:val="false"/>
+                                <w:i/>
+                                <w:color w:val="auto"/>
+                                <w:kern w:val="0"/>
+                                <w:sz w:val="22"/>
+                                <w:szCs w:val="24"/>
+                                <w:lang w:val="en-US" w:eastAsia="en-US" w:bidi="ar-SA"/>
+                              </w:rPr>
+                              <w:t>BENDABLE_SCORE_SOFT_LEVELS_SIZE</w:t>
+                            </w:r>
+                            <w:r>
+                              <w:rPr>
+                                <w:rFonts w:eastAsia="Times New Roman" w:cs="Times New Roman"/>
+                                <w:b w:val="false"/>
+                                <w:i w:val="false"/>
+                                <w:color w:val="auto"/>
+                                <w:kern w:val="0"/>
+                                <w:sz w:val="22"/>
+                                <w:szCs w:val="24"/>
+                                <w:lang w:val="en-US" w:eastAsia="en-US" w:bidi="ar-SA"/>
+                              </w:rPr>
+                              <w:t>,</w:t>
+                              <w:br/>
+                              <w:t xml:space="preserve">                    0,</w:t>
+                              <w:br/>
+                              <w:t xml:space="preserve">                    1</w:t>
+                              <w:br/>
+                              <w:t xml:space="preserve">            ))</w:t>
+                              <w:br/>
+                              <w:t xml:space="preserve">            .asConstraint("Apparatus number greater than given");</w:t>
+                              <w:br/>
+                              <w:t>}</w:t>
+                            </w:r>
+                          </w:p>
+                          <w:p>
+                            <w:pPr>
+                              <w:pStyle w:val="FrameContents"/>
+                              <w:rPr/>
+                            </w:pPr>
+                            <w:r>
+                              <w:rPr/>
+                            </w:r>
+                          </w:p>
+                          <w:p>
+                            <w:pPr>
+                              <w:pStyle w:val="Labelaslike"/>
+                              <w:spacing w:before="60" w:after="60"/>
+                              <w:ind w:hanging="0"/>
+                              <w:jc w:val="center"/>
+                              <w:rPr/>
+                            </w:pPr>
+                            <w:r>
+                              <w:rPr/>
+                              <w:t xml:space="preserve">Листинг 5.1.3.1. Пример дефиниције </w:t>
+                            </w:r>
+                            <w:r>
+                              <w:rPr/>
+                              <w:t xml:space="preserve">Hard </w:t>
+                            </w:r>
+                            <w:r>
+                              <w:rPr/>
+                              <w:t>ограничења</w:t>
+                            </w:r>
+                          </w:p>
+                        </w:txbxContent>
+                      </wps:txbx>
+                      <wps:bodyPr anchor="t" lIns="53975" tIns="53975" rIns="53975" bIns="53975">
+                        <a:noAutofit/>
+                      </wps:bodyPr>
+                    </wps:wsp>
+                  </a:graphicData>
+                </a:graphic>
+              </wp:anchor>
+            </w:drawing>
+          </mc:Choice>
+          <mc:Fallback>
+            <w:pict>
+              <v:rect strokecolor="#000000" strokeweight="0pt" style="position:absolute;rotation:-0;width:379.45pt;height:237pt;mso-wrap-distance-left:5.7pt;mso-wrap-distance-right:5.7pt;mso-wrap-distance-top:5.7pt;mso-wrap-distance-bottom:5.7pt;margin-top:5.7pt;mso-position-vertical:top;mso-position-vertical-relative:text;margin-left:-21.75pt;mso-position-horizontal:center;mso-position-horizontal-relative:text">
+                <v:textbox inset="0.0590277777777778in,0.0590277777777778in,0.0590277777777778in,0.0590277777777778in">
+                  <w:txbxContent>
+                    <w:p>
+                      <w:pPr>
+                        <w:pStyle w:val="FrameContents"/>
+                        <w:rPr>
+                          <w:rFonts w:ascii="Times New Roman" w:hAnsi="Times New Roman" w:eastAsia="Times New Roman" w:cs="Times New Roman"/>
+                          <w:color w:val="auto"/>
+                          <w:kern w:val="0"/>
+                          <w:sz w:val="22"/>
+                          <w:szCs w:val="24"/>
+                          <w:lang w:val="en-US" w:eastAsia="en-US" w:bidi="ar-SA"/>
+                        </w:rPr>
+                      </w:pPr>
+                      <w:r>
+                        <w:rPr>
+                          <w:rFonts w:eastAsia="Times New Roman" w:cs="Times New Roman"/>
+                          <w:b w:val="false"/>
+                          <w:i w:val="false"/>
+                          <w:color w:val="auto"/>
+                          <w:kern w:val="0"/>
+                          <w:sz w:val="22"/>
+                          <w:szCs w:val="24"/>
+                          <w:lang w:val="en-US" w:eastAsia="en-US" w:bidi="ar-SA"/>
+                        </w:rPr>
+                        <w:t>private Constraint apparatusNumGreaterThanGiven(ConstraintFactory factory) {</w:t>
+                        <w:br/>
+                        <w:t xml:space="preserve">    // Group by the number of contestants per apparatus</w:t>
+                        <w:br/>
+                        <w:t xml:space="preserve">    return factory.forEach(ScheduleSlot.class)</w:t>
+                        <w:br/>
+                        <w:t xml:space="preserve">            .groupBy( slot -&gt; new CustomKey(slot.getSession(), slot.getStartingApparatus(), slot.getContestantsPerApparatus()), </w:t>
+                      </w:r>
+                      <w:r>
+                        <w:rPr>
+                          <w:rFonts w:eastAsia="Times New Roman" w:cs="Times New Roman"/>
+                          <w:b w:val="false"/>
+                          <w:i/>
+                          <w:color w:val="auto"/>
+                          <w:kern w:val="0"/>
+                          <w:sz w:val="22"/>
+                          <w:szCs w:val="24"/>
+                          <w:lang w:val="en-US" w:eastAsia="en-US" w:bidi="ar-SA"/>
+                        </w:rPr>
+                        <w:t>count</w:t>
+                      </w:r>
+                      <w:r>
+                        <w:rPr>
+                          <w:rFonts w:eastAsia="Times New Roman" w:cs="Times New Roman"/>
+                          <w:b w:val="false"/>
+                          <w:i w:val="false"/>
+                          <w:color w:val="auto"/>
+                          <w:kern w:val="0"/>
+                          <w:sz w:val="22"/>
+                          <w:szCs w:val="24"/>
+                          <w:lang w:val="en-US" w:eastAsia="en-US" w:bidi="ar-SA"/>
+                        </w:rPr>
+                        <w:t>())</w:t>
+                        <w:br/>
+                        <w:t xml:space="preserve">            .filter((key, count) -&gt;{</w:t>
+                        <w:br/>
+                        <w:t xml:space="preserve">                return count &gt; key.getContestantsNum();</w:t>
+                        <w:br/>
+                        <w:t xml:space="preserve">            })</w:t>
+                        <w:br/>
+                        <w:t xml:space="preserve">            .penalize(BendableScore.</w:t>
+                      </w:r>
+                      <w:r>
+                        <w:rPr>
+                          <w:rFonts w:eastAsia="Times New Roman" w:cs="Times New Roman"/>
+                          <w:b w:val="false"/>
+                          <w:i/>
+                          <w:color w:val="auto"/>
+                          <w:kern w:val="0"/>
+                          <w:sz w:val="22"/>
+                          <w:szCs w:val="24"/>
+                          <w:lang w:val="en-US" w:eastAsia="en-US" w:bidi="ar-SA"/>
+                        </w:rPr>
+                        <w:t>ofHard</w:t>
+                      </w:r>
+                      <w:r>
+                        <w:rPr>
+                          <w:rFonts w:eastAsia="Times New Roman" w:cs="Times New Roman"/>
+                          <w:b w:val="false"/>
+                          <w:i w:val="false"/>
+                          <w:color w:val="auto"/>
+                          <w:kern w:val="0"/>
+                          <w:sz w:val="22"/>
+                          <w:szCs w:val="24"/>
+                          <w:lang w:val="en-US" w:eastAsia="en-US" w:bidi="ar-SA"/>
+                        </w:rPr>
+                        <w:t>(</w:t>
+                        <w:br/>
+                        <w:t xml:space="preserve">                    </w:t>
+                      </w:r>
+                      <w:r>
+                        <w:rPr>
+                          <w:rFonts w:eastAsia="Times New Roman" w:cs="Times New Roman"/>
+                          <w:b w:val="false"/>
+                          <w:i/>
+                          <w:color w:val="auto"/>
+                          <w:kern w:val="0"/>
+                          <w:sz w:val="22"/>
+                          <w:szCs w:val="24"/>
+                          <w:lang w:val="en-US" w:eastAsia="en-US" w:bidi="ar-SA"/>
+                        </w:rPr>
+                        <w:t>BENDABLE_SCORE_HARD_LEVELS_SIZE</w:t>
+                      </w:r>
+                      <w:r>
+                        <w:rPr>
+                          <w:rFonts w:eastAsia="Times New Roman" w:cs="Times New Roman"/>
+                          <w:b w:val="false"/>
+                          <w:i w:val="false"/>
+                          <w:color w:val="auto"/>
+                          <w:kern w:val="0"/>
+                          <w:sz w:val="22"/>
+                          <w:szCs w:val="24"/>
+                          <w:lang w:val="en-US" w:eastAsia="en-US" w:bidi="ar-SA"/>
+                        </w:rPr>
+                        <w:t>,</w:t>
+                        <w:br/>
+                        <w:t xml:space="preserve">                    </w:t>
+                      </w:r>
+                      <w:r>
+                        <w:rPr>
+                          <w:rFonts w:eastAsia="Times New Roman" w:cs="Times New Roman"/>
+                          <w:b w:val="false"/>
+                          <w:i/>
+                          <w:color w:val="auto"/>
+                          <w:kern w:val="0"/>
+                          <w:sz w:val="22"/>
+                          <w:szCs w:val="24"/>
+                          <w:lang w:val="en-US" w:eastAsia="en-US" w:bidi="ar-SA"/>
+                        </w:rPr>
+                        <w:t>BENDABLE_SCORE_SOFT_LEVELS_SIZE</w:t>
+                      </w:r>
+                      <w:r>
+                        <w:rPr>
+                          <w:rFonts w:eastAsia="Times New Roman" w:cs="Times New Roman"/>
+                          <w:b w:val="false"/>
+                          <w:i w:val="false"/>
+                          <w:color w:val="auto"/>
+                          <w:kern w:val="0"/>
+                          <w:sz w:val="22"/>
+                          <w:szCs w:val="24"/>
+                          <w:lang w:val="en-US" w:eastAsia="en-US" w:bidi="ar-SA"/>
+                        </w:rPr>
+                        <w:t>,</w:t>
+                        <w:br/>
+                        <w:t xml:space="preserve">                    0,</w:t>
+                        <w:br/>
+                        <w:t xml:space="preserve">                    1</w:t>
+                        <w:br/>
+                        <w:t xml:space="preserve">            ))</w:t>
+                        <w:br/>
+                        <w:t xml:space="preserve">            .asConstraint("Apparatus number greater than given");</w:t>
+                        <w:br/>
+                        <w:t>}</w:t>
+                      </w:r>
+                    </w:p>
+                    <w:p>
+                      <w:pPr>
+                        <w:pStyle w:val="FrameContents"/>
+                        <w:rPr/>
+                      </w:pPr>
+                      <w:r>
+                        <w:rPr/>
+                      </w:r>
+                    </w:p>
+                    <w:p>
+                      <w:pPr>
+                        <w:pStyle w:val="Labelaslike"/>
+                        <w:spacing w:before="60" w:after="60"/>
+                        <w:ind w:hanging="0"/>
+                        <w:jc w:val="center"/>
+                        <w:rPr/>
+                      </w:pPr>
+                      <w:r>
+                        <w:rPr/>
+                        <w:t xml:space="preserve">Листинг 5.1.3.1. Пример дефиниције </w:t>
+                      </w:r>
+                      <w:r>
+                        <w:rPr/>
+                        <w:t xml:space="preserve">Hard </w:t>
+                      </w:r>
+                      <w:r>
+                        <w:rPr/>
+                        <w:t>ограничења</w:t>
+                      </w:r>
+                    </w:p>
+                  </w:txbxContent>
+                </v:textbox>
+                <w10:wrap type="square"/>
+              </v:rect>
+            </w:pict>
+          </mc:Fallback>
+        </mc:AlternateContent>
+      </w:r>
+    </w:p>
+    <w:p>
+      <w:pPr>
+        <w:pStyle w:val="TextBody"/>
+        <w:rPr>
+          <w:lang w:val="sr-RS"/>
+        </w:rPr>
+      </w:pPr>
+      <w:r>
+        <w:rPr/>
+      </w:r>
+    </w:p>
+    <w:p>
+      <w:pPr>
+        <w:pStyle w:val="TextBody"/>
+        <w:rPr>
+          <w:lang w:val="sr-RS"/>
+        </w:rPr>
+      </w:pPr>
+      <w:r>
+        <w:rPr/>
+        <w:t>У овом примеру решавач проналази све парове интервала који имају исту почетну справу и такмичари долазе из истог града. За сваки пронађени пар, решавач повећава Soft резултат на другом слоју за два.</w:t>
+      </w:r>
+      <w:r>
+        <mc:AlternateContent>
+          <mc:Choice Requires="wps">
+            <w:drawing>
+              <wp:anchor behindDoc="0" distT="72390" distB="72390" distL="72390" distR="72390" simplePos="0" locked="0" layoutInCell="0" allowOverlap="1" relativeHeight="173">
+                <wp:simplePos x="0" y="0"/>
+                <wp:positionH relativeFrom="column">
+                  <wp:align>center</wp:align>
+                </wp:positionH>
+                <wp:positionV relativeFrom="line">
+                  <wp:align>top</wp:align>
+                </wp:positionV>
+                <wp:extent cx="4819015" cy="3813175"/>
+                <wp:effectExtent l="0" t="0" r="0" b="0"/>
+                <wp:wrapSquare wrapText="bothSides"/>
+                <wp:docPr id="76" name="Frame59"/>
+                <a:graphic xmlns:a="http://schemas.openxmlformats.org/drawingml/2006/main">
+                  <a:graphicData uri="http://schemas.microsoft.com/office/word/2010/wordprocessingShape">
+                    <wps:wsp>
+                      <wps:cNvSpPr txBox="1"/>
+                      <wps:spPr>
+                        <a:xfrm>
+                          <a:off x="0" y="0"/>
+                          <a:ext cx="4819015" cy="3813175"/>
+                        </a:xfrm>
+                        <a:prstGeom prst="rect"/>
+                        <a:solidFill>
+                          <a:srgbClr val="FFFFFF"/>
+                        </a:solidFill>
+                        <a:ln w="635">
+                          <a:solidFill>
+                            <a:srgbClr val="000000"/>
+                          </a:solidFill>
+                        </a:ln>
+                      </wps:spPr>
+                      <wps:txbx>
+                        <w:txbxContent>
+                          <w:p>
+                            <w:pPr>
+                              <w:pStyle w:val="FrameContents"/>
+                              <w:rPr/>
+                            </w:pPr>
+                            <w:r>
+                              <w:rPr/>
+                              <w:t>private Constraint contestantsWithSameCityInSameSessionOnSameApparatus(ConstraintFactory factory) {</w:t>
+                              <w:br/>
+                              <w:t xml:space="preserve">    return factory.forEach(ScheduleSlot.class)</w:t>
+                              <w:br/>
+                              <w:t xml:space="preserve">            .join(ScheduleSlot.class,</w:t>
+                              <w:br/>
+                              <w:t xml:space="preserve">                    equal(ScheduleSlot::getStartingApparatus, ScheduleSlot::getStartingApparatus)</w:t>
+                              <w:br/>
+                              <w:t xml:space="preserve">            )</w:t>
+                              <w:br/>
+                              <w:t xml:space="preserve">            .filter(</w:t>
+                              <w:br/>
+                              <w:t xml:space="preserve">                    (slot1, slot2) -&gt; slot1.getContestant().getCity().equals(slot2.getContestant().getCity())</w:t>
+                              <w:br/>
+                              <w:t xml:space="preserve">            )</w:t>
+                              <w:br/>
+                              <w:t xml:space="preserve">            .reward(BendableScore.ofSoft(</w:t>
+                              <w:br/>
+                              <w:t xml:space="preserve">                    BENDABLE_SCORE_HARD_LEVELS_SIZE,</w:t>
+                              <w:br/>
+                              <w:t xml:space="preserve">                    BENDABLE_SCORE_SOFT_LEVELS_SIZE,</w:t>
+                              <w:br/>
+                              <w:t xml:space="preserve">                    1,</w:t>
+                              <w:br/>
+                              <w:t xml:space="preserve">                    2</w:t>
+                              <w:br/>
+                              <w:t xml:space="preserve">            ))</w:t>
+                              <w:br/>
+                              <w:t xml:space="preserve">            .asConstraint("Contestants from same city in same session");</w:t>
+                              <w:br/>
+                              <w:t>}</w:t>
+                              <w:br/>
+                            </w:r>
+                          </w:p>
+                          <w:p>
+                            <w:pPr>
+                              <w:pStyle w:val="Normal"/>
+                              <w:rPr/>
+                            </w:pPr>
+                            <w:r>
+                              <w:rPr/>
+                            </w:r>
+                          </w:p>
+                          <w:p>
+                            <w:pPr>
+                              <w:pStyle w:val="Labelaslike"/>
+                              <w:spacing w:before="60" w:after="60"/>
+                              <w:ind w:hanging="0"/>
+                              <w:jc w:val="center"/>
+                              <w:rPr/>
+                            </w:pPr>
+                            <w:r>
+                              <w:rPr/>
+                              <w:t>Листинг 5.1.3.2. Пример дефиниције Soft ограничења</w:t>
+                            </w:r>
+                          </w:p>
+                        </w:txbxContent>
+                      </wps:txbx>
+                      <wps:bodyPr anchor="t" lIns="53975" tIns="53975" rIns="53975" bIns="53975">
+                        <a:noAutofit/>
+                      </wps:bodyPr>
+                    </wps:wsp>
+                  </a:graphicData>
+                </a:graphic>
+              </wp:anchor>
+            </w:drawing>
+          </mc:Choice>
+          <mc:Fallback>
+            <w:pict>
+              <v:rect strokecolor="#000000" strokeweight="0pt" style="position:absolute;rotation:-0;width:379.45pt;height:300.25pt;mso-wrap-distance-left:5.7pt;mso-wrap-distance-right:5.7pt;mso-wrap-distance-top:5.7pt;mso-wrap-distance-bottom:5.7pt;margin-top:5.7pt;mso-position-vertical:top;mso-position-vertical-relative:text;margin-left:-21.75pt;mso-position-horizontal:center;mso-position-horizontal-relative:text">
+                <v:textbox inset="0.0590277777777778in,0.0590277777777778in,0.0590277777777778in,0.0590277777777778in">
+                  <w:txbxContent>
+                    <w:p>
+                      <w:pPr>
+                        <w:pStyle w:val="FrameContents"/>
+                        <w:rPr/>
+                      </w:pPr>
+                      <w:r>
+                        <w:rPr/>
+                        <w:t>private Constraint contestantsWithSameCityInSameSessionOnSameApparatus(ConstraintFactory factory) {</w:t>
+                        <w:br/>
+                        <w:t xml:space="preserve">    return factory.forEach(ScheduleSlot.class)</w:t>
+                        <w:br/>
+                        <w:t xml:space="preserve">            .join(ScheduleSlot.class,</w:t>
+                        <w:br/>
+                        <w:t xml:space="preserve">                    equal(ScheduleSlot::getStartingApparatus, ScheduleSlot::getStartingApparatus)</w:t>
+                        <w:br/>
+                        <w:t xml:space="preserve">            )</w:t>
+                        <w:br/>
+                        <w:t xml:space="preserve">            .filter(</w:t>
+                        <w:br/>
+                        <w:t xml:space="preserve">                    (slot1, slot2) -&gt; slot1.getContestant().getCity().equals(slot2.getContestant().getCity())</w:t>
+                        <w:br/>
+                        <w:t xml:space="preserve">            )</w:t>
+                        <w:br/>
+                        <w:t xml:space="preserve">            .reward(BendableScore.ofSoft(</w:t>
+                        <w:br/>
+                        <w:t xml:space="preserve">                    BENDABLE_SCORE_HARD_LEVELS_SIZE,</w:t>
+                        <w:br/>
+                        <w:t xml:space="preserve">                    BENDABLE_SCORE_SOFT_LEVELS_SIZE,</w:t>
+                        <w:br/>
+                        <w:t xml:space="preserve">                    1,</w:t>
+                        <w:br/>
+                        <w:t xml:space="preserve">                    2</w:t>
+                        <w:br/>
+                        <w:t xml:space="preserve">            ))</w:t>
+                        <w:br/>
+                        <w:t xml:space="preserve">            .asConstraint("Contestants from same city in same session");</w:t>
+                        <w:br/>
+                        <w:t>}</w:t>
+                        <w:br/>
+                      </w:r>
+                    </w:p>
+                    <w:p>
+                      <w:pPr>
+                        <w:pStyle w:val="Normal"/>
+                        <w:rPr/>
+                      </w:pPr>
+                      <w:r>
+                        <w:rPr/>
+                      </w:r>
+                    </w:p>
+                    <w:p>
+                      <w:pPr>
+                        <w:pStyle w:val="Labelaslike"/>
+                        <w:spacing w:before="60" w:after="60"/>
+                        <w:ind w:hanging="0"/>
+                        <w:jc w:val="center"/>
+                        <w:rPr/>
+                      </w:pPr>
+                      <w:r>
+                        <w:rPr/>
+                        <w:t>Листинг 5.1.3.2. Пример дефиниције Soft ограничења</w:t>
+                      </w:r>
+                    </w:p>
+                  </w:txbxContent>
+                </v:textbox>
+                <w10:wrap type="square"/>
+              </v:rect>
+            </w:pict>
+          </mc:Fallback>
+        </mc:AlternateContent>
+      </w:r>
+    </w:p>
+    <w:p>
+      <w:pPr>
+        <w:pStyle w:val="Heading3"/>
+        <w:rPr>
+          <w:lang w:val="sr-RS"/>
+        </w:rPr>
+      </w:pPr>
+      <w:bookmarkStart w:id="54" w:name="__RefHeading___Toc11535_2396292709"/>
+      <w:bookmarkEnd w:id="54"/>
+      <w:r>
+        <w:rPr/>
+        <w:t>Проблем загављивања у локалном оптимуму</w:t>
+      </w:r>
+    </w:p>
+    <w:p>
+      <w:pPr>
+        <w:pStyle w:val="Obiantekst"/>
+        <w:rPr>
+          <w:lang w:val="sr-RS"/>
+        </w:rPr>
+      </w:pPr>
+      <w:r>
+        <w:rPr/>
+        <w:t>Уколико другачије није конфигурисан, OptaPlanner користи подразумеване алгоритме за иницијализовање почетног (Конструкционе хеуристике [19]) и налажење оптималног решења. Као подразумевани алгоритам за проналажење оптималног решења користи се Hill Climbing  алгоритам локалне претраге [20] који је склон заглављивању у локалном оптимуму и због тога често не успева да пронађе глобално оптимално решење. Из тог разлога, користе се алгоритми који имају могућност да, у тренутку када се заглаве у локалном оптимуму</w:t>
+      </w:r>
+      <w:r>
+        <w:rPr/>
+        <w:t>,</w:t>
+      </w:r>
+      <w:r>
+        <w:rPr/>
+        <w:t xml:space="preserve"> покушају да истраже делове простора решења који су ван околине тог оптимума и на тај начин побегну из њега ако се испостави да је само локални оптимум.</w:t>
+      </w:r>
+    </w:p>
+    <w:p>
+      <w:pPr>
+        <w:pStyle w:val="Obiantekst"/>
+        <w:rPr>
+          <w:lang w:val="sr-RS"/>
+        </w:rPr>
+      </w:pPr>
+      <w:r>
+        <w:rPr/>
+      </w:r>
+      <w:r>
+        <mc:AlternateContent>
+          <mc:Choice Requires="wps">
+            <w:drawing>
+              <wp:anchor behindDoc="0" distT="0" distB="0" distL="0" distR="0" simplePos="0" locked="0" layoutInCell="0" allowOverlap="1" relativeHeight="174">
+                <wp:simplePos x="0" y="0"/>
+                <wp:positionH relativeFrom="column">
+                  <wp:posOffset>-535305</wp:posOffset>
+                </wp:positionH>
+                <wp:positionV relativeFrom="paragraph">
+                  <wp:posOffset>635</wp:posOffset>
+                </wp:positionV>
+                <wp:extent cx="4912995" cy="3402965"/>
+                <wp:effectExtent l="0" t="0" r="0" b="0"/>
+                <wp:wrapSquare wrapText="largest"/>
+                <wp:docPr id="77" name="Frame60"/>
+                <a:graphic xmlns:a="http://schemas.openxmlformats.org/drawingml/2006/main">
+                  <a:graphicData uri="http://schemas.microsoft.com/office/word/2010/wordprocessingShape">
+                    <wps:wsp>
+                      <wps:cNvSpPr txBox="1"/>
+                      <wps:spPr>
+                        <a:xfrm>
+                          <a:off x="0" y="0"/>
+                          <a:ext cx="4912995" cy="3402965"/>
+                        </a:xfrm>
+                        <a:prstGeom prst="rect"/>
+                        <a:solidFill>
+                          <a:srgbClr val="FFFFFF"/>
+                        </a:solidFill>
+                      </wps:spPr>
+                      <wps:txbx>
+                        <w:txbxContent>
+                          <w:p>
+                            <w:pPr>
+                              <w:pStyle w:val="Labelaslike"/>
+                              <w:spacing w:before="60" w:after="60"/>
+                              <w:ind w:hanging="0"/>
+                              <w:jc w:val="center"/>
+                              <w:rPr/>
+                            </w:pPr>
+                            <w:r>
+                              <w:rPr/>
+                              <w:drawing>
+                                <wp:inline distT="0" distB="0" distL="0" distR="0">
+                                  <wp:extent cx="4912995" cy="3402965"/>
+                                  <wp:effectExtent l="0" t="0" r="0" b="0"/>
+                                  <wp:docPr id="78" name="Image9" descr=""/>
+                                  <wp:cNvGraphicFramePr>
+                                    <a:graphicFrameLocks xmlns:a="http://schemas.openxmlformats.org/drawingml/2006/main" noChangeAspect="1"/>
+                                  </wp:cNvGraphicFramePr>
+                                  <a:graphic xmlns:a="http://schemas.openxmlformats.org/drawingml/2006/main">
+                                    <a:graphicData uri="http://schemas.openxmlformats.org/drawingml/2006/picture">
+                                      <pic:pic xmlns:pic="http://schemas.openxmlformats.org/drawingml/2006/picture">
+                                        <pic:nvPicPr>
+                                          <pic:cNvPr id="78" name="Image9" descr=""/>
+                                          <pic:cNvPicPr>
+                                            <a:picLocks noChangeAspect="1" noChangeArrowheads="1"/>
+                                          </pic:cNvPicPr>
+                                        </pic:nvPicPr>
+                                        <pic:blipFill>
+                                          <a:blip r:embed="rId54"/>
+                                          <a:stretch>
+                                            <a:fillRect/>
+                                          </a:stretch>
+                                        </pic:blipFill>
+                                        <pic:spPr bwMode="auto">
+                                          <a:xfrm>
+                                            <a:off x="0" y="0"/>
+                                            <a:ext cx="4912995" cy="3402965"/>
+                                          </a:xfrm>
+                                          <a:prstGeom prst="rect">
+                                            <a:avLst/>
+                                          </a:prstGeom>
+                                        </pic:spPr>
+                                      </pic:pic>
+                                    </a:graphicData>
+                                  </a:graphic>
+                                </wp:inline>
+                              </w:drawing>
+                              <w:t xml:space="preserve"> </w:t>
+                            </w:r>
+                            <w:r>
+                              <w:rPr/>
+                              <w:t xml:space="preserve">Слика 5.4.1 Пример конвергирања алгоритма ка најбољем </w:t>
+                            </w:r>
+                            <w:r>
+                              <w:rPr/>
+                              <w:t>решењу  [21]</w:t>
+                            </w:r>
+                          </w:p>
+                        </w:txbxContent>
+                      </wps:txbx>
+                      <wps:bodyPr anchor="t" lIns="0" tIns="0" rIns="0" bIns="0">
+                        <a:noAutofit/>
+                      </wps:bodyPr>
+                    </wps:wsp>
+                  </a:graphicData>
+                </a:graphic>
+              </wp:anchor>
+            </w:drawing>
+          </mc:Choice>
+          <mc:Fallback>
+            <w:pict>
+              <v:rect style="position:absolute;rotation:-0;width:386.85pt;height:267.95pt;mso-wrap-distance-left:0pt;mso-wrap-distance-right:0pt;mso-wrap-distance-top:0pt;mso-wrap-distance-bottom:0pt;margin-top:0pt;mso-position-vertical-relative:text;margin-left:-42.15pt;mso-position-horizontal-relative:text">
+                <v:textbox inset="0in,0in,0in,0in">
+                  <w:txbxContent>
+                    <w:p>
+                      <w:pPr>
+                        <w:pStyle w:val="Labelaslike"/>
+                        <w:spacing w:before="60" w:after="60"/>
+                        <w:ind w:hanging="0"/>
+                        <w:jc w:val="center"/>
+                        <w:rPr/>
+                      </w:pPr>
+                      <w:r>
+                        <w:rPr/>
+                        <w:drawing>
+                          <wp:inline distT="0" distB="0" distL="0" distR="0">
+                            <wp:extent cx="4912995" cy="3402965"/>
+                            <wp:effectExtent l="0" t="0" r="0" b="0"/>
+                            <wp:docPr id="79" name="Image9" descr=""/>
+                            <wp:cNvGraphicFramePr>
+                              <a:graphicFrameLocks xmlns:a="http://schemas.openxmlformats.org/drawingml/2006/main" noChangeAspect="1"/>
+                            </wp:cNvGraphicFramePr>
+                            <a:graphic xmlns:a="http://schemas.openxmlformats.org/drawingml/2006/main">
+                              <a:graphicData uri="http://schemas.openxmlformats.org/drawingml/2006/picture">
+                                <pic:pic xmlns:pic="http://schemas.openxmlformats.org/drawingml/2006/picture">
+                                  <pic:nvPicPr>
+                                    <pic:cNvPr id="79" name="Image9" descr=""/>
+                                    <pic:cNvPicPr>
+                                      <a:picLocks noChangeAspect="1" noChangeArrowheads="1"/>
+                                    </pic:cNvPicPr>
+                                  </pic:nvPicPr>
+                                  <pic:blipFill>
+                                    <a:blip r:embed="rId55"/>
+                                    <a:stretch>
+                                      <a:fillRect/>
+                                    </a:stretch>
+                                  </pic:blipFill>
+                                  <pic:spPr bwMode="auto">
+                                    <a:xfrm>
+                                      <a:off x="0" y="0"/>
+                                      <a:ext cx="4912995" cy="3402965"/>
+                                    </a:xfrm>
+                                    <a:prstGeom prst="rect">
+                                      <a:avLst/>
+                                    </a:prstGeom>
+                                  </pic:spPr>
+                                </pic:pic>
+                              </a:graphicData>
+                            </a:graphic>
+                          </wp:inline>
+                        </w:drawing>
+                        <w:t xml:space="preserve"> </w:t>
+                      </w:r>
+                      <w:r>
+                        <w:rPr/>
+                        <w:t xml:space="preserve">Слика 5.4.1 Пример конвергирања алгоритма ка најбољем </w:t>
+                      </w:r>
+                      <w:r>
+                        <w:rPr/>
+                        <w:t>решењу  [21]</w:t>
+                      </w:r>
+                    </w:p>
+                  </w:txbxContent>
+                </v:textbox>
+                <w10:wrap type="square" side="largest"/>
+              </v:rect>
+            </w:pict>
+          </mc:Fallback>
+        </mc:AlternateContent>
+      </w:r>
+    </w:p>
+    <w:p>
+      <w:pPr>
+        <w:pStyle w:val="Obiantekst"/>
+        <w:rPr>
+          <w:lang w:val="sr-RS"/>
+        </w:rPr>
+      </w:pPr>
+      <w:r>
+        <w:rPr/>
+        <w:t xml:space="preserve">Тренутна имплементација користи Табу претрагу [22] као алгоритам за проналажење оптималног решења. </w:t>
+      </w:r>
+      <w:bookmarkStart w:id="55" w:name="tw-target-text"/>
+      <w:bookmarkEnd w:id="55"/>
+      <w:r>
+        <w:rPr>
+          <w:lang w:val="sr-RS"/>
+        </w:rPr>
+        <w:t>Табу претрага је локална претрага која одржава табу листу</w:t>
+      </w:r>
+      <w:r>
+        <w:rPr>
+          <w:lang w:val="sr-RS"/>
+        </w:rPr>
+        <w:t xml:space="preserve"> у којој се налазе интерни објекти које решавач користи за проналажење решења    који су тренутно маркирани као табу и не смеју се привремено користити</w:t>
+      </w:r>
+      <w:r>
+        <w:rPr>
+          <w:lang w:val="sr-RS"/>
+        </w:rPr>
+        <w:t xml:space="preserve"> како би се избегло заглављивање у локално</w:t>
+      </w:r>
+      <w:r>
+        <w:rPr>
+          <w:lang w:val="sr-RS"/>
+        </w:rPr>
+        <w:t>м</w:t>
+      </w:r>
+      <w:r>
+        <w:rPr>
+          <w:lang w:val="sr-RS"/>
+        </w:rPr>
+        <w:t xml:space="preserve"> оптим</w:t>
+      </w:r>
+      <w:r>
+        <w:rPr>
+          <w:lang w:val="sr-RS"/>
+        </w:rPr>
+        <w:t>уму</w:t>
+      </w:r>
+      <w:r>
+        <w:rPr>
+          <w:lang w:val="sr-RS"/>
+        </w:rPr>
+        <w:t xml:space="preserve">. </w:t>
       </w:r>
     </w:p>
     <w:p>
       <w:pPr>
         <w:sectPr>
-          <w:headerReference w:type="default" r:id="rId52"/>
-          <w:headerReference w:type="first" r:id="rId53"/>
-          <w:footerReference w:type="default" r:id="rId54"/>
-          <w:footerReference w:type="first" r:id="rId55"/>
+          <w:headerReference w:type="default" r:id="rId56"/>
+          <w:headerReference w:type="first" r:id="rId57"/>
+          <w:footerReference w:type="default" r:id="rId58"/>
+          <w:footerReference w:type="first" r:id="rId59"/>
           <w:type w:val="nextPage"/>
           <w:pgSz w:w="10318" w:h="14570"/>
           <w:pgMar w:left="2449" w:right="1151" w:gutter="0" w:header="1021" w:top="1304" w:footer="1021" w:bottom="1304"/>
@@ -12031,15 +15581,13 @@
           <w:textDirection w:val="lrTb"/>
           <w:docGrid w:type="default" w:linePitch="360" w:charSpace="0"/>
         </w:sectPr>
-        <w:pStyle w:val="TextBody"/>
-        <w:ind w:left="357" w:hanging="357"/>
+        <w:pStyle w:val="Obiantekst"/>
         <w:rPr>
           <w:lang w:val="sr-RS"/>
         </w:rPr>
       </w:pPr>
       <w:r>
         <w:rPr/>
-        <w:t>ако буде требало страна може се убацити аутх сервис и још понешто има свега мралеуууу</w:t>
       </w:r>
     </w:p>
     <w:p>
@@ -12050,26 +15598,26 @@
           <w:lang w:val="sr-RS"/>
         </w:rPr>
       </w:pPr>
-      <w:bookmarkStart w:id="45" w:name="__RefHeading___Toc17103_4235158151"/>
-      <w:bookmarkStart w:id="46" w:name="_Toc141549116"/>
-      <w:bookmarkStart w:id="47" w:name="_Toc98832035"/>
-      <w:bookmarkStart w:id="48" w:name="_Ref77688623"/>
-      <w:bookmarkEnd w:id="45"/>
-      <w:bookmarkEnd w:id="48"/>
+      <w:bookmarkStart w:id="56" w:name="__RefHeading___Toc17103_4235158151"/>
+      <w:bookmarkStart w:id="57" w:name="_Ref77688623"/>
+      <w:bookmarkStart w:id="58" w:name="_Toc98832035"/>
+      <w:bookmarkEnd w:id="56"/>
+      <w:bookmarkEnd w:id="57"/>
       <w:r>
         <w:rPr>
           <w:lang w:val="sr-RS"/>
         </w:rPr>
-        <w:t>Д</w:t>
-      </w:r>
-      <w:bookmarkEnd w:id="47"/>
+        <w:t>Дем</w:t>
+      </w:r>
+      <w:bookmarkStart w:id="59" w:name="_Toc141549116"/>
+      <w:bookmarkEnd w:id="58"/>
       <w:r>
         <w:rPr>
           <w:lang w:val="sr-RS"/>
         </w:rPr>
-        <w:t>емонстрација</w:t>
-      </w:r>
-      <w:bookmarkEnd w:id="46"/>
+        <w:t>онстрација</w:t>
+      </w:r>
+      <w:bookmarkEnd w:id="59"/>
       <w:r>
         <w:rPr>
           <w:lang w:val="sr-RS"/>
@@ -12137,8 +15685,8 @@
     <w:p>
       <w:pPr>
         <w:sectPr>
-          <w:headerReference w:type="default" r:id="rId56"/>
-          <w:footerReference w:type="default" r:id="rId57"/>
+          <w:headerReference w:type="default" r:id="rId60"/>
+          <w:footerReference w:type="default" r:id="rId61"/>
           <w:type w:val="oddPage"/>
           <w:pgSz w:w="10318" w:h="14570"/>
           <w:pgMar w:left="2449" w:right="1151" w:gutter="0" w:header="1021" w:top="1304" w:footer="1021" w:bottom="1304"/>
@@ -12172,26 +15720,26 @@
           <w:lang w:val="sr-RS"/>
         </w:rPr>
       </w:pPr>
-      <w:bookmarkStart w:id="49" w:name="__RefHeading___Toc17105_4235158151"/>
-      <w:bookmarkStart w:id="50" w:name="_Toc141549117"/>
-      <w:bookmarkStart w:id="51" w:name="_Toc98832036"/>
-      <w:bookmarkStart w:id="52" w:name="_Ref77688623_Copy_1"/>
-      <w:bookmarkEnd w:id="49"/>
-      <w:bookmarkEnd w:id="52"/>
+      <w:bookmarkStart w:id="60" w:name="__RefHeading___Toc17105_4235158151"/>
+      <w:bookmarkStart w:id="61" w:name="_Toc141549117"/>
+      <w:bookmarkStart w:id="62" w:name="_Toc98832036"/>
+      <w:bookmarkStart w:id="63" w:name="_Ref77688623_Copy_1"/>
+      <w:bookmarkEnd w:id="60"/>
+      <w:bookmarkEnd w:id="63"/>
       <w:r>
         <w:rPr>
           <w:lang w:val="sr-RS"/>
         </w:rPr>
         <w:t>З</w:t>
       </w:r>
-      <w:bookmarkEnd w:id="51"/>
+      <w:bookmarkEnd w:id="62"/>
       <w:r>
         <w:rPr>
           <w:lang w:val="sr-RS"/>
         </w:rPr>
         <w:t>акључак</w:t>
       </w:r>
-      <w:bookmarkEnd w:id="50"/>
+      <w:bookmarkEnd w:id="61"/>
     </w:p>
     <w:p>
       <w:pPr>
@@ -12272,8 +15820,8 @@
     <w:p>
       <w:pPr>
         <w:sectPr>
-          <w:headerReference w:type="default" r:id="rId58"/>
-          <w:footerReference w:type="default" r:id="rId59"/>
+          <w:headerReference w:type="default" r:id="rId62"/>
+          <w:footerReference w:type="default" r:id="rId63"/>
           <w:type w:val="oddPage"/>
           <w:pgSz w:w="10318" w:h="14570"/>
           <w:pgMar w:left="2449" w:right="1151" w:gutter="0" w:header="1021" w:top="1304" w:footer="1021" w:bottom="1304"/>
@@ -12302,8 +15850,8 @@
     <w:p>
       <w:pPr>
         <w:sectPr>
-          <w:headerReference w:type="default" r:id="rId60"/>
-          <w:footerReference w:type="default" r:id="rId61"/>
+          <w:headerReference w:type="default" r:id="rId64"/>
+          <w:footerReference w:type="default" r:id="rId65"/>
           <w:type w:val="nextPage"/>
           <w:pgSz w:w="10318" w:h="14570"/>
           <w:pgMar w:left="2449" w:right="1151" w:gutter="0" w:header="1021" w:top="1440" w:footer="1021" w:bottom="2552"/>
@@ -12344,18 +15892,18 @@
           <w:lang w:val="sr-RS"/>
         </w:rPr>
       </w:pPr>
-      <w:bookmarkStart w:id="53" w:name="__RefHeading___Toc17107_4235158151"/>
-      <w:bookmarkStart w:id="54" w:name="_Toc141549118"/>
-      <w:bookmarkStart w:id="55" w:name="_Toc74352025_Copy_1"/>
-      <w:bookmarkEnd w:id="53"/>
-      <w:bookmarkEnd w:id="55"/>
+      <w:bookmarkStart w:id="64" w:name="__RefHeading___Toc17107_4235158151"/>
+      <w:bookmarkStart w:id="65" w:name="_Toc141549118"/>
+      <w:bookmarkStart w:id="66" w:name="_Toc74352025_Copy_1"/>
+      <w:bookmarkEnd w:id="64"/>
+      <w:bookmarkEnd w:id="66"/>
       <w:r>
         <w:rPr>
           <w:lang w:val="sr-RS"/>
         </w:rPr>
         <w:t>ЛИТЕРАТУРА</w:t>
       </w:r>
-      <w:bookmarkEnd w:id="54"/>
+      <w:bookmarkEnd w:id="65"/>
     </w:p>
     <w:p>
       <w:pPr>
@@ -12406,8 +15954,8 @@
           <w:lang w:val="sr-RS"/>
         </w:rPr>
       </w:pPr>
-      <w:bookmarkStart w:id="56" w:name="CITEREFGareyJohnson,_D.S.1979"/>
-      <w:bookmarkEnd w:id="56"/>
+      <w:bookmarkStart w:id="67" w:name="CITEREFGareyJohnson,_D.S.1979"/>
+      <w:bookmarkEnd w:id="67"/>
       <w:r>
         <w:rPr>
           <w:rStyle w:val="InternetLink"/>
@@ -12417,7 +15965,7 @@
         </w:rPr>
         <w:t xml:space="preserve">Недертиминистики проблеми и НП-комплетни проблеми </w:t>
       </w:r>
-      <w:hyperlink r:id="rId62">
+      <w:hyperlink r:id="rId66">
         <w:r>
           <w:rPr>
             <w:rStyle w:val="InternetLink"/>
@@ -12439,7 +15987,7 @@
         </w:rPr>
         <w:t xml:space="preserve">; </w:t>
       </w:r>
-      <w:hyperlink r:id="rId63">
+      <w:hyperlink r:id="rId67">
         <w:r>
           <w:rPr>
             <w:rStyle w:val="InternetLink"/>
@@ -12461,7 +16009,7 @@
         </w:rPr>
         <w:t xml:space="preserve"> (1979). </w:t>
       </w:r>
-      <w:hyperlink r:id="rId64">
+      <w:hyperlink r:id="rId68">
         <w:r>
           <w:rPr>
             <w:rStyle w:val="InternetLink"/>
@@ -12510,7 +16058,7 @@
         </w:rPr>
         <w:t xml:space="preserve">Web socket протокол  </w:t>
       </w:r>
-      <w:hyperlink r:id="rId65">
+      <w:hyperlink r:id="rId69">
         <w:r>
           <w:rPr>
             <w:rStyle w:val="InternetLink"/>
@@ -12550,7 +16098,7 @@
         </w:rPr>
         <w:t xml:space="preserve">Web socket конекција </w:t>
       </w:r>
-      <w:hyperlink r:id="rId66">
+      <w:hyperlink r:id="rId70">
         <w:r>
           <w:rPr>
             <w:rStyle w:val="InternetLink"/>
@@ -12588,7 +16136,7 @@
         </w:rPr>
         <w:t xml:space="preserve">Go </w:t>
       </w:r>
-      <w:hyperlink r:id="rId67">
+      <w:hyperlink r:id="rId71">
         <w:r>
           <w:rPr>
             <w:rStyle w:val="InternetLink"/>
@@ -12692,7 +16240,7 @@
         </w:rPr>
         <w:t xml:space="preserve">Same-origin policy </w:t>
       </w:r>
-      <w:hyperlink r:id="rId68">
+      <w:hyperlink r:id="rId72">
         <w:r>
           <w:rPr>
             <w:rStyle w:val="InternetLink"/>
@@ -12730,7 +16278,7 @@
         </w:rPr>
         <w:t xml:space="preserve">Spring Boot </w:t>
       </w:r>
-      <w:hyperlink r:id="rId69">
+      <w:hyperlink r:id="rId73">
         <w:r>
           <w:rPr>
             <w:rStyle w:val="InternetLink"/>
@@ -12768,7 +16316,7 @@
         </w:rPr>
         <w:t xml:space="preserve">Angular </w:t>
       </w:r>
-      <w:hyperlink r:id="rId70">
+      <w:hyperlink r:id="rId74">
         <w:r>
           <w:rPr>
             <w:rStyle w:val="InternetLink"/>
@@ -12806,7 +16354,7 @@
         </w:rPr>
         <w:t xml:space="preserve">Angular Material </w:t>
       </w:r>
-      <w:hyperlink r:id="rId71">
+      <w:hyperlink r:id="rId75">
         <w:r>
           <w:rPr>
             <w:rStyle w:val="InternetLink"/>
@@ -12844,7 +16392,7 @@
         </w:rPr>
         <w:t xml:space="preserve">RxJS  </w:t>
       </w:r>
-      <w:hyperlink r:id="rId72">
+      <w:hyperlink r:id="rId76">
         <w:r>
           <w:rPr>
             <w:rStyle w:val="InternetLink"/>
@@ -12882,7 +16430,7 @@
         </w:rPr>
         <w:t xml:space="preserve">gRPC </w:t>
       </w:r>
-      <w:hyperlink r:id="rId73">
+      <w:hyperlink r:id="rId77">
         <w:r>
           <w:rPr>
             <w:rStyle w:val="InternetLink"/>
@@ -12920,7 +16468,7 @@
         </w:rPr>
         <w:t xml:space="preserve">Docker </w:t>
       </w:r>
-      <w:hyperlink r:id="rId74">
+      <w:hyperlink r:id="rId78">
         <w:r>
           <w:rPr>
             <w:rStyle w:val="InternetLink"/>
@@ -12958,7 +16506,7 @@
         </w:rPr>
         <w:t xml:space="preserve">PostgreSQL </w:t>
       </w:r>
-      <w:hyperlink r:id="rId75">
+      <w:hyperlink r:id="rId79">
         <w:r>
           <w:rPr>
             <w:rStyle w:val="InternetLink"/>
@@ -12996,7 +16544,7 @@
         </w:rPr>
         <w:t xml:space="preserve">MongoDB </w:t>
       </w:r>
-      <w:hyperlink r:id="rId76">
+      <w:hyperlink r:id="rId80">
         <w:r>
           <w:rPr>
             <w:rStyle w:val="InternetLink"/>
@@ -13034,7 +16582,7 @@
         </w:rPr>
         <w:t xml:space="preserve">RBAC </w:t>
       </w:r>
-      <w:hyperlink r:id="rId77">
+      <w:hyperlink r:id="rId81">
         <w:r>
           <w:rPr>
             <w:rStyle w:val="InternetLink"/>
@@ -13081,7 +16629,7 @@
         </w:rPr>
         <w:t xml:space="preserve">JWT </w:t>
       </w:r>
-      <w:hyperlink r:id="rId78">
+      <w:hyperlink r:id="rId82">
         <w:r>
           <w:rPr>
             <w:rStyle w:val="InternetLink"/>
@@ -13096,39 +16644,293 @@
     <w:p>
       <w:pPr>
         <w:pStyle w:val="ListParagraph"/>
+        <w:numPr>
+          <w:ilvl w:val="0"/>
+          <w:numId w:val="5"/>
+        </w:numPr>
         <w:spacing w:before="0" w:after="120"/>
-        <w:contextualSpacing/>
+        <w:contextualSpacing w:val="false"/>
+        <w:jc w:val="left"/>
         <w:rPr>
+          <w:rStyle w:val="InternetLink"/>
+          <w:color w:val="auto"/>
+          <w:u w:val="none"/>
           <w:lang w:val="sr-RS"/>
         </w:rPr>
       </w:pPr>
       <w:r>
         <w:rPr>
+          <w:rStyle w:val="InternetLink"/>
+          <w:color w:val="auto"/>
+          <w:u w:val="none"/>
           <w:lang w:val="sr-RS"/>
         </w:rPr>
-      </w:r>
-    </w:p>
-    <w:p>
-      <w:pPr>
-        <w:pStyle w:val="Normal"/>
-        <w:spacing w:before="0" w:after="120"/>
+        <w:t xml:space="preserve"> </w:t>
+      </w:r>
+      <w:r>
         <w:rPr>
+          <w:rStyle w:val="InternetLink"/>
+          <w:color w:val="auto"/>
+          <w:u w:val="none"/>
           <w:lang w:val="sr-RS"/>
         </w:rPr>
-      </w:pPr>
-      <w:r>
+        <w:t xml:space="preserve">Java streams API </w:t>
+      </w:r>
+      <w:hyperlink r:id="rId83">
+        <w:r>
+          <w:rPr>
+            <w:rStyle w:val="InternetLink"/>
+            <w:color w:val="auto"/>
+            <w:u w:val="none"/>
+            <w:lang w:val="sr-RS"/>
+          </w:rPr>
+          <w:t>https://www.javatpoint.com/java-8-stream</w:t>
+        </w:r>
+      </w:hyperlink>
+    </w:p>
+    <w:p>
+      <w:pPr>
+        <w:pStyle w:val="ListParagraph"/>
+        <w:numPr>
+          <w:ilvl w:val="0"/>
+          <w:numId w:val="5"/>
+        </w:numPr>
+        <w:spacing w:before="0" w:after="120"/>
+        <w:contextualSpacing w:val="false"/>
+        <w:jc w:val="left"/>
         <w:rPr>
+          <w:rStyle w:val="InternetLink"/>
+          <w:color w:val="auto"/>
+          <w:u w:val="none"/>
           <w:lang w:val="sr-RS"/>
         </w:rPr>
+      </w:pPr>
+      <w:r>
+        <w:rPr>
+          <w:rStyle w:val="InternetLink"/>
+          <w:color w:val="auto"/>
+          <w:u w:val="none"/>
+          <w:lang w:val="sr-RS"/>
+        </w:rPr>
+        <w:t xml:space="preserve">Construction heuristics </w:t>
+      </w:r>
+      <w:hyperlink r:id="rId84">
+        <w:r>
+          <w:rPr>
+            <w:rStyle w:val="InternetLink"/>
+            <w:color w:val="auto"/>
+            <w:u w:val="none"/>
+            <w:lang w:val="sr-RS"/>
+          </w:rPr>
+          <w:t>https://www.optaplanner.org/docs/optaplanner/latest/construction-heuristics/construction-heuristics.html</w:t>
+        </w:r>
+      </w:hyperlink>
+    </w:p>
+    <w:p>
+      <w:pPr>
+        <w:pStyle w:val="ListParagraph"/>
+        <w:numPr>
+          <w:ilvl w:val="0"/>
+          <w:numId w:val="5"/>
+        </w:numPr>
+        <w:spacing w:before="0" w:after="120"/>
+        <w:contextualSpacing w:val="false"/>
+        <w:jc w:val="left"/>
+        <w:rPr>
+          <w:rStyle w:val="InternetLink"/>
+          <w:color w:val="auto"/>
+          <w:u w:val="none"/>
+          <w:lang w:val="sr-RS"/>
+        </w:rPr>
+      </w:pPr>
+      <w:r>
+        <w:rPr>
+          <w:rStyle w:val="InternetLink"/>
+          <w:color w:val="auto"/>
+          <w:u w:val="none"/>
+          <w:lang w:val="sr-RS"/>
+        </w:rPr>
+        <w:t xml:space="preserve">Hill climbing local search </w:t>
+      </w:r>
+      <w:r>
+        <w:fldChar w:fldCharType="begin"/>
+      </w:r>
+      <w:r>
+        <w:rPr>
+          <w:rStyle w:val="InternetLink"/>
+          <w:u w:val="none"/>
+          <w:color w:val="auto"/>
+          <w:lang w:val="sr-RS"/>
+        </w:rPr>
+        <w:instrText xml:space="preserve"> HYPERLINK "https://www.optaplanner.org/docs/optaplanner/latest/local-search/local-search.html" \l "hillClimbing"</w:instrText>
+      </w:r>
+      <w:r>
+        <w:rPr>
+          <w:rStyle w:val="InternetLink"/>
+          <w:u w:val="none"/>
+          <w:color w:val="auto"/>
+          <w:lang w:val="sr-RS"/>
+        </w:rPr>
+        <w:fldChar w:fldCharType="separate"/>
+      </w:r>
+      <w:r>
+        <w:rPr>
+          <w:rStyle w:val="InternetLink"/>
+          <w:color w:val="auto"/>
+          <w:u w:val="none"/>
+          <w:lang w:val="sr-RS"/>
+        </w:rPr>
+        <w:t>https://www.optaplanner.org/docs/optaplanner/latest/local-search/local-search.html#hillClimbing</w:t>
+      </w:r>
+      <w:r>
+        <w:rPr>
+          <w:rStyle w:val="InternetLink"/>
+          <w:u w:val="none"/>
+          <w:color w:val="auto"/>
+          <w:lang w:val="sr-RS"/>
+        </w:rPr>
+        <w:fldChar w:fldCharType="end"/>
+      </w:r>
+    </w:p>
+    <w:p>
+      <w:pPr>
+        <w:pStyle w:val="ListParagraph"/>
+        <w:numPr>
+          <w:ilvl w:val="0"/>
+          <w:numId w:val="5"/>
+        </w:numPr>
+        <w:spacing w:before="0" w:after="120"/>
+        <w:contextualSpacing w:val="false"/>
+        <w:jc w:val="left"/>
+        <w:rPr>
+          <w:rStyle w:val="InternetLink"/>
+          <w:color w:val="auto"/>
+          <w:u w:val="none"/>
+          <w:lang w:val="sr-RS"/>
+        </w:rPr>
+      </w:pPr>
+      <w:r>
+        <w:rPr>
+          <w:rStyle w:val="InternetLink"/>
+          <w:color w:val="auto"/>
+          <w:u w:val="none"/>
+          <w:lang w:val="sr-RS"/>
+        </w:rPr>
+        <w:t xml:space="preserve">Local search concepts </w:t>
+      </w:r>
+      <w:r>
+        <w:fldChar w:fldCharType="begin"/>
+      </w:r>
+      <w:r>
+        <w:rPr>
+          <w:rStyle w:val="InternetLink"/>
+          <w:u w:val="none"/>
+          <w:color w:val="auto"/>
+          <w:lang w:val="sr-RS"/>
+        </w:rPr>
+        <w:instrText xml:space="preserve"> HYPERLINK "https://www.optaplanner.org/docs/optaplanner/latest/local-search/local-search.html" \l "localSearchConcepts"</w:instrText>
+      </w:r>
+      <w:r>
+        <w:rPr>
+          <w:rStyle w:val="InternetLink"/>
+          <w:u w:val="none"/>
+          <w:color w:val="auto"/>
+          <w:lang w:val="sr-RS"/>
+        </w:rPr>
+        <w:fldChar w:fldCharType="separate"/>
+      </w:r>
+      <w:r>
+        <w:rPr>
+          <w:rStyle w:val="InternetLink"/>
+          <w:color w:val="auto"/>
+          <w:u w:val="none"/>
+          <w:lang w:val="sr-RS"/>
+        </w:rPr>
+        <w:t>https://www.optaplanner.org/docs/optaplanner/latest/local-search/local-search.html#localSearchConcepts</w:t>
+      </w:r>
+      <w:r>
+        <w:rPr>
+          <w:rStyle w:val="InternetLink"/>
+          <w:u w:val="none"/>
+          <w:color w:val="auto"/>
+          <w:lang w:val="sr-RS"/>
+        </w:rPr>
+        <w:fldChar w:fldCharType="end"/>
+      </w:r>
+    </w:p>
+    <w:p>
+      <w:pPr>
+        <w:pStyle w:val="ListParagraph"/>
+        <w:numPr>
+          <w:ilvl w:val="0"/>
+          <w:numId w:val="5"/>
+        </w:numPr>
+        <w:spacing w:before="0" w:after="120"/>
+        <w:contextualSpacing w:val="false"/>
+        <w:jc w:val="left"/>
+        <w:rPr>
+          <w:rStyle w:val="InternetLink"/>
+          <w:color w:val="auto"/>
+          <w:u w:val="none"/>
+          <w:lang w:val="sr-RS"/>
+        </w:rPr>
+      </w:pPr>
+      <w:r>
+        <w:rPr>
+          <w:rStyle w:val="InternetLink"/>
+          <w:color w:val="auto"/>
+          <w:u w:val="none"/>
+          <w:lang w:val="sr-RS"/>
+        </w:rPr>
+        <w:t xml:space="preserve">Tabu search </w:t>
+      </w:r>
+      <w:r>
+        <w:fldChar w:fldCharType="begin"/>
+      </w:r>
+      <w:r>
+        <w:rPr>
+          <w:rStyle w:val="InternetLink"/>
+          <w:u w:val="none"/>
+          <w:color w:val="auto"/>
+          <w:lang w:val="sr-RS"/>
+        </w:rPr>
+        <w:instrText xml:space="preserve"> HYPERLINK "https://www.optaplanner.org/docs/optaplanner/latest/local-search/local-search.html" \l "tabuSearch"</w:instrText>
+      </w:r>
+      <w:r>
+        <w:rPr>
+          <w:rStyle w:val="InternetLink"/>
+          <w:u w:val="none"/>
+          <w:color w:val="auto"/>
+          <w:lang w:val="sr-RS"/>
+        </w:rPr>
+        <w:fldChar w:fldCharType="separate"/>
+      </w:r>
+      <w:r>
+        <w:rPr>
+          <w:rStyle w:val="InternetLink"/>
+          <w:color w:val="auto"/>
+          <w:u w:val="none"/>
+          <w:lang w:val="sr-RS"/>
+        </w:rPr>
+        <w:t>https://www.optaplanner.org/docs/optaplanner/latest/local-search/local-search.html#tabuSearch</w:t>
+      </w:r>
+      <w:r>
+        <w:rPr>
+          <w:rStyle w:val="InternetLink"/>
+          <w:u w:val="none"/>
+          <w:color w:val="auto"/>
+          <w:lang w:val="sr-RS"/>
+        </w:rPr>
+        <w:fldChar w:fldCharType="end"/>
       </w:r>
     </w:p>
     <w:p>
       <w:pPr>
         <w:sectPr>
-          <w:headerReference w:type="default" r:id="rId79"/>
-          <w:headerReference w:type="first" r:id="rId80"/>
-          <w:footerReference w:type="default" r:id="rId81"/>
-          <w:footerReference w:type="first" r:id="rId82"/>
+          <w:headerReference w:type="default" r:id="rId85"/>
+          <w:headerReference w:type="first" r:id="rId86"/>
+          <w:footerReference w:type="default" r:id="rId87"/>
+          <w:footerReference w:type="first" r:id="rId88"/>
           <w:type w:val="nextPage"/>
           <w:pgSz w:w="10318" w:h="14570"/>
           <w:pgMar w:left="2449" w:right="1151" w:gutter="0" w:header="1021" w:top="1304" w:footer="1021" w:bottom="1304"/>
@@ -13169,16 +16971,16 @@
           <w:lang w:val="sr-RS"/>
         </w:rPr>
       </w:pPr>
-      <w:bookmarkStart w:id="57" w:name="__RefHeading___Toc17109_4235158151"/>
-      <w:bookmarkStart w:id="58" w:name="_Toc141549119"/>
-      <w:bookmarkEnd w:id="57"/>
+      <w:bookmarkStart w:id="68" w:name="__RefHeading___Toc17109_4235158151"/>
+      <w:bookmarkStart w:id="69" w:name="_Toc141549119"/>
+      <w:bookmarkEnd w:id="68"/>
       <w:r>
         <w:rPr>
           <w:lang w:val="sr-RS"/>
         </w:rPr>
         <w:t>БИОГРАФИЈА</w:t>
       </w:r>
-      <w:bookmarkEnd w:id="58"/>
+      <w:bookmarkEnd w:id="69"/>
     </w:p>
     <w:p>
       <w:pPr>
@@ -13209,10 +17011,10 @@
       </w:r>
     </w:p>
     <w:sectPr>
-      <w:headerReference w:type="default" r:id="rId83"/>
-      <w:headerReference w:type="first" r:id="rId84"/>
-      <w:footerReference w:type="default" r:id="rId85"/>
-      <w:footerReference w:type="first" r:id="rId86"/>
+      <w:headerReference w:type="default" r:id="rId89"/>
+      <w:headerReference w:type="first" r:id="rId90"/>
+      <w:footerReference w:type="default" r:id="rId91"/>
+      <w:footerReference w:type="first" r:id="rId92"/>
       <w:type w:val="nextPage"/>
       <w:pgSz w:w="10318" w:h="14570"/>
       <w:pgMar w:left="2449" w:right="1151" w:gutter="0" w:header="1021" w:top="1304" w:footer="1021" w:bottom="1304"/>
@@ -14117,7 +17919,7 @@
       <mc:AlternateContent>
         <mc:Choice Requires="wps">
           <w:drawing>
-            <wp:anchor behindDoc="1" distT="0" distB="0" distL="0" distR="0" simplePos="0" locked="0" layoutInCell="0" allowOverlap="1" relativeHeight="91">
+            <wp:anchor behindDoc="1" distT="0" distB="0" distL="0" distR="0" simplePos="0" locked="0" layoutInCell="0" allowOverlap="1" relativeHeight="123">
               <wp:simplePos x="0" y="0"/>
               <wp:positionH relativeFrom="page">
                 <wp:posOffset>3612515</wp:posOffset>
@@ -14128,7 +17930,7 @@
               <wp:extent cx="14605" cy="14605"/>
               <wp:effectExtent l="0" t="0" r="0" b="0"/>
               <wp:wrapSquare wrapText="bothSides"/>
-              <wp:docPr id="73" name="Frame 22"/>
+              <wp:docPr id="84" name="Frame 22"/>
               <a:graphic xmlns:a="http://schemas.openxmlformats.org/drawingml/2006/main">
                 <a:graphicData uri="http://schemas.microsoft.com/office/word/2010/wordprocessingShape">
                   <wps:wsp>
@@ -14235,7 +18037,7 @@
       <mc:AlternateContent>
         <mc:Choice Requires="wps">
           <w:drawing>
-            <wp:anchor behindDoc="1" distT="0" distB="0" distL="0" distR="0" simplePos="0" locked="0" layoutInCell="0" allowOverlap="1" relativeHeight="107">
+            <wp:anchor behindDoc="1" distT="0" distB="0" distL="0" distR="0" simplePos="0" locked="0" layoutInCell="0" allowOverlap="1" relativeHeight="139">
               <wp:simplePos x="0" y="0"/>
               <wp:positionH relativeFrom="page">
                 <wp:posOffset>3612515</wp:posOffset>
@@ -14246,7 +18048,7 @@
               <wp:extent cx="14605" cy="14605"/>
               <wp:effectExtent l="0" t="0" r="0" b="0"/>
               <wp:wrapSquare wrapText="bothSides"/>
-              <wp:docPr id="75" name="Frame 20"/>
+              <wp:docPr id="86" name="Frame 20"/>
               <a:graphic xmlns:a="http://schemas.openxmlformats.org/drawingml/2006/main">
                 <a:graphicData uri="http://schemas.microsoft.com/office/word/2010/wordprocessingShape">
                   <wps:wsp>
@@ -14353,7 +18155,7 @@
       <mc:AlternateContent>
         <mc:Choice Requires="wps">
           <w:drawing>
-            <wp:anchor behindDoc="1" distT="0" distB="0" distL="0" distR="0" simplePos="0" locked="0" layoutInCell="0" allowOverlap="1" relativeHeight="112">
+            <wp:anchor behindDoc="1" distT="0" distB="0" distL="0" distR="0" simplePos="0" locked="0" layoutInCell="0" allowOverlap="1" relativeHeight="144">
               <wp:simplePos x="0" y="0"/>
               <wp:positionH relativeFrom="page">
                 <wp:posOffset>3612515</wp:posOffset>
@@ -14364,7 +18166,7 @@
               <wp:extent cx="14605" cy="14605"/>
               <wp:effectExtent l="0" t="0" r="0" b="0"/>
               <wp:wrapSquare wrapText="bothSides"/>
-              <wp:docPr id="79" name="Frame 26"/>
+              <wp:docPr id="90" name="Frame 26"/>
               <a:graphic xmlns:a="http://schemas.openxmlformats.org/drawingml/2006/main">
                 <a:graphicData uri="http://schemas.microsoft.com/office/word/2010/wordprocessingShape">
                   <wps:wsp>
@@ -14485,7 +18287,7 @@
       <mc:AlternateContent>
         <mc:Choice Requires="wps">
           <w:drawing>
-            <wp:anchor behindDoc="1" distT="0" distB="0" distL="0" distR="0" simplePos="0" locked="0" layoutInCell="0" allowOverlap="1" relativeHeight="116">
+            <wp:anchor behindDoc="1" distT="0" distB="0" distL="0" distR="0" simplePos="0" locked="0" layoutInCell="0" allowOverlap="1" relativeHeight="148">
               <wp:simplePos x="0" y="0"/>
               <wp:positionH relativeFrom="page">
                 <wp:posOffset>3612515</wp:posOffset>
@@ -14496,7 +18298,7 @@
               <wp:extent cx="14605" cy="14605"/>
               <wp:effectExtent l="0" t="0" r="0" b="0"/>
               <wp:wrapSquare wrapText="bothSides"/>
-              <wp:docPr id="83" name="Frame 28"/>
+              <wp:docPr id="94" name="Frame 28"/>
               <a:graphic xmlns:a="http://schemas.openxmlformats.org/drawingml/2006/main">
                 <a:graphicData uri="http://schemas.microsoft.com/office/word/2010/wordprocessingShape">
                   <wps:wsp>
@@ -14614,7 +18416,7 @@
               <wp:extent cx="14605" cy="14605"/>
               <wp:effectExtent l="0" t="0" r="0" b="0"/>
               <wp:wrapSquare wrapText="bothSides"/>
-              <wp:docPr id="87" name="Frame33"/>
+              <wp:docPr id="98" name="Frame33"/>
               <a:graphic xmlns:a="http://schemas.openxmlformats.org/drawingml/2006/main">
                 <a:graphicData uri="http://schemas.microsoft.com/office/word/2010/wordprocessingShape">
                   <wps:wsp>
@@ -14721,7 +18523,7 @@
       <mc:AlternateContent>
         <mc:Choice Requires="wps">
           <w:drawing>
-            <wp:anchor behindDoc="1" distT="0" distB="0" distL="0" distR="0" simplePos="0" locked="0" layoutInCell="0" allowOverlap="1" relativeHeight="99">
+            <wp:anchor behindDoc="1" distT="0" distB="0" distL="0" distR="0" simplePos="0" locked="0" layoutInCell="0" allowOverlap="1" relativeHeight="131">
               <wp:simplePos x="0" y="0"/>
               <wp:positionH relativeFrom="page">
                 <wp:posOffset>3612515</wp:posOffset>
@@ -14732,7 +18534,7 @@
               <wp:extent cx="14605" cy="14605"/>
               <wp:effectExtent l="0" t="0" r="0" b="0"/>
               <wp:wrapSquare wrapText="bothSides"/>
-              <wp:docPr id="93" name="Frame 28"/>
+              <wp:docPr id="104" name="Frame 28"/>
               <a:graphic xmlns:a="http://schemas.openxmlformats.org/drawingml/2006/main">
                 <a:graphicData uri="http://schemas.microsoft.com/office/word/2010/wordprocessingShape">
                   <wps:wsp>
@@ -14839,7 +18641,7 @@
       <mc:AlternateContent>
         <mc:Choice Requires="wps">
           <w:drawing>
-            <wp:anchor behindDoc="1" distT="0" distB="0" distL="0" distR="0" simplePos="0" locked="0" layoutInCell="0" allowOverlap="1" relativeHeight="120">
+            <wp:anchor behindDoc="1" distT="0" distB="0" distL="0" distR="0" simplePos="0" locked="0" layoutInCell="0" allowOverlap="1" relativeHeight="152">
               <wp:simplePos x="0" y="0"/>
               <wp:positionH relativeFrom="page">
                 <wp:posOffset>3612515</wp:posOffset>
@@ -14850,7 +18652,7 @@
               <wp:extent cx="14605" cy="14605"/>
               <wp:effectExtent l="0" t="0" r="0" b="0"/>
               <wp:wrapSquare wrapText="bothSides"/>
-              <wp:docPr id="95" name="Frame 30"/>
+              <wp:docPr id="106" name="Frame 30"/>
               <a:graphic xmlns:a="http://schemas.openxmlformats.org/drawingml/2006/main">
                 <a:graphicData uri="http://schemas.microsoft.com/office/word/2010/wordprocessingShape">
                   <wps:wsp>
@@ -14968,7 +18770,7 @@
               <wp:extent cx="14605" cy="14605"/>
               <wp:effectExtent l="0" t="0" r="0" b="0"/>
               <wp:wrapSquare wrapText="bothSides"/>
-              <wp:docPr id="101" name="Frame43"/>
+              <wp:docPr id="112" name="Frame43"/>
               <a:graphic xmlns:a="http://schemas.openxmlformats.org/drawingml/2006/main">
                 <a:graphicData uri="http://schemas.microsoft.com/office/word/2010/wordprocessingShape">
                   <wps:wsp>
@@ -15086,7 +18888,7 @@
               <wp:extent cx="14605" cy="14605"/>
               <wp:effectExtent l="0" t="0" r="0" b="0"/>
               <wp:wrapSquare wrapText="bothSides"/>
-              <wp:docPr id="103" name="Frame 20"/>
+              <wp:docPr id="114" name="Frame 20"/>
               <a:graphic xmlns:a="http://schemas.openxmlformats.org/drawingml/2006/main">
                 <a:graphicData uri="http://schemas.microsoft.com/office/word/2010/wordprocessingShape">
                   <wps:wsp>
@@ -15623,7 +19425,7 @@
       <mc:AlternateContent>
         <mc:Choice Requires="wps">
           <w:drawing>
-            <wp:anchor behindDoc="1" distT="0" distB="0" distL="0" distR="0" simplePos="0" locked="0" layoutInCell="0" allowOverlap="1" relativeHeight="103">
+            <wp:anchor behindDoc="1" distT="0" distB="0" distL="0" distR="0" simplePos="0" locked="0" layoutInCell="0" allowOverlap="1" relativeHeight="135">
               <wp:simplePos x="0" y="0"/>
               <wp:positionH relativeFrom="page">
                 <wp:posOffset>3612515</wp:posOffset>
@@ -17061,7 +20863,7 @@
       <mc:AlternateContent>
         <mc:Choice Requires="wps">
           <w:drawing>
-            <wp:anchor behindDoc="1" distT="0" distB="0" distL="0" distR="0" simplePos="0" locked="0" layoutInCell="0" allowOverlap="1" relativeHeight="83">
+            <wp:anchor behindDoc="1" distT="0" distB="0" distL="0" distR="0" simplePos="0" locked="0" layoutInCell="0" allowOverlap="1" relativeHeight="99">
               <wp:simplePos x="0" y="0"/>
               <wp:positionH relativeFrom="margin">
                 <wp:align>outside</wp:align>
@@ -17072,7 +20874,7 @@
               <wp:extent cx="127635" cy="145415"/>
               <wp:effectExtent l="0" t="0" r="0" b="0"/>
               <wp:wrapSquare wrapText="bothSides"/>
-              <wp:docPr id="69" name="Frame 21"/>
+              <wp:docPr id="80" name="Frame 21"/>
               <a:graphic xmlns:a="http://schemas.openxmlformats.org/drawingml/2006/main">
                 <a:graphicData uri="http://schemas.microsoft.com/office/word/2010/wordprocessingShape">
                   <wps:wsp>
@@ -17131,7 +20933,7 @@
                               <w:rStyle w:val="Pagenumber"/>
                               <w:color w:val="000000"/>
                             </w:rPr>
-                            <w:t>27</w:t>
+                            <w:t>35</w:t>
                           </w:r>
                           <w:r>
                             <w:rPr>
@@ -17192,7 +20994,7 @@
                         <w:rStyle w:val="Pagenumber"/>
                         <w:color w:val="000000"/>
                       </w:rPr>
-                      <w:t>27</w:t>
+                      <w:t>35</w:t>
                     </w:r>
                     <w:r>
                       <w:rPr>
@@ -17231,7 +21033,7 @@
       <mc:AlternateContent>
         <mc:Choice Requires="wps">
           <w:drawing>
-            <wp:anchor behindDoc="1" distT="0" distB="0" distL="0" distR="0" simplePos="0" locked="0" layoutInCell="0" allowOverlap="1" relativeHeight="105">
+            <wp:anchor behindDoc="1" distT="0" distB="0" distL="0" distR="0" simplePos="0" locked="0" layoutInCell="0" allowOverlap="1" relativeHeight="137">
               <wp:simplePos x="0" y="0"/>
               <wp:positionH relativeFrom="margin">
                 <wp:align>outside</wp:align>
@@ -17242,7 +21044,7 @@
               <wp:extent cx="127635" cy="145415"/>
               <wp:effectExtent l="0" t="0" r="0" b="0"/>
               <wp:wrapSquare wrapText="bothSides"/>
-              <wp:docPr id="71" name="Frame 19"/>
+              <wp:docPr id="82" name="Frame 19"/>
               <a:graphic xmlns:a="http://schemas.openxmlformats.org/drawingml/2006/main">
                 <a:graphicData uri="http://schemas.microsoft.com/office/word/2010/wordprocessingShape">
                   <wps:wsp>
@@ -17401,7 +21203,7 @@
       <mc:AlternateContent>
         <mc:Choice Requires="wps">
           <w:drawing>
-            <wp:anchor behindDoc="1" distT="0" distB="0" distL="0" distR="0" simplePos="0" locked="0" layoutInCell="0" allowOverlap="1" relativeHeight="109">
+            <wp:anchor behindDoc="1" distT="0" distB="0" distL="0" distR="0" simplePos="0" locked="0" layoutInCell="0" allowOverlap="1" relativeHeight="141">
               <wp:simplePos x="0" y="0"/>
               <wp:positionH relativeFrom="margin">
                 <wp:align>outside</wp:align>
@@ -17412,7 +21214,7 @@
               <wp:extent cx="127635" cy="145415"/>
               <wp:effectExtent l="0" t="0" r="0" b="0"/>
               <wp:wrapSquare wrapText="bothSides"/>
-              <wp:docPr id="77" name="Frame 25"/>
+              <wp:docPr id="88" name="Frame 25"/>
               <a:graphic xmlns:a="http://schemas.openxmlformats.org/drawingml/2006/main">
                 <a:graphicData uri="http://schemas.microsoft.com/office/word/2010/wordprocessingShape">
                   <wps:wsp>
@@ -17471,7 +21273,7 @@
                               <w:rStyle w:val="Pagenumber"/>
                               <w:color w:val="000000"/>
                             </w:rPr>
-                            <w:t>29</w:t>
+                            <w:t>37</w:t>
                           </w:r>
                           <w:r>
                             <w:rPr>
@@ -17532,7 +21334,7 @@
                         <w:rStyle w:val="Pagenumber"/>
                         <w:color w:val="000000"/>
                       </w:rPr>
-                      <w:t>29</w:t>
+                      <w:t>37</w:t>
                     </w:r>
                     <w:r>
                       <w:rPr>
@@ -17585,7 +21387,7 @@
       <mc:AlternateContent>
         <mc:Choice Requires="wps">
           <w:drawing>
-            <wp:anchor behindDoc="1" distT="0" distB="0" distL="0" distR="0" simplePos="0" locked="0" layoutInCell="0" allowOverlap="1" relativeHeight="114">
+            <wp:anchor behindDoc="1" distT="0" distB="0" distL="0" distR="0" simplePos="0" locked="0" layoutInCell="0" allowOverlap="1" relativeHeight="146">
               <wp:simplePos x="0" y="0"/>
               <wp:positionH relativeFrom="margin">
                 <wp:align>outside</wp:align>
@@ -17596,7 +21398,7 @@
               <wp:extent cx="127635" cy="145415"/>
               <wp:effectExtent l="0" t="0" r="0" b="0"/>
               <wp:wrapSquare wrapText="bothSides"/>
-              <wp:docPr id="81" name="Frame 27"/>
+              <wp:docPr id="92" name="Frame 27"/>
               <a:graphic xmlns:a="http://schemas.openxmlformats.org/drawingml/2006/main">
                 <a:graphicData uri="http://schemas.microsoft.com/office/word/2010/wordprocessingShape">
                   <wps:wsp>
@@ -17655,7 +21457,7 @@
                               <w:rStyle w:val="Pagenumber"/>
                               <w:color w:val="000000"/>
                             </w:rPr>
-                            <w:t>31</w:t>
+                            <w:t>39</w:t>
                           </w:r>
                           <w:r>
                             <w:rPr>
@@ -17716,7 +21518,7 @@
                         <w:rStyle w:val="Pagenumber"/>
                         <w:color w:val="000000"/>
                       </w:rPr>
-                      <w:t>31</w:t>
+                      <w:t>39</w:t>
                     </w:r>
                     <w:r>
                       <w:rPr>
@@ -17766,7 +21568,7 @@
               <wp:extent cx="127635" cy="145415"/>
               <wp:effectExtent l="0" t="0" r="0" b="0"/>
               <wp:wrapSquare wrapText="bothSides"/>
-              <wp:docPr id="85" name="Frame32"/>
+              <wp:docPr id="96" name="Frame32"/>
               <a:graphic xmlns:a="http://schemas.openxmlformats.org/drawingml/2006/main">
                 <a:graphicData uri="http://schemas.microsoft.com/office/word/2010/wordprocessingShape">
                   <wps:wsp>
@@ -17825,7 +21627,7 @@
                               <w:rStyle w:val="Pagenumber"/>
                               <w:color w:val="000000"/>
                             </w:rPr>
-                            <w:t>32</w:t>
+                            <w:t>40</w:t>
                           </w:r>
                           <w:r>
                             <w:rPr>
@@ -17886,7 +21688,7 @@
                         <w:rStyle w:val="Pagenumber"/>
                         <w:color w:val="000000"/>
                       </w:rPr>
-                      <w:t>32</w:t>
+                      <w:t>40</w:t>
                     </w:r>
                     <w:r>
                       <w:rPr>
@@ -17925,7 +21727,7 @@
       <mc:AlternateContent>
         <mc:Choice Requires="wps">
           <w:drawing>
-            <wp:anchor behindDoc="1" distT="0" distB="0" distL="0" distR="0" simplePos="0" locked="0" layoutInCell="0" allowOverlap="1" relativeHeight="97">
+            <wp:anchor behindDoc="1" distT="0" distB="0" distL="0" distR="0" simplePos="0" locked="0" layoutInCell="0" allowOverlap="1" relativeHeight="129">
               <wp:simplePos x="0" y="0"/>
               <wp:positionH relativeFrom="margin">
                 <wp:align>outside</wp:align>
@@ -17936,7 +21738,7 @@
               <wp:extent cx="127635" cy="145415"/>
               <wp:effectExtent l="0" t="0" r="0" b="0"/>
               <wp:wrapSquare wrapText="bothSides"/>
-              <wp:docPr id="89" name="Frame 27"/>
+              <wp:docPr id="100" name="Frame 27"/>
               <a:graphic xmlns:a="http://schemas.openxmlformats.org/drawingml/2006/main">
                 <a:graphicData uri="http://schemas.microsoft.com/office/word/2010/wordprocessingShape">
                   <wps:wsp>
@@ -17995,7 +21797,7 @@
                               <w:rStyle w:val="Pagenumber"/>
                               <w:color w:val="000000"/>
                             </w:rPr>
-                            <w:t>34</w:t>
+                            <w:t>42</w:t>
                           </w:r>
                           <w:r>
                             <w:rPr>
@@ -18056,7 +21858,7 @@
                         <w:rStyle w:val="Pagenumber"/>
                         <w:color w:val="000000"/>
                       </w:rPr>
-                      <w:t>34</w:t>
+                      <w:t>42</w:t>
                     </w:r>
                     <w:r>
                       <w:rPr>
@@ -18095,7 +21897,7 @@
       <mc:AlternateContent>
         <mc:Choice Requires="wps">
           <w:drawing>
-            <wp:anchor behindDoc="1" distT="0" distB="0" distL="0" distR="0" simplePos="0" locked="0" layoutInCell="0" allowOverlap="1" relativeHeight="118">
+            <wp:anchor behindDoc="1" distT="0" distB="0" distL="0" distR="0" simplePos="0" locked="0" layoutInCell="0" allowOverlap="1" relativeHeight="150">
               <wp:simplePos x="0" y="0"/>
               <wp:positionH relativeFrom="margin">
                 <wp:align>outside</wp:align>
@@ -18106,7 +21908,7 @@
               <wp:extent cx="127635" cy="146685"/>
               <wp:effectExtent l="0" t="0" r="0" b="0"/>
               <wp:wrapSquare wrapText="bothSides"/>
-              <wp:docPr id="91" name="Frame 29"/>
+              <wp:docPr id="102" name="Frame 29"/>
               <a:graphic xmlns:a="http://schemas.openxmlformats.org/drawingml/2006/main">
                 <a:graphicData uri="http://schemas.microsoft.com/office/word/2010/wordprocessingShape">
                   <wps:wsp>
@@ -18165,7 +21967,7 @@
                               <w:rStyle w:val="Pagenumber"/>
                               <w:color w:val="000000"/>
                             </w:rPr>
-                            <w:t>33</w:t>
+                            <w:t>41</w:t>
                           </w:r>
                           <w:r>
                             <w:rPr>
@@ -18226,7 +22028,7 @@
                         <w:rStyle w:val="Pagenumber"/>
                         <w:color w:val="000000"/>
                       </w:rPr>
-                      <w:t>33</w:t>
+                      <w:t>41</w:t>
                     </w:r>
                     <w:r>
                       <w:rPr>
@@ -18276,7 +22078,7 @@
               <wp:extent cx="127635" cy="146685"/>
               <wp:effectExtent l="0" t="0" r="0" b="0"/>
               <wp:wrapSquare wrapText="bothSides"/>
-              <wp:docPr id="97" name="Frame42"/>
+              <wp:docPr id="108" name="Frame42"/>
               <a:graphic xmlns:a="http://schemas.openxmlformats.org/drawingml/2006/main">
                 <a:graphicData uri="http://schemas.microsoft.com/office/word/2010/wordprocessingShape">
                   <wps:wsp>
@@ -18446,7 +22248,7 @@
               <wp:extent cx="127635" cy="146685"/>
               <wp:effectExtent l="0" t="0" r="0" b="0"/>
               <wp:wrapSquare wrapText="bothSides"/>
-              <wp:docPr id="99" name="Frame 19"/>
+              <wp:docPr id="110" name="Frame 19"/>
               <a:graphic xmlns:a="http://schemas.openxmlformats.org/drawingml/2006/main">
                 <a:graphicData uri="http://schemas.microsoft.com/office/word/2010/wordprocessingShape">
                   <wps:wsp>
@@ -18505,7 +22307,7 @@
                               <w:rStyle w:val="Pagenumber"/>
                               <w:color w:val="000000"/>
                             </w:rPr>
-                            <w:t>35</w:t>
+                            <w:t>43</w:t>
                           </w:r>
                           <w:r>
                             <w:rPr>
@@ -18566,7 +22368,7 @@
                         <w:rStyle w:val="Pagenumber"/>
                         <w:color w:val="000000"/>
                       </w:rPr>
-                      <w:t>35</w:t>
+                      <w:t>43</w:t>
                     </w:r>
                     <w:r>
                       <w:rPr>
@@ -18827,7 +22629,7 @@
       <mc:AlternateContent>
         <mc:Choice Requires="wps">
           <w:drawing>
-            <wp:anchor behindDoc="1" distT="0" distB="0" distL="0" distR="0" simplePos="0" locked="0" layoutInCell="0" allowOverlap="1" relativeHeight="101">
+            <wp:anchor behindDoc="1" distT="0" distB="0" distL="0" distR="0" simplePos="0" locked="0" layoutInCell="0" allowOverlap="1" relativeHeight="133">
               <wp:simplePos x="0" y="0"/>
               <wp:positionH relativeFrom="margin">
                 <wp:align>outside</wp:align>
@@ -19197,6 +22999,7 @@
     </w:lvl>
     <w:lvl w:ilvl="3">
       <w:start w:val="1"/>
+      <w:pStyle w:val="Heading4"/>
       <w:numFmt w:val="decimal"/>
       <w:lvlText w:val="(%4)"/>
       <w:lvlJc w:val="left"/>
@@ -20673,6 +24476,28 @@
       <w:b/>
       <w:bCs/>
       <w:lang w:val="sr-Latn-CS"/>
+    </w:rPr>
+  </w:style>
+  <w:style w:type="paragraph" w:styleId="Heading4">
+    <w:name w:val="Heading 4"/>
+    <w:basedOn w:val="Heading"/>
+    <w:next w:val="TextBody"/>
+    <w:qFormat/>
+    <w:pPr>
+      <w:numPr>
+        <w:ilvl w:val="3"/>
+        <w:numId w:val="1"/>
+      </w:numPr>
+      <w:spacing w:before="120" w:after="120"/>
+      <w:outlineLvl w:val="3"/>
+    </w:pPr>
+    <w:rPr>
+      <w:b/>
+      <w:bCs/>
+      <w:i/>
+      <w:iCs/>
+      <w:sz w:val="26"/>
+      <w:szCs w:val="26"/>
     </w:rPr>
   </w:style>
   <w:style w:type="character" w:styleId="DefaultParagraphFont" w:default="1">
@@ -21498,6 +25323,13 @@
     <w:pPr/>
     <w:rPr/>
   </w:style>
+  <w:style w:type="paragraph" w:styleId="Text">
+    <w:name w:val="Text"/>
+    <w:basedOn w:val="Caption"/>
+    <w:qFormat/>
+    <w:pPr/>
+    <w:rPr/>
+  </w:style>
   <w:style w:type="numbering" w:styleId="NoList" w:default="1">
     <w:name w:val="No List"/>
     <w:uiPriority w:val="99"/>

</xml_diff>